<commit_message>
Fixed two region names for north america and added more paperwork to doc
</commit_message>
<xml_diff>
--- a/Documentation/ProblemStatement.docx
+++ b/Documentation/ProblemStatement.docx
@@ -10,7 +10,6 @@
           <w:docPartUnique/>
         </w:docPartObj>
       </w:sdtPr>
-      <w:sdtEndPr/>
       <w:sdtContent>
         <w:p>
           <w:pPr>
@@ -50,7 +49,6 @@
                 <w:dataBinding w:prefixMappings="xmlns:ns0='http://schemas.openxmlformats.org/officeDocument/2006/extended-properties'" w:xpath="/ns0:Properties[1]/ns0:Company[1]" w:storeItemID="{6668398D-A668-4E3E-A5EB-62B293D839F1}"/>
                 <w:text/>
               </w:sdtPr>
-              <w:sdtEndPr/>
               <w:sdtContent>
                 <w:tc>
                   <w:tcPr>
@@ -106,7 +104,6 @@
                   <w:dataBinding w:prefixMappings="xmlns:ns0='http://schemas.openxmlformats.org/package/2006/metadata/core-properties' xmlns:ns1='http://purl.org/dc/elements/1.1/'" w:xpath="/ns0:coreProperties[1]/ns1:title[1]" w:storeItemID="{6C3C8BC8-F283-45AE-878A-BAB7291924A1}"/>
                   <w:text/>
                 </w:sdtPr>
-                <w:sdtEndPr/>
                 <w:sdtContent>
                   <w:p>
                     <w:pPr>
@@ -420,7 +417,6 @@
                     <w:calendar w:val="gregorian"/>
                   </w:date>
                 </w:sdtPr>
-                <w:sdtEndPr/>
                 <w:sdtContent>
                   <w:p>
                     <w:pPr>
@@ -516,7 +512,6 @@
             <w:tabs>
               <w:tab w:val="right" w:leader="dot" w:pos="9016"/>
             </w:tabs>
-            <w:spacing w:line="360" w:lineRule="auto"/>
             <w:rPr>
               <w:rFonts w:asciiTheme="minorHAnsi" w:eastAsiaTheme="minorEastAsia" w:hAnsiTheme="minorHAnsi"/>
               <w:noProof/>
@@ -532,7 +527,7 @@
           <w:r>
             <w:fldChar w:fldCharType="separate"/>
           </w:r>
-          <w:hyperlink w:anchor="_Toc195534674" w:history="1">
+          <w:hyperlink w:anchor="_Toc196019944" w:history="1">
             <w:r>
               <w:rPr>
                 <w:rStyle w:val="Hyperlink"/>
@@ -559,7 +554,7 @@
                 <w:noProof/>
                 <w:webHidden/>
               </w:rPr>
-              <w:instrText xml:space="preserve"> PAGEREF _Toc195534674 \h </w:instrText>
+              <w:instrText xml:space="preserve"> PAGEREF _Toc196019944 \h </w:instrText>
             </w:r>
             <w:r>
               <w:rPr>
@@ -596,14 +591,13 @@
             <w:tabs>
               <w:tab w:val="right" w:leader="dot" w:pos="9016"/>
             </w:tabs>
-            <w:spacing w:line="360" w:lineRule="auto"/>
             <w:rPr>
               <w:rFonts w:asciiTheme="minorHAnsi" w:eastAsiaTheme="minorEastAsia" w:hAnsiTheme="minorHAnsi"/>
               <w:noProof/>
               <w:lang w:eastAsia="en-ZA"/>
             </w:rPr>
           </w:pPr>
-          <w:hyperlink w:anchor="_Toc195534675" w:history="1">
+          <w:hyperlink w:anchor="_Toc196019945" w:history="1">
             <w:r>
               <w:rPr>
                 <w:rStyle w:val="Hyperlink"/>
@@ -630,7 +624,7 @@
                 <w:noProof/>
                 <w:webHidden/>
               </w:rPr>
-              <w:instrText xml:space="preserve"> PAGEREF _Toc195534675 \h </w:instrText>
+              <w:instrText xml:space="preserve"> PAGEREF _Toc196019945 \h </w:instrText>
             </w:r>
             <w:r>
               <w:rPr>
@@ -667,14 +661,13 @@
             <w:tabs>
               <w:tab w:val="right" w:leader="dot" w:pos="9016"/>
             </w:tabs>
-            <w:spacing w:line="360" w:lineRule="auto"/>
             <w:rPr>
               <w:rFonts w:asciiTheme="minorHAnsi" w:eastAsiaTheme="minorEastAsia" w:hAnsiTheme="minorHAnsi"/>
               <w:noProof/>
               <w:lang w:eastAsia="en-ZA"/>
             </w:rPr>
           </w:pPr>
-          <w:hyperlink w:anchor="_Toc195534676" w:history="1">
+          <w:hyperlink w:anchor="_Toc196019946" w:history="1">
             <w:r>
               <w:rPr>
                 <w:rStyle w:val="Hyperlink"/>
@@ -701,7 +694,7 @@
                 <w:noProof/>
                 <w:webHidden/>
               </w:rPr>
-              <w:instrText xml:space="preserve"> PAGEREF _Toc195534676 \h </w:instrText>
+              <w:instrText xml:space="preserve"> PAGEREF _Toc196019946 \h </w:instrText>
             </w:r>
             <w:r>
               <w:rPr>
@@ -722,6 +715,76 @@
                 <w:webHidden/>
               </w:rPr>
               <w:t>4</w:t>
+            </w:r>
+            <w:r>
+              <w:rPr>
+                <w:noProof/>
+                <w:webHidden/>
+              </w:rPr>
+              <w:fldChar w:fldCharType="end"/>
+            </w:r>
+          </w:hyperlink>
+        </w:p>
+        <w:p>
+          <w:pPr>
+            <w:pStyle w:val="TOC2"/>
+            <w:tabs>
+              <w:tab w:val="right" w:leader="dot" w:pos="9016"/>
+            </w:tabs>
+            <w:rPr>
+              <w:rFonts w:asciiTheme="minorHAnsi" w:eastAsiaTheme="minorEastAsia" w:hAnsiTheme="minorHAnsi"/>
+              <w:noProof/>
+              <w:lang w:eastAsia="en-ZA"/>
+            </w:rPr>
+          </w:pPr>
+          <w:hyperlink w:anchor="_Toc196019947" w:history="1">
+            <w:r>
+              <w:rPr>
+                <w:rStyle w:val="Hyperlink"/>
+                <w:noProof/>
+              </w:rPr>
+              <w:t>Dataset (Cleaned)</w:t>
+            </w:r>
+            <w:r>
+              <w:rPr>
+                <w:noProof/>
+                <w:webHidden/>
+              </w:rPr>
+              <w:tab/>
+            </w:r>
+            <w:r>
+              <w:rPr>
+                <w:noProof/>
+                <w:webHidden/>
+              </w:rPr>
+              <w:fldChar w:fldCharType="begin"/>
+            </w:r>
+            <w:r>
+              <w:rPr>
+                <w:noProof/>
+                <w:webHidden/>
+              </w:rPr>
+              <w:instrText xml:space="preserve"> PAGEREF _Toc196019947 \h </w:instrText>
+            </w:r>
+            <w:r>
+              <w:rPr>
+                <w:noProof/>
+                <w:webHidden/>
+              </w:rPr>
+            </w:r>
+            <w:r>
+              <w:rPr>
+                <w:noProof/>
+                <w:webHidden/>
+              </w:rPr>
+              <w:fldChar w:fldCharType="separate"/>
+            </w:r>
+            <w:r>
+              <w:rPr>
+                <w:noProof/>
+                <w:webHidden/>
+              </w:rPr>
+              <w:t>5</w:t>
             </w:r>
             <w:r>
               <w:rPr>
@@ -738,20 +801,19 @@
             <w:tabs>
               <w:tab w:val="right" w:leader="dot" w:pos="9016"/>
             </w:tabs>
-            <w:spacing w:line="360" w:lineRule="auto"/>
             <w:rPr>
               <w:rFonts w:asciiTheme="minorHAnsi" w:eastAsiaTheme="minorEastAsia" w:hAnsiTheme="minorHAnsi"/>
               <w:noProof/>
               <w:lang w:eastAsia="en-ZA"/>
             </w:rPr>
           </w:pPr>
-          <w:hyperlink w:anchor="_Toc195534677" w:history="1">
+          <w:hyperlink w:anchor="_Toc196019948" w:history="1">
             <w:r>
               <w:rPr>
                 <w:rStyle w:val="Hyperlink"/>
                 <w:noProof/>
               </w:rPr>
-              <w:t>ML Model(s)</w:t>
+              <w:t>Hypothesis Generation</w:t>
             </w:r>
             <w:r>
               <w:rPr>
@@ -772,7 +834,7 @@
                 <w:noProof/>
                 <w:webHidden/>
               </w:rPr>
-              <w:instrText xml:space="preserve"> PAGEREF _Toc195534677 \h </w:instrText>
+              <w:instrText xml:space="preserve"> PAGEREF _Toc196019948 \h </w:instrText>
             </w:r>
             <w:r>
               <w:rPr>
@@ -792,7 +854,177 @@
                 <w:noProof/>
                 <w:webHidden/>
               </w:rPr>
-              <w:t>5</w:t>
+              <w:t>6</w:t>
+            </w:r>
+            <w:r>
+              <w:rPr>
+                <w:noProof/>
+                <w:webHidden/>
+              </w:rPr>
+              <w:fldChar w:fldCharType="end"/>
+            </w:r>
+          </w:hyperlink>
+        </w:p>
+        <w:p>
+          <w:pPr>
+            <w:pStyle w:val="TOC2"/>
+            <w:tabs>
+              <w:tab w:val="right" w:leader="dot" w:pos="9016"/>
+            </w:tabs>
+            <w:rPr>
+              <w:rFonts w:asciiTheme="minorHAnsi" w:eastAsiaTheme="minorEastAsia" w:hAnsiTheme="minorHAnsi"/>
+              <w:noProof/>
+              <w:lang w:eastAsia="en-ZA"/>
+            </w:rPr>
+          </w:pPr>
+          <w:hyperlink w:anchor="_Toc196019949" w:history="1">
+            <w:r>
+              <w:rPr>
+                <w:rStyle w:val="Hyperlink"/>
+                <w:noProof/>
+              </w:rPr>
+              <w:t>H</w:t>
+            </w:r>
+            <w:r>
+              <w:rPr>
+                <w:rStyle w:val="Hyperlink"/>
+                <w:noProof/>
+                <w:vertAlign w:val="subscript"/>
+              </w:rPr>
+              <w:t xml:space="preserve">0 </w:t>
+            </w:r>
+            <w:r>
+              <w:rPr>
+                <w:rStyle w:val="Hyperlink"/>
+                <w:noProof/>
+              </w:rPr>
+              <w:t>(Null Hypothesis):</w:t>
+            </w:r>
+            <w:r>
+              <w:rPr>
+                <w:noProof/>
+                <w:webHidden/>
+              </w:rPr>
+              <w:tab/>
+            </w:r>
+            <w:r>
+              <w:rPr>
+                <w:noProof/>
+                <w:webHidden/>
+              </w:rPr>
+              <w:fldChar w:fldCharType="begin"/>
+            </w:r>
+            <w:r>
+              <w:rPr>
+                <w:noProof/>
+                <w:webHidden/>
+              </w:rPr>
+              <w:instrText xml:space="preserve"> PAGEREF _Toc196019949 \h </w:instrText>
+            </w:r>
+            <w:r>
+              <w:rPr>
+                <w:noProof/>
+                <w:webHidden/>
+              </w:rPr>
+            </w:r>
+            <w:r>
+              <w:rPr>
+                <w:noProof/>
+                <w:webHidden/>
+              </w:rPr>
+              <w:fldChar w:fldCharType="separate"/>
+            </w:r>
+            <w:r>
+              <w:rPr>
+                <w:noProof/>
+                <w:webHidden/>
+              </w:rPr>
+              <w:t>6</w:t>
+            </w:r>
+            <w:r>
+              <w:rPr>
+                <w:noProof/>
+                <w:webHidden/>
+              </w:rPr>
+              <w:fldChar w:fldCharType="end"/>
+            </w:r>
+          </w:hyperlink>
+        </w:p>
+        <w:p>
+          <w:pPr>
+            <w:pStyle w:val="TOC2"/>
+            <w:tabs>
+              <w:tab w:val="right" w:leader="dot" w:pos="9016"/>
+            </w:tabs>
+            <w:rPr>
+              <w:rFonts w:asciiTheme="minorHAnsi" w:eastAsiaTheme="minorEastAsia" w:hAnsiTheme="minorHAnsi"/>
+              <w:noProof/>
+              <w:lang w:eastAsia="en-ZA"/>
+            </w:rPr>
+          </w:pPr>
+          <w:hyperlink w:anchor="_Toc196019950" w:history="1">
+            <w:r>
+              <w:rPr>
+                <w:rStyle w:val="Hyperlink"/>
+                <w:noProof/>
+              </w:rPr>
+              <w:t>H</w:t>
+            </w:r>
+            <w:r>
+              <w:rPr>
+                <w:rStyle w:val="Hyperlink"/>
+                <w:noProof/>
+                <w:vertAlign w:val="subscript"/>
+              </w:rPr>
+              <w:t xml:space="preserve">1 </w:t>
+            </w:r>
+            <w:r>
+              <w:rPr>
+                <w:rStyle w:val="Hyperlink"/>
+                <w:noProof/>
+              </w:rPr>
+              <w:t>(Alternative Hypothesis):</w:t>
+            </w:r>
+            <w:r>
+              <w:rPr>
+                <w:noProof/>
+                <w:webHidden/>
+              </w:rPr>
+              <w:tab/>
+            </w:r>
+            <w:r>
+              <w:rPr>
+                <w:noProof/>
+                <w:webHidden/>
+              </w:rPr>
+              <w:fldChar w:fldCharType="begin"/>
+            </w:r>
+            <w:r>
+              <w:rPr>
+                <w:noProof/>
+                <w:webHidden/>
+              </w:rPr>
+              <w:instrText xml:space="preserve"> PAGEREF _Toc196019950 \h </w:instrText>
+            </w:r>
+            <w:r>
+              <w:rPr>
+                <w:noProof/>
+                <w:webHidden/>
+              </w:rPr>
+            </w:r>
+            <w:r>
+              <w:rPr>
+                <w:noProof/>
+                <w:webHidden/>
+              </w:rPr>
+              <w:fldChar w:fldCharType="separate"/>
+            </w:r>
+            <w:r>
+              <w:rPr>
+                <w:noProof/>
+                <w:webHidden/>
+              </w:rPr>
+              <w:t>6</w:t>
             </w:r>
             <w:r>
               <w:rPr>
@@ -809,20 +1041,19 @@
             <w:tabs>
               <w:tab w:val="right" w:leader="dot" w:pos="9016"/>
             </w:tabs>
-            <w:spacing w:line="360" w:lineRule="auto"/>
             <w:rPr>
               <w:rFonts w:asciiTheme="minorHAnsi" w:eastAsiaTheme="minorEastAsia" w:hAnsiTheme="minorHAnsi"/>
               <w:noProof/>
               <w:lang w:eastAsia="en-ZA"/>
             </w:rPr>
           </w:pPr>
-          <w:hyperlink w:anchor="_Toc195534678" w:history="1">
+          <w:hyperlink w:anchor="_Toc196019951" w:history="1">
             <w:r>
               <w:rPr>
                 <w:rStyle w:val="Hyperlink"/>
                 <w:noProof/>
               </w:rPr>
-              <w:t>Web Application</w:t>
+              <w:t>Correlation Data</w:t>
             </w:r>
             <w:r>
               <w:rPr>
@@ -843,7 +1074,7 @@
                 <w:noProof/>
                 <w:webHidden/>
               </w:rPr>
-              <w:instrText xml:space="preserve"> PAGEREF _Toc195534678 \h </w:instrText>
+              <w:instrText xml:space="preserve"> PAGEREF _Toc196019951 \h </w:instrText>
             </w:r>
             <w:r>
               <w:rPr>
@@ -863,7 +1094,147 @@
                 <w:noProof/>
                 <w:webHidden/>
               </w:rPr>
-              <w:t>6</w:t>
+              <w:t>7</w:t>
+            </w:r>
+            <w:r>
+              <w:rPr>
+                <w:noProof/>
+                <w:webHidden/>
+              </w:rPr>
+              <w:fldChar w:fldCharType="end"/>
+            </w:r>
+          </w:hyperlink>
+        </w:p>
+        <w:p>
+          <w:pPr>
+            <w:pStyle w:val="TOC2"/>
+            <w:tabs>
+              <w:tab w:val="right" w:leader="dot" w:pos="9016"/>
+            </w:tabs>
+            <w:rPr>
+              <w:rFonts w:asciiTheme="minorHAnsi" w:eastAsiaTheme="minorEastAsia" w:hAnsiTheme="minorHAnsi"/>
+              <w:noProof/>
+              <w:lang w:eastAsia="en-ZA"/>
+            </w:rPr>
+          </w:pPr>
+          <w:hyperlink w:anchor="_Toc196019952" w:history="1">
+            <w:r>
+              <w:rPr>
+                <w:rStyle w:val="Hyperlink"/>
+                <w:noProof/>
+              </w:rPr>
+              <w:t>Features that increase profits:</w:t>
+            </w:r>
+            <w:r>
+              <w:rPr>
+                <w:noProof/>
+                <w:webHidden/>
+              </w:rPr>
+              <w:tab/>
+            </w:r>
+            <w:r>
+              <w:rPr>
+                <w:noProof/>
+                <w:webHidden/>
+              </w:rPr>
+              <w:fldChar w:fldCharType="begin"/>
+            </w:r>
+            <w:r>
+              <w:rPr>
+                <w:noProof/>
+                <w:webHidden/>
+              </w:rPr>
+              <w:instrText xml:space="preserve"> PAGEREF _Toc196019952 \h </w:instrText>
+            </w:r>
+            <w:r>
+              <w:rPr>
+                <w:noProof/>
+                <w:webHidden/>
+              </w:rPr>
+            </w:r>
+            <w:r>
+              <w:rPr>
+                <w:noProof/>
+                <w:webHidden/>
+              </w:rPr>
+              <w:fldChar w:fldCharType="separate"/>
+            </w:r>
+            <w:r>
+              <w:rPr>
+                <w:noProof/>
+                <w:webHidden/>
+              </w:rPr>
+              <w:t>7</w:t>
+            </w:r>
+            <w:r>
+              <w:rPr>
+                <w:noProof/>
+                <w:webHidden/>
+              </w:rPr>
+              <w:fldChar w:fldCharType="end"/>
+            </w:r>
+          </w:hyperlink>
+        </w:p>
+        <w:p>
+          <w:pPr>
+            <w:pStyle w:val="TOC2"/>
+            <w:tabs>
+              <w:tab w:val="right" w:leader="dot" w:pos="9016"/>
+            </w:tabs>
+            <w:rPr>
+              <w:rFonts w:asciiTheme="minorHAnsi" w:eastAsiaTheme="minorEastAsia" w:hAnsiTheme="minorHAnsi"/>
+              <w:noProof/>
+              <w:lang w:eastAsia="en-ZA"/>
+            </w:rPr>
+          </w:pPr>
+          <w:hyperlink w:anchor="_Toc196019953" w:history="1">
+            <w:r>
+              <w:rPr>
+                <w:rStyle w:val="Hyperlink"/>
+                <w:noProof/>
+              </w:rPr>
+              <w:t>Features that decrease profits:</w:t>
+            </w:r>
+            <w:r>
+              <w:rPr>
+                <w:noProof/>
+                <w:webHidden/>
+              </w:rPr>
+              <w:tab/>
+            </w:r>
+            <w:r>
+              <w:rPr>
+                <w:noProof/>
+                <w:webHidden/>
+              </w:rPr>
+              <w:fldChar w:fldCharType="begin"/>
+            </w:r>
+            <w:r>
+              <w:rPr>
+                <w:noProof/>
+                <w:webHidden/>
+              </w:rPr>
+              <w:instrText xml:space="preserve"> PAGEREF _Toc196019953 \h </w:instrText>
+            </w:r>
+            <w:r>
+              <w:rPr>
+                <w:noProof/>
+                <w:webHidden/>
+              </w:rPr>
+            </w:r>
+            <w:r>
+              <w:rPr>
+                <w:noProof/>
+                <w:webHidden/>
+              </w:rPr>
+              <w:fldChar w:fldCharType="separate"/>
+            </w:r>
+            <w:r>
+              <w:rPr>
+                <w:noProof/>
+                <w:webHidden/>
+              </w:rPr>
+              <w:t>7</w:t>
             </w:r>
             <w:r>
               <w:rPr>
@@ -880,20 +1251,19 @@
             <w:tabs>
               <w:tab w:val="right" w:leader="dot" w:pos="9016"/>
             </w:tabs>
-            <w:spacing w:line="360" w:lineRule="auto"/>
             <w:rPr>
               <w:rFonts w:asciiTheme="minorHAnsi" w:eastAsiaTheme="minorEastAsia" w:hAnsiTheme="minorHAnsi"/>
               <w:noProof/>
               <w:lang w:eastAsia="en-ZA"/>
             </w:rPr>
           </w:pPr>
-          <w:hyperlink w:anchor="_Toc195534679" w:history="1">
+          <w:hyperlink w:anchor="_Toc196019954" w:history="1">
             <w:r>
               <w:rPr>
                 <w:rStyle w:val="Hyperlink"/>
                 <w:noProof/>
               </w:rPr>
-              <w:t>Development Process</w:t>
+              <w:t>ML Model(s)</w:t>
             </w:r>
             <w:r>
               <w:rPr>
@@ -914,7 +1284,7 @@
                 <w:noProof/>
                 <w:webHidden/>
               </w:rPr>
-              <w:instrText xml:space="preserve"> PAGEREF _Toc195534679 \h </w:instrText>
+              <w:instrText xml:space="preserve"> PAGEREF _Toc196019954 \h </w:instrText>
             </w:r>
             <w:r>
               <w:rPr>
@@ -934,7 +1304,7 @@
                 <w:noProof/>
                 <w:webHidden/>
               </w:rPr>
-              <w:t>7</w:t>
+              <w:t>8</w:t>
             </w:r>
             <w:r>
               <w:rPr>
@@ -951,20 +1321,19 @@
             <w:tabs>
               <w:tab w:val="right" w:leader="dot" w:pos="9016"/>
             </w:tabs>
-            <w:spacing w:line="360" w:lineRule="auto"/>
             <w:rPr>
               <w:rFonts w:asciiTheme="minorHAnsi" w:eastAsiaTheme="minorEastAsia" w:hAnsiTheme="minorHAnsi"/>
               <w:noProof/>
               <w:lang w:eastAsia="en-ZA"/>
             </w:rPr>
           </w:pPr>
-          <w:hyperlink w:anchor="_Toc195534680" w:history="1">
+          <w:hyperlink w:anchor="_Toc196019955" w:history="1">
             <w:r>
               <w:rPr>
                 <w:rStyle w:val="Hyperlink"/>
                 <w:noProof/>
               </w:rPr>
-              <w:t>Deployment Steps</w:t>
+              <w:t>Web Application</w:t>
             </w:r>
             <w:r>
               <w:rPr>
@@ -985,7 +1354,7 @@
                 <w:noProof/>
                 <w:webHidden/>
               </w:rPr>
-              <w:instrText xml:space="preserve"> PAGEREF _Toc195534680 \h </w:instrText>
+              <w:instrText xml:space="preserve"> PAGEREF _Toc196019955 \h </w:instrText>
             </w:r>
             <w:r>
               <w:rPr>
@@ -1005,7 +1374,7 @@
                 <w:noProof/>
                 <w:webHidden/>
               </w:rPr>
-              <w:t>8</w:t>
+              <w:t>9</w:t>
             </w:r>
             <w:r>
               <w:rPr>
@@ -1022,20 +1391,19 @@
             <w:tabs>
               <w:tab w:val="right" w:leader="dot" w:pos="9016"/>
             </w:tabs>
-            <w:spacing w:line="360" w:lineRule="auto"/>
             <w:rPr>
               <w:rFonts w:asciiTheme="minorHAnsi" w:eastAsiaTheme="minorEastAsia" w:hAnsiTheme="minorHAnsi"/>
               <w:noProof/>
               <w:lang w:eastAsia="en-ZA"/>
             </w:rPr>
           </w:pPr>
-          <w:hyperlink w:anchor="_Toc195534681" w:history="1">
+          <w:hyperlink w:anchor="_Toc196019956" w:history="1">
             <w:r>
               <w:rPr>
                 <w:rStyle w:val="Hyperlink"/>
                 <w:noProof/>
               </w:rPr>
-              <w:t>Conclusion</w:t>
+              <w:t>Development Process</w:t>
             </w:r>
             <w:r>
               <w:rPr>
@@ -1056,7 +1424,7 @@
                 <w:noProof/>
                 <w:webHidden/>
               </w:rPr>
-              <w:instrText xml:space="preserve"> PAGEREF _Toc195534681 \h </w:instrText>
+              <w:instrText xml:space="preserve"> PAGEREF _Toc196019956 \h </w:instrText>
             </w:r>
             <w:r>
               <w:rPr>
@@ -1076,7 +1444,7 @@
                 <w:noProof/>
                 <w:webHidden/>
               </w:rPr>
-              <w:t>9</w:t>
+              <w:t>10</w:t>
             </w:r>
             <w:r>
               <w:rPr>
@@ -1093,18 +1461,157 @@
             <w:tabs>
               <w:tab w:val="right" w:leader="dot" w:pos="9016"/>
             </w:tabs>
-            <w:spacing w:line="360" w:lineRule="auto"/>
             <w:rPr>
               <w:rFonts w:asciiTheme="minorHAnsi" w:eastAsiaTheme="minorEastAsia" w:hAnsiTheme="minorHAnsi"/>
               <w:noProof/>
               <w:lang w:eastAsia="en-ZA"/>
             </w:rPr>
           </w:pPr>
-          <w:hyperlink w:anchor="_Toc195534682" w:history="1">
+          <w:hyperlink w:anchor="_Toc196019957" w:history="1">
             <w:r>
               <w:rPr>
                 <w:rStyle w:val="Hyperlink"/>
                 <w:noProof/>
+              </w:rPr>
+              <w:t>Deployment Steps</w:t>
+            </w:r>
+            <w:r>
+              <w:rPr>
+                <w:noProof/>
+                <w:webHidden/>
+              </w:rPr>
+              <w:tab/>
+            </w:r>
+            <w:r>
+              <w:rPr>
+                <w:noProof/>
+                <w:webHidden/>
+              </w:rPr>
+              <w:fldChar w:fldCharType="begin"/>
+            </w:r>
+            <w:r>
+              <w:rPr>
+                <w:noProof/>
+                <w:webHidden/>
+              </w:rPr>
+              <w:instrText xml:space="preserve"> PAGEREF _Toc196019957 \h </w:instrText>
+            </w:r>
+            <w:r>
+              <w:rPr>
+                <w:noProof/>
+                <w:webHidden/>
+              </w:rPr>
+            </w:r>
+            <w:r>
+              <w:rPr>
+                <w:noProof/>
+                <w:webHidden/>
+              </w:rPr>
+              <w:fldChar w:fldCharType="separate"/>
+            </w:r>
+            <w:r>
+              <w:rPr>
+                <w:noProof/>
+                <w:webHidden/>
+              </w:rPr>
+              <w:t>11</w:t>
+            </w:r>
+            <w:r>
+              <w:rPr>
+                <w:noProof/>
+                <w:webHidden/>
+              </w:rPr>
+              <w:fldChar w:fldCharType="end"/>
+            </w:r>
+          </w:hyperlink>
+        </w:p>
+        <w:p>
+          <w:pPr>
+            <w:pStyle w:val="TOC1"/>
+            <w:tabs>
+              <w:tab w:val="right" w:leader="dot" w:pos="9016"/>
+            </w:tabs>
+            <w:rPr>
+              <w:rFonts w:asciiTheme="minorHAnsi" w:eastAsiaTheme="minorEastAsia" w:hAnsiTheme="minorHAnsi"/>
+              <w:noProof/>
+              <w:lang w:eastAsia="en-ZA"/>
+            </w:rPr>
+          </w:pPr>
+          <w:hyperlink w:anchor="_Toc196019958" w:history="1">
+            <w:r>
+              <w:rPr>
+                <w:rStyle w:val="Hyperlink"/>
+                <w:noProof/>
+              </w:rPr>
+              <w:t>Conclusion</w:t>
+            </w:r>
+            <w:r>
+              <w:rPr>
+                <w:noProof/>
+                <w:webHidden/>
+              </w:rPr>
+              <w:tab/>
+            </w:r>
+            <w:r>
+              <w:rPr>
+                <w:noProof/>
+                <w:webHidden/>
+              </w:rPr>
+              <w:fldChar w:fldCharType="begin"/>
+            </w:r>
+            <w:r>
+              <w:rPr>
+                <w:noProof/>
+                <w:webHidden/>
+              </w:rPr>
+              <w:instrText xml:space="preserve"> PAGEREF _Toc196019958 \h </w:instrText>
+            </w:r>
+            <w:r>
+              <w:rPr>
+                <w:noProof/>
+                <w:webHidden/>
+              </w:rPr>
+            </w:r>
+            <w:r>
+              <w:rPr>
+                <w:noProof/>
+                <w:webHidden/>
+              </w:rPr>
+              <w:fldChar w:fldCharType="separate"/>
+            </w:r>
+            <w:r>
+              <w:rPr>
+                <w:noProof/>
+                <w:webHidden/>
+              </w:rPr>
+              <w:t>12</w:t>
+            </w:r>
+            <w:r>
+              <w:rPr>
+                <w:noProof/>
+                <w:webHidden/>
+              </w:rPr>
+              <w:fldChar w:fldCharType="end"/>
+            </w:r>
+          </w:hyperlink>
+        </w:p>
+        <w:p>
+          <w:pPr>
+            <w:pStyle w:val="TOC1"/>
+            <w:tabs>
+              <w:tab w:val="right" w:leader="dot" w:pos="9016"/>
+            </w:tabs>
+            <w:rPr>
+              <w:rFonts w:asciiTheme="minorHAnsi" w:eastAsiaTheme="minorEastAsia" w:hAnsiTheme="minorHAnsi"/>
+              <w:noProof/>
+              <w:lang w:eastAsia="en-ZA"/>
+            </w:rPr>
+          </w:pPr>
+          <w:hyperlink w:anchor="_Toc196019959" w:history="1">
+            <w:r>
+              <w:rPr>
+                <w:rStyle w:val="Hyperlink"/>
+                <w:noProof/>
                 <w:lang w:val="en-GB"/>
               </w:rPr>
               <w:t>References</w:t>
@@ -1128,7 +1635,7 @@
                 <w:noProof/>
                 <w:webHidden/>
               </w:rPr>
-              <w:instrText xml:space="preserve"> PAGEREF _Toc195534682 \h </w:instrText>
+              <w:instrText xml:space="preserve"> PAGEREF _Toc196019959 \h </w:instrText>
             </w:r>
             <w:r>
               <w:rPr>
@@ -1148,7 +1655,7 @@
                 <w:noProof/>
                 <w:webHidden/>
               </w:rPr>
-              <w:t>10</w:t>
+              <w:t>13</w:t>
             </w:r>
             <w:r>
               <w:rPr>
@@ -1197,7 +1704,7 @@
         <w:pStyle w:val="Heading1"/>
         <w:spacing w:line="360" w:lineRule="auto"/>
       </w:pPr>
-      <w:bookmarkStart w:id="0" w:name="_Toc195534674"/>
+      <w:bookmarkStart w:id="0" w:name="_Toc196019944"/>
       <w:r>
         <w:lastRenderedPageBreak/>
         <w:t>Introduction</w:t>
@@ -1216,7 +1723,6 @@
           <w:id w:val="-476764699"/>
           <w:citation/>
         </w:sdtPr>
-        <w:sdtEndPr/>
         <w:sdtContent>
           <w:r>
             <w:fldChar w:fldCharType="begin"/>
@@ -1258,7 +1764,6 @@
           <w:id w:val="-434985546"/>
           <w:citation/>
         </w:sdtPr>
-        <w:sdtEndPr/>
         <w:sdtContent>
           <w:r>
             <w:fldChar w:fldCharType="begin"/>
@@ -1306,7 +1811,6 @@
           <w:id w:val="1764649430"/>
           <w:citation/>
         </w:sdtPr>
-        <w:sdtEndPr/>
         <w:sdtContent>
           <w:r>
             <w:fldChar w:fldCharType="begin"/>
@@ -1345,7 +1849,7 @@
         <w:pStyle w:val="Heading1"/>
         <w:spacing w:line="360" w:lineRule="auto"/>
       </w:pPr>
-      <w:bookmarkStart w:id="1" w:name="_Toc195534675"/>
+      <w:bookmarkStart w:id="1" w:name="_Toc196019945"/>
       <w:r>
         <w:lastRenderedPageBreak/>
         <w:t>Research Problem</w:t>
@@ -1411,7 +1915,6 @@
           <w:id w:val="2120491871"/>
           <w:citation/>
         </w:sdtPr>
-        <w:sdtEndPr/>
         <w:sdtContent>
           <w:r>
             <w:fldChar w:fldCharType="begin"/>
@@ -1473,7 +1976,6 @@
           <w:id w:val="1590886279"/>
           <w:citation/>
         </w:sdtPr>
-        <w:sdtEndPr/>
         <w:sdtContent>
           <w:r>
             <w:fldChar w:fldCharType="begin"/>
@@ -1509,7 +2011,10 @@
         <w:spacing w:line="360" w:lineRule="auto"/>
       </w:pPr>
       <w:r>
-        <w:t>Failure to Adapt:</w:t>
+        <w:t>Low Profitability in Certain Regions or Categories</w:t>
+      </w:r>
+      <w:r>
+        <w:t>:</w:t>
       </w:r>
     </w:p>
     <w:p>
@@ -1522,23 +2027,22 @@
         <w:spacing w:line="360" w:lineRule="auto"/>
       </w:pPr>
       <w:r>
-        <w:t>Inventory management models fail</w:t>
-      </w:r>
-      <w:r>
-        <w:t xml:space="preserve"> in adapting to immediate market changes. This is due to relying on obsolete algorithms and static data </w:t>
+        <w:t xml:space="preserve">According to </w:t>
       </w:r>
       <w:sdt>
         <w:sdtPr>
-          <w:id w:val="-1301533086"/>
+          <w:id w:val="-1066950693"/>
           <w:citation/>
         </w:sdtPr>
-        <w:sdtEndPr/>
         <w:sdtContent>
           <w:r>
             <w:fldChar w:fldCharType="begin"/>
           </w:r>
           <w:r>
-            <w:instrText xml:space="preserve"> CITATION Pas24 \l 7177 </w:instrText>
+            <w:rPr>
+              <w:lang w:val="en-GB"/>
+            </w:rPr>
+            <w:instrText xml:space="preserve"> CITATION Fra23 \l 2057 </w:instrText>
           </w:r>
           <w:r>
             <w:fldChar w:fldCharType="separate"/>
@@ -1546,8 +2050,9 @@
           <w:r>
             <w:rPr>
               <w:noProof/>
+              <w:lang w:val="en-GB"/>
             </w:rPr>
-            <w:t>(Pasupuleti et al., 2024)</w:t>
+            <w:t>(Sudirjo, 2023)</w:t>
           </w:r>
           <w:r>
             <w:fldChar w:fldCharType="end"/>
@@ -1555,13 +2060,10 @@
         </w:sdtContent>
       </w:sdt>
       <w:r>
-        <w:t xml:space="preserve">, leading to </w:t>
-      </w:r>
-      <w:r>
-        <w:t xml:space="preserve">unusable data that fails in providing </w:t>
-      </w:r>
-      <w:r>
-        <w:t>any complex prediction analysis.</w:t>
+        <w:t>, global markets show that companies adapt their</w:t>
+      </w:r>
+      <w:r>
+        <w:t xml:space="preserve"> strategies to align with the unique consumer preferences, legal requirements and market conditions. This explains why a product will have different sales worldwide.</w:t>
       </w:r>
     </w:p>
     <w:p>
@@ -1624,7 +2126,6 @@
           <w:id w:val="484058451"/>
           <w:citation/>
         </w:sdtPr>
-        <w:sdtEndPr/>
         <w:sdtContent>
           <w:r>
             <w:fldChar w:fldCharType="begin"/>
@@ -1652,73 +2153,19 @@
     </w:p>
     <w:p>
       <w:pPr>
-        <w:pStyle w:val="ListParagraph"/>
-        <w:numPr>
-          <w:ilvl w:val="0"/>
-          <w:numId w:val="1"/>
-        </w:numPr>
         <w:spacing w:line="360" w:lineRule="auto"/>
       </w:pPr>
       <w:r>
-        <w:t>Unstructured Data Performance:</w:t>
-      </w:r>
-    </w:p>
-    <w:p>
-      <w:pPr>
-        <w:pStyle w:val="ListParagraph"/>
-        <w:numPr>
-          <w:ilvl w:val="1"/>
-          <w:numId w:val="1"/>
-        </w:numPr>
-        <w:spacing w:line="360" w:lineRule="auto"/>
-      </w:pPr>
-      <w:r>
-        <w:t xml:space="preserve">Neural networks tend to perform poorly when handling </w:t>
-      </w:r>
-      <w:r>
-        <w:t>unstructured inventory data, leading to less accurate predictions</w:t>
-      </w:r>
-      <w:r>
-        <w:t xml:space="preserve"> </w:t>
-      </w:r>
-      <w:sdt>
-        <w:sdtPr>
-          <w:id w:val="540952870"/>
-          <w:citation/>
-        </w:sdtPr>
-        <w:sdtEndPr/>
-        <w:sdtContent>
-          <w:r>
-            <w:fldChar w:fldCharType="begin"/>
-          </w:r>
-          <w:r>
-            <w:instrText xml:space="preserve"> CITATION Pra20 \l 7177 </w:instrText>
-          </w:r>
-          <w:r>
-            <w:fldChar w:fldCharType="separate"/>
-          </w:r>
-          <w:r>
-            <w:rPr>
-              <w:noProof/>
-            </w:rPr>
-            <w:t>(Praveen et al., 2020)</w:t>
-          </w:r>
-          <w:r>
-            <w:fldChar w:fldCharType="end"/>
-          </w:r>
-        </w:sdtContent>
-      </w:sdt>
-      <w:r>
-        <w:t>. The data must be fixed and ready for analysis before any model application can be done.</w:t>
+        <w:t xml:space="preserve">The aim of this research is to design and implement a machine learning framework that </w:t>
+      </w:r>
+      <w:r>
+        <w:t>predicts profitability based on key product, regional, and pricing attributes. By identifying what makes profit increase and decrease, Vertex PC Supply can optimize inventory decisions, regional marketing and distribution, reduce excess inventory and minimize stockouts.</w:t>
       </w:r>
     </w:p>
     <w:p>
       <w:pPr>
         <w:spacing w:line="360" w:lineRule="auto"/>
       </w:pPr>
-      <w:r>
-        <w:t>The aim of this research is to design and implement a machine learning framework that addresses these challenges by predicting future demand accurately and recommending optimal reorder quantities and timings. By doing so Vertex PC Supply can improve inventory turnover, reduce costs and elevate service levels across its entire distribution network.</w:t>
-      </w:r>
       <w:r>
         <w:br w:type="page"/>
       </w:r>
@@ -1728,7 +2175,7 @@
         <w:pStyle w:val="Heading1"/>
         <w:spacing w:line="360" w:lineRule="auto"/>
       </w:pPr>
-      <w:bookmarkStart w:id="2" w:name="_Toc195534676"/>
+      <w:bookmarkStart w:id="2" w:name="_Toc196019946"/>
       <w:r>
         <w:lastRenderedPageBreak/>
         <w:t>Dataset Details</w:t>
@@ -1992,7 +2439,13 @@
               <w:spacing w:line="360" w:lineRule="auto"/>
             </w:pPr>
             <w:r>
-              <w:t>Product category (e.g., GPU)</w:t>
+              <w:t xml:space="preserve">Product category (e.g., </w:t>
+            </w:r>
+            <w:r>
+              <w:t>Video Card</w:t>
+            </w:r>
+            <w:r>
+              <w:t>)</w:t>
             </w:r>
           </w:p>
         </w:tc>
@@ -2365,20 +2818,1834 @@
       <w:r>
         <w:t xml:space="preserve"> captures essential details across geographic locations, product specifications, financial metrics and order details. It includes attributes such as region, country, and warehouse to track the flow of inventory, alongside product categories and specific component names for precise analysis. Pricing elements like standard cost, list price, and per-unit price help in financial evaluation, whilst quantities and order dates enable demand forecasting and trend analysis. Additional fields such as customer credit limits and order status support customer management and operational efficiency. Combining these attributes provides a comprehensive view to effectively apply machine learning for inventory optimization and decision making.</w:t>
       </w:r>
+      <w:r>
+        <w:br w:type="page"/>
+      </w:r>
+    </w:p>
+    <w:p>
+      <w:pPr>
+        <w:pStyle w:val="Heading2"/>
+      </w:pPr>
+      <w:bookmarkStart w:id="3" w:name="_Toc196019947"/>
+      <w:r>
+        <w:lastRenderedPageBreak/>
+        <w:t>Dataset (Cleaned)</w:t>
+      </w:r>
+      <w:bookmarkEnd w:id="3"/>
+    </w:p>
+    <w:tbl>
+      <w:tblPr>
+        <w:tblStyle w:val="TableGrid"/>
+        <w:tblW w:w="0" w:type="auto"/>
+        <w:tblLook w:val="04A0" w:firstRow="1" w:lastRow="0" w:firstColumn="1" w:lastColumn="0" w:noHBand="0" w:noVBand="1"/>
+      </w:tblPr>
+      <w:tblGrid>
+        <w:gridCol w:w="3840"/>
+        <w:gridCol w:w="5176"/>
+      </w:tblGrid>
+      <w:tr>
+        <w:tc>
+          <w:tcPr>
+            <w:tcW w:w="3840" w:type="dxa"/>
+          </w:tcPr>
+          <w:p>
+            <w:r>
+              <w:t>Attribute</w:t>
+            </w:r>
+          </w:p>
+        </w:tc>
+        <w:tc>
+          <w:tcPr>
+            <w:tcW w:w="5176" w:type="dxa"/>
+          </w:tcPr>
+          <w:p>
+            <w:r>
+              <w:t>Description</w:t>
+            </w:r>
+          </w:p>
+        </w:tc>
+      </w:tr>
+      <w:tr>
+        <w:tc>
+          <w:tcPr>
+            <w:tcW w:w="3840" w:type="dxa"/>
+          </w:tcPr>
+          <w:p>
+            <w:proofErr w:type="spellStart"/>
+            <w:r>
+              <w:t>WarehouseName</w:t>
+            </w:r>
+            <w:proofErr w:type="spellEnd"/>
+          </w:p>
+        </w:tc>
+        <w:tc>
+          <w:tcPr>
+            <w:tcW w:w="5176" w:type="dxa"/>
+          </w:tcPr>
+          <w:p>
+            <w:r>
+              <w:t>Warehouse fulfilling order</w:t>
+            </w:r>
+          </w:p>
+        </w:tc>
+      </w:tr>
+      <w:tr>
+        <w:tc>
+          <w:tcPr>
+            <w:tcW w:w="3840" w:type="dxa"/>
+          </w:tcPr>
+          <w:p>
+            <w:r>
+              <w:t>ProductName</w:t>
+            </w:r>
+          </w:p>
+        </w:tc>
+        <w:tc>
+          <w:tcPr>
+            <w:tcW w:w="5176" w:type="dxa"/>
+          </w:tcPr>
+          <w:p>
+            <w:r>
+              <w:t>Specific product name</w:t>
+            </w:r>
+          </w:p>
+        </w:tc>
+      </w:tr>
+      <w:tr>
+        <w:tc>
+          <w:tcPr>
+            <w:tcW w:w="3840" w:type="dxa"/>
+          </w:tcPr>
+          <w:p>
+            <w:proofErr w:type="spellStart"/>
+            <w:r>
+              <w:t>ProductStandardCost</w:t>
+            </w:r>
+            <w:proofErr w:type="spellEnd"/>
+          </w:p>
+        </w:tc>
+        <w:tc>
+          <w:tcPr>
+            <w:tcW w:w="5176" w:type="dxa"/>
+          </w:tcPr>
+          <w:p>
+            <w:r>
+              <w:t>Standard unit cost</w:t>
+            </w:r>
+          </w:p>
+        </w:tc>
+      </w:tr>
+      <w:tr>
+        <w:tc>
+          <w:tcPr>
+            <w:tcW w:w="3840" w:type="dxa"/>
+          </w:tcPr>
+          <w:p>
+            <w:r>
+              <w:t>Profit</w:t>
+            </w:r>
+          </w:p>
+        </w:tc>
+        <w:tc>
+          <w:tcPr>
+            <w:tcW w:w="5176" w:type="dxa"/>
+          </w:tcPr>
+          <w:p>
+            <w:r>
+              <w:t>Profit per unit</w:t>
+            </w:r>
+          </w:p>
+        </w:tc>
+      </w:tr>
+      <w:tr>
+        <w:tc>
+          <w:tcPr>
+            <w:tcW w:w="3840" w:type="dxa"/>
+          </w:tcPr>
+          <w:p>
+            <w:proofErr w:type="spellStart"/>
+            <w:r>
+              <w:t>ProductListPrice</w:t>
+            </w:r>
+            <w:proofErr w:type="spellEnd"/>
+          </w:p>
+        </w:tc>
+        <w:tc>
+          <w:tcPr>
+            <w:tcW w:w="5176" w:type="dxa"/>
+          </w:tcPr>
+          <w:p>
+            <w:r>
+              <w:t>Product list price</w:t>
+            </w:r>
+          </w:p>
+        </w:tc>
+      </w:tr>
+      <w:tr>
+        <w:tc>
+          <w:tcPr>
+            <w:tcW w:w="3840" w:type="dxa"/>
+          </w:tcPr>
+          <w:p>
+            <w:proofErr w:type="spellStart"/>
+            <w:r>
+              <w:t>CustomerCreditLimit</w:t>
+            </w:r>
+            <w:proofErr w:type="spellEnd"/>
+          </w:p>
+        </w:tc>
+        <w:tc>
+          <w:tcPr>
+            <w:tcW w:w="5176" w:type="dxa"/>
+          </w:tcPr>
+          <w:p>
+            <w:r>
+              <w:t>Customer’s credit limit</w:t>
+            </w:r>
+          </w:p>
+        </w:tc>
+      </w:tr>
+      <w:tr>
+        <w:tc>
+          <w:tcPr>
+            <w:tcW w:w="3840" w:type="dxa"/>
+          </w:tcPr>
+          <w:p>
+            <w:r>
+              <w:t>Status</w:t>
+            </w:r>
+          </w:p>
+        </w:tc>
+        <w:tc>
+          <w:tcPr>
+            <w:tcW w:w="5176" w:type="dxa"/>
+          </w:tcPr>
+          <w:p>
+            <w:r>
+              <w:t>Order status</w:t>
+            </w:r>
+          </w:p>
+        </w:tc>
+      </w:tr>
+      <w:tr>
+        <w:tc>
+          <w:tcPr>
+            <w:tcW w:w="3840" w:type="dxa"/>
+          </w:tcPr>
+          <w:p>
+            <w:proofErr w:type="spellStart"/>
+            <w:r>
+              <w:t>OrderItemQuantity</w:t>
+            </w:r>
+            <w:proofErr w:type="spellEnd"/>
+          </w:p>
+        </w:tc>
+        <w:tc>
+          <w:tcPr>
+            <w:tcW w:w="5176" w:type="dxa"/>
+          </w:tcPr>
+          <w:p>
+            <w:r>
+              <w:t>Quantity per order item</w:t>
+            </w:r>
+          </w:p>
+        </w:tc>
+      </w:tr>
+      <w:tr>
+        <w:tc>
+          <w:tcPr>
+            <w:tcW w:w="3840" w:type="dxa"/>
+          </w:tcPr>
+          <w:p>
+            <w:proofErr w:type="spellStart"/>
+            <w:r>
+              <w:t>PerUnitPrice</w:t>
+            </w:r>
+            <w:proofErr w:type="spellEnd"/>
+          </w:p>
+        </w:tc>
+        <w:tc>
+          <w:tcPr>
+            <w:tcW w:w="5176" w:type="dxa"/>
+          </w:tcPr>
+          <w:p>
+            <w:r>
+              <w:t>Price paid per unit</w:t>
+            </w:r>
+          </w:p>
+        </w:tc>
+      </w:tr>
+      <w:tr>
+        <w:tc>
+          <w:tcPr>
+            <w:tcW w:w="3840" w:type="dxa"/>
+          </w:tcPr>
+          <w:p>
+            <w:proofErr w:type="spellStart"/>
+            <w:r>
+              <w:t>TotalItemQuantity</w:t>
+            </w:r>
+            <w:proofErr w:type="spellEnd"/>
+          </w:p>
+        </w:tc>
+        <w:tc>
+          <w:tcPr>
+            <w:tcW w:w="5176" w:type="dxa"/>
+          </w:tcPr>
+          <w:p>
+            <w:r>
+              <w:t>Total items in order</w:t>
+            </w:r>
+          </w:p>
+        </w:tc>
+      </w:tr>
+      <w:tr>
+        <w:tc>
+          <w:tcPr>
+            <w:tcW w:w="3840" w:type="dxa"/>
+          </w:tcPr>
+          <w:p>
+            <w:r>
+              <w:t>Year</w:t>
+            </w:r>
+          </w:p>
+        </w:tc>
+        <w:tc>
+          <w:tcPr>
+            <w:tcW w:w="5176" w:type="dxa"/>
+          </w:tcPr>
+          <w:p>
+            <w:r>
+              <w:t xml:space="preserve">Derived feature from </w:t>
+            </w:r>
+            <w:proofErr w:type="spellStart"/>
+            <w:r>
+              <w:t>OrderDate</w:t>
+            </w:r>
+            <w:proofErr w:type="spellEnd"/>
+          </w:p>
+        </w:tc>
+      </w:tr>
+      <w:tr>
+        <w:tc>
+          <w:tcPr>
+            <w:tcW w:w="3840" w:type="dxa"/>
+          </w:tcPr>
+          <w:p>
+            <w:r>
+              <w:t>Month</w:t>
+            </w:r>
+          </w:p>
+        </w:tc>
+        <w:tc>
+          <w:tcPr>
+            <w:tcW w:w="5176" w:type="dxa"/>
+          </w:tcPr>
+          <w:p>
+            <w:r>
+              <w:t xml:space="preserve">Derived feature from </w:t>
+            </w:r>
+            <w:proofErr w:type="spellStart"/>
+            <w:r>
+              <w:t>OrderDate</w:t>
+            </w:r>
+            <w:proofErr w:type="spellEnd"/>
+          </w:p>
+        </w:tc>
+      </w:tr>
+      <w:tr>
+        <w:tc>
+          <w:tcPr>
+            <w:tcW w:w="3840" w:type="dxa"/>
+          </w:tcPr>
+          <w:p>
+            <w:r>
+              <w:t>Day</w:t>
+            </w:r>
+          </w:p>
+        </w:tc>
+        <w:tc>
+          <w:tcPr>
+            <w:tcW w:w="5176" w:type="dxa"/>
+          </w:tcPr>
+          <w:p>
+            <w:r>
+              <w:t xml:space="preserve">Derived feature from </w:t>
+            </w:r>
+            <w:proofErr w:type="spellStart"/>
+            <w:r>
+              <w:t>OrderDate</w:t>
+            </w:r>
+            <w:proofErr w:type="spellEnd"/>
+          </w:p>
+        </w:tc>
+      </w:tr>
+      <w:tr>
+        <w:tc>
+          <w:tcPr>
+            <w:tcW w:w="3840" w:type="dxa"/>
+          </w:tcPr>
+          <w:p>
+            <w:proofErr w:type="spellStart"/>
+            <w:r>
+              <w:t>DayOfWeek</w:t>
+            </w:r>
+            <w:proofErr w:type="spellEnd"/>
+          </w:p>
+        </w:tc>
+        <w:tc>
+          <w:tcPr>
+            <w:tcW w:w="5176" w:type="dxa"/>
+          </w:tcPr>
+          <w:p>
+            <w:r>
+              <w:t xml:space="preserve">Derived feature from </w:t>
+            </w:r>
+            <w:proofErr w:type="spellStart"/>
+            <w:r>
+              <w:t>OrderDate</w:t>
+            </w:r>
+            <w:proofErr w:type="spellEnd"/>
+          </w:p>
+        </w:tc>
+      </w:tr>
+      <w:tr>
+        <w:tc>
+          <w:tcPr>
+            <w:tcW w:w="3840" w:type="dxa"/>
+          </w:tcPr>
+          <w:p>
+            <w:proofErr w:type="spellStart"/>
+            <w:r>
+              <w:t>CostPriceRatio</w:t>
+            </w:r>
+            <w:proofErr w:type="spellEnd"/>
+          </w:p>
+        </w:tc>
+        <w:tc>
+          <w:tcPr>
+            <w:tcW w:w="5176" w:type="dxa"/>
+          </w:tcPr>
+          <w:p>
+            <w:r>
+              <w:t xml:space="preserve">Derived feature from </w:t>
+            </w:r>
+            <w:proofErr w:type="spellStart"/>
+            <w:r>
+              <w:t>ProductStandardCost</w:t>
+            </w:r>
+            <w:proofErr w:type="spellEnd"/>
+            <w:r>
+              <w:t>/</w:t>
+            </w:r>
+            <w:proofErr w:type="spellStart"/>
+            <w:r>
+              <w:t>ProductListPrice</w:t>
+            </w:r>
+            <w:proofErr w:type="spellEnd"/>
+          </w:p>
+        </w:tc>
+      </w:tr>
+      <w:tr>
+        <w:tc>
+          <w:tcPr>
+            <w:tcW w:w="3840" w:type="dxa"/>
+          </w:tcPr>
+          <w:p>
+            <w:proofErr w:type="spellStart"/>
+            <w:r>
+              <w:t>RegionName_Australia</w:t>
+            </w:r>
+            <w:proofErr w:type="spellEnd"/>
+          </w:p>
+        </w:tc>
+        <w:tc>
+          <w:tcPr>
+            <w:tcW w:w="5176" w:type="dxa"/>
+          </w:tcPr>
+          <w:p>
+            <w:r>
+              <w:t>One-hot encoded region name</w:t>
+            </w:r>
+          </w:p>
+        </w:tc>
+      </w:tr>
+      <w:tr>
+        <w:tc>
+          <w:tcPr>
+            <w:tcW w:w="3840" w:type="dxa"/>
+          </w:tcPr>
+          <w:p>
+            <w:proofErr w:type="spellStart"/>
+            <w:r>
+              <w:t>RegionName_</w:t>
+            </w:r>
+            <w:r>
+              <w:t>North</w:t>
+            </w:r>
+            <w:proofErr w:type="spellEnd"/>
+            <w:r>
+              <w:t xml:space="preserve"> America</w:t>
+            </w:r>
+          </w:p>
+        </w:tc>
+        <w:tc>
+          <w:tcPr>
+            <w:tcW w:w="5176" w:type="dxa"/>
+          </w:tcPr>
+          <w:p>
+            <w:r>
+              <w:t>One-hot encoded region name</w:t>
+            </w:r>
+          </w:p>
+        </w:tc>
+      </w:tr>
+      <w:tr>
+        <w:tc>
+          <w:tcPr>
+            <w:tcW w:w="3840" w:type="dxa"/>
+          </w:tcPr>
+          <w:p>
+            <w:proofErr w:type="spellStart"/>
+            <w:r>
+              <w:t>RegionName_</w:t>
+            </w:r>
+            <w:r>
+              <w:t>South</w:t>
+            </w:r>
+            <w:proofErr w:type="spellEnd"/>
+            <w:r>
+              <w:t xml:space="preserve"> America</w:t>
+            </w:r>
+          </w:p>
+        </w:tc>
+        <w:tc>
+          <w:tcPr>
+            <w:tcW w:w="5176" w:type="dxa"/>
+          </w:tcPr>
+          <w:p>
+            <w:r>
+              <w:t>One-hot encoded region name</w:t>
+            </w:r>
+          </w:p>
+        </w:tc>
+      </w:tr>
+      <w:tr>
+        <w:tc>
+          <w:tcPr>
+            <w:tcW w:w="3840" w:type="dxa"/>
+          </w:tcPr>
+          <w:p>
+            <w:proofErr w:type="spellStart"/>
+            <w:r>
+              <w:t>RegionName_</w:t>
+            </w:r>
+            <w:r>
+              <w:t>Canada</w:t>
+            </w:r>
+            <w:proofErr w:type="spellEnd"/>
+          </w:p>
+        </w:tc>
+        <w:tc>
+          <w:tcPr>
+            <w:tcW w:w="5176" w:type="dxa"/>
+          </w:tcPr>
+          <w:p>
+            <w:r>
+              <w:t>One-hot encoded region name</w:t>
+            </w:r>
+          </w:p>
+        </w:tc>
+      </w:tr>
+      <w:tr>
+        <w:tc>
+          <w:tcPr>
+            <w:tcW w:w="3840" w:type="dxa"/>
+          </w:tcPr>
+          <w:p>
+            <w:proofErr w:type="spellStart"/>
+            <w:r>
+              <w:t>RegionName_</w:t>
+            </w:r>
+            <w:r>
+              <w:t>China</w:t>
+            </w:r>
+            <w:proofErr w:type="spellEnd"/>
+          </w:p>
+        </w:tc>
+        <w:tc>
+          <w:tcPr>
+            <w:tcW w:w="5176" w:type="dxa"/>
+          </w:tcPr>
+          <w:p>
+            <w:r>
+              <w:t>One-hot encoded region name</w:t>
+            </w:r>
+          </w:p>
+        </w:tc>
+      </w:tr>
+      <w:tr>
+        <w:tc>
+          <w:tcPr>
+            <w:tcW w:w="3840" w:type="dxa"/>
+          </w:tcPr>
+          <w:p>
+            <w:proofErr w:type="spellStart"/>
+            <w:r>
+              <w:t>RegionName_</w:t>
+            </w:r>
+            <w:r>
+              <w:t>India</w:t>
+            </w:r>
+            <w:proofErr w:type="spellEnd"/>
+          </w:p>
+        </w:tc>
+        <w:tc>
+          <w:tcPr>
+            <w:tcW w:w="5176" w:type="dxa"/>
+          </w:tcPr>
+          <w:p>
+            <w:r>
+              <w:t>One-hot encoded region name</w:t>
+            </w:r>
+          </w:p>
+        </w:tc>
+      </w:tr>
+      <w:tr>
+        <w:tc>
+          <w:tcPr>
+            <w:tcW w:w="3840" w:type="dxa"/>
+          </w:tcPr>
+          <w:p>
+            <w:proofErr w:type="spellStart"/>
+            <w:r>
+              <w:t>RegionName_</w:t>
+            </w:r>
+            <w:r>
+              <w:t>Mexico</w:t>
+            </w:r>
+            <w:proofErr w:type="spellEnd"/>
+          </w:p>
+        </w:tc>
+        <w:tc>
+          <w:tcPr>
+            <w:tcW w:w="5176" w:type="dxa"/>
+          </w:tcPr>
+          <w:p>
+            <w:r>
+              <w:t>One-hot encoded region name</w:t>
+            </w:r>
+          </w:p>
+        </w:tc>
+      </w:tr>
+      <w:tr>
+        <w:tc>
+          <w:tcPr>
+            <w:tcW w:w="3840" w:type="dxa"/>
+          </w:tcPr>
+          <w:p>
+            <w:proofErr w:type="spellStart"/>
+            <w:r>
+              <w:t>CountryName_</w:t>
+            </w:r>
+            <w:r>
+              <w:t>United</w:t>
+            </w:r>
+            <w:proofErr w:type="spellEnd"/>
+            <w:r>
+              <w:t xml:space="preserve"> States of America</w:t>
+            </w:r>
+          </w:p>
+        </w:tc>
+        <w:tc>
+          <w:tcPr>
+            <w:tcW w:w="5176" w:type="dxa"/>
+          </w:tcPr>
+          <w:p>
+            <w:r>
+              <w:t>One-hot encoded country name</w:t>
+            </w:r>
+          </w:p>
+        </w:tc>
+      </w:tr>
+      <w:tr>
+        <w:tc>
+          <w:tcPr>
+            <w:tcW w:w="3840" w:type="dxa"/>
+          </w:tcPr>
+          <w:p>
+            <w:proofErr w:type="spellStart"/>
+            <w:r>
+              <w:t>State_</w:t>
+            </w:r>
+            <w:r>
+              <w:t>California</w:t>
+            </w:r>
+            <w:proofErr w:type="spellEnd"/>
+          </w:p>
+        </w:tc>
+        <w:tc>
+          <w:tcPr>
+            <w:tcW w:w="5176" w:type="dxa"/>
+          </w:tcPr>
+          <w:p>
+            <w:r>
+              <w:t>One</w:t>
+            </w:r>
+            <w:r>
+              <w:t>-</w:t>
+            </w:r>
+            <w:r>
+              <w:t>hot encoded state</w:t>
+            </w:r>
+          </w:p>
+        </w:tc>
+      </w:tr>
+      <w:tr>
+        <w:tc>
+          <w:tcPr>
+            <w:tcW w:w="3840" w:type="dxa"/>
+          </w:tcPr>
+          <w:p>
+            <w:proofErr w:type="spellStart"/>
+            <w:r>
+              <w:t>State_</w:t>
+            </w:r>
+            <w:r>
+              <w:t>Distrito</w:t>
+            </w:r>
+            <w:proofErr w:type="spellEnd"/>
+            <w:r>
+              <w:t xml:space="preserve"> Federal</w:t>
+            </w:r>
+          </w:p>
+        </w:tc>
+        <w:tc>
+          <w:tcPr>
+            <w:tcW w:w="5176" w:type="dxa"/>
+          </w:tcPr>
+          <w:p>
+            <w:r>
+              <w:t>One-hot encoded state</w:t>
+            </w:r>
+          </w:p>
+        </w:tc>
+      </w:tr>
+      <w:tr>
+        <w:tc>
+          <w:tcPr>
+            <w:tcW w:w="3840" w:type="dxa"/>
+          </w:tcPr>
+          <w:p>
+            <w:proofErr w:type="spellStart"/>
+            <w:r>
+              <w:t>State_</w:t>
+            </w:r>
+            <w:r>
+              <w:t>Maharashtra</w:t>
+            </w:r>
+            <w:proofErr w:type="spellEnd"/>
+          </w:p>
+        </w:tc>
+        <w:tc>
+          <w:tcPr>
+            <w:tcW w:w="5176" w:type="dxa"/>
+          </w:tcPr>
+          <w:p>
+            <w:r>
+              <w:t>One-hot encoded state</w:t>
+            </w:r>
+          </w:p>
+        </w:tc>
+      </w:tr>
+      <w:tr>
+        <w:tc>
+          <w:tcPr>
+            <w:tcW w:w="3840" w:type="dxa"/>
+          </w:tcPr>
+          <w:p>
+            <w:proofErr w:type="spellStart"/>
+            <w:r>
+              <w:t>State_</w:t>
+            </w:r>
+            <w:r>
+              <w:t>New</w:t>
+            </w:r>
+            <w:proofErr w:type="spellEnd"/>
+            <w:r>
+              <w:t xml:space="preserve"> Jersey</w:t>
+            </w:r>
+          </w:p>
+        </w:tc>
+        <w:tc>
+          <w:tcPr>
+            <w:tcW w:w="5176" w:type="dxa"/>
+          </w:tcPr>
+          <w:p>
+            <w:r>
+              <w:t>One-hot encoded state</w:t>
+            </w:r>
+          </w:p>
+        </w:tc>
+      </w:tr>
+      <w:tr>
+        <w:tc>
+          <w:tcPr>
+            <w:tcW w:w="3840" w:type="dxa"/>
+          </w:tcPr>
+          <w:p>
+            <w:proofErr w:type="spellStart"/>
+            <w:r>
+              <w:t>State_</w:t>
+            </w:r>
+            <w:r>
+              <w:t>New</w:t>
+            </w:r>
+            <w:proofErr w:type="spellEnd"/>
+            <w:r>
+              <w:t xml:space="preserve"> South Wales</w:t>
+            </w:r>
+          </w:p>
+        </w:tc>
+        <w:tc>
+          <w:tcPr>
+            <w:tcW w:w="5176" w:type="dxa"/>
+          </w:tcPr>
+          <w:p>
+            <w:r>
+              <w:t>One-hot encoded state</w:t>
+            </w:r>
+          </w:p>
+        </w:tc>
+      </w:tr>
+      <w:tr>
+        <w:tc>
+          <w:tcPr>
+            <w:tcW w:w="3840" w:type="dxa"/>
+          </w:tcPr>
+          <w:p>
+            <w:r>
+              <w:t>State Ontario</w:t>
+            </w:r>
+          </w:p>
+        </w:tc>
+        <w:tc>
+          <w:tcPr>
+            <w:tcW w:w="5176" w:type="dxa"/>
+          </w:tcPr>
+          <w:p>
+            <w:r>
+              <w:t>One-hot encoded state</w:t>
+            </w:r>
+          </w:p>
+        </w:tc>
+      </w:tr>
+      <w:tr>
+        <w:tc>
+          <w:tcPr>
+            <w:tcW w:w="3840" w:type="dxa"/>
+          </w:tcPr>
+          <w:p>
+            <w:proofErr w:type="spellStart"/>
+            <w:r>
+              <w:t>State_</w:t>
+            </w:r>
+            <w:r>
+              <w:t>Texas</w:t>
+            </w:r>
+            <w:proofErr w:type="spellEnd"/>
+          </w:p>
+        </w:tc>
+        <w:tc>
+          <w:tcPr>
+            <w:tcW w:w="5176" w:type="dxa"/>
+          </w:tcPr>
+          <w:p>
+            <w:r>
+              <w:t>One-hot encoded state</w:t>
+            </w:r>
+          </w:p>
+        </w:tc>
+      </w:tr>
+      <w:tr>
+        <w:tc>
+          <w:tcPr>
+            <w:tcW w:w="3840" w:type="dxa"/>
+          </w:tcPr>
+          <w:p>
+            <w:proofErr w:type="spellStart"/>
+            <w:r>
+              <w:t>State_</w:t>
+            </w:r>
+            <w:r>
+              <w:t>Washington</w:t>
+            </w:r>
+            <w:proofErr w:type="spellEnd"/>
+          </w:p>
+        </w:tc>
+        <w:tc>
+          <w:tcPr>
+            <w:tcW w:w="5176" w:type="dxa"/>
+          </w:tcPr>
+          <w:p>
+            <w:r>
+              <w:t>One-hot encoded state</w:t>
+            </w:r>
+          </w:p>
+        </w:tc>
+      </w:tr>
+      <w:tr>
+        <w:tc>
+          <w:tcPr>
+            <w:tcW w:w="3840" w:type="dxa"/>
+          </w:tcPr>
+          <w:p>
+            <w:proofErr w:type="spellStart"/>
+            <w:r>
+              <w:t>City_</w:t>
+            </w:r>
+            <w:r>
+              <w:t>Bombay</w:t>
+            </w:r>
+            <w:proofErr w:type="spellEnd"/>
+          </w:p>
+        </w:tc>
+        <w:tc>
+          <w:tcPr>
+            <w:tcW w:w="5176" w:type="dxa"/>
+          </w:tcPr>
+          <w:p>
+            <w:r>
+              <w:t>One</w:t>
+            </w:r>
+            <w:r>
+              <w:t>-</w:t>
+            </w:r>
+            <w:r>
+              <w:t>hot encoded city</w:t>
+            </w:r>
+          </w:p>
+        </w:tc>
+      </w:tr>
+      <w:tr>
+        <w:tc>
+          <w:tcPr>
+            <w:tcW w:w="3840" w:type="dxa"/>
+          </w:tcPr>
+          <w:p>
+            <w:proofErr w:type="spellStart"/>
+            <w:r>
+              <w:t>City_</w:t>
+            </w:r>
+            <w:r>
+              <w:t>Mexico</w:t>
+            </w:r>
+            <w:proofErr w:type="spellEnd"/>
+            <w:r>
+              <w:t xml:space="preserve"> City</w:t>
+            </w:r>
+          </w:p>
+        </w:tc>
+        <w:tc>
+          <w:tcPr>
+            <w:tcW w:w="5176" w:type="dxa"/>
+          </w:tcPr>
+          <w:p>
+            <w:r>
+              <w:t>One-hot encoded city</w:t>
+            </w:r>
+          </w:p>
+        </w:tc>
+      </w:tr>
+      <w:tr>
+        <w:tc>
+          <w:tcPr>
+            <w:tcW w:w="3840" w:type="dxa"/>
+          </w:tcPr>
+          <w:p>
+            <w:proofErr w:type="spellStart"/>
+            <w:r>
+              <w:t>City_</w:t>
+            </w:r>
+            <w:r>
+              <w:t>Seattle</w:t>
+            </w:r>
+            <w:proofErr w:type="spellEnd"/>
+          </w:p>
+        </w:tc>
+        <w:tc>
+          <w:tcPr>
+            <w:tcW w:w="5176" w:type="dxa"/>
+          </w:tcPr>
+          <w:p>
+            <w:r>
+              <w:t>One-hot encoded city</w:t>
+            </w:r>
+          </w:p>
+        </w:tc>
+      </w:tr>
+      <w:tr>
+        <w:tc>
+          <w:tcPr>
+            <w:tcW w:w="3840" w:type="dxa"/>
+          </w:tcPr>
+          <w:p>
+            <w:proofErr w:type="spellStart"/>
+            <w:r>
+              <w:t>City_</w:t>
+            </w:r>
+            <w:r>
+              <w:t>South</w:t>
+            </w:r>
+            <w:proofErr w:type="spellEnd"/>
+            <w:r>
+              <w:t xml:space="preserve"> Brunswick</w:t>
+            </w:r>
+          </w:p>
+        </w:tc>
+        <w:tc>
+          <w:tcPr>
+            <w:tcW w:w="5176" w:type="dxa"/>
+          </w:tcPr>
+          <w:p>
+            <w:r>
+              <w:t>One-hot encoded city</w:t>
+            </w:r>
+          </w:p>
+        </w:tc>
+      </w:tr>
+      <w:tr>
+        <w:tc>
+          <w:tcPr>
+            <w:tcW w:w="3840" w:type="dxa"/>
+          </w:tcPr>
+          <w:p>
+            <w:proofErr w:type="spellStart"/>
+            <w:r>
+              <w:t>City_</w:t>
+            </w:r>
+            <w:r>
+              <w:t>South</w:t>
+            </w:r>
+            <w:proofErr w:type="spellEnd"/>
+            <w:r>
+              <w:t xml:space="preserve"> San Francisco</w:t>
+            </w:r>
+          </w:p>
+        </w:tc>
+        <w:tc>
+          <w:tcPr>
+            <w:tcW w:w="5176" w:type="dxa"/>
+          </w:tcPr>
+          <w:p>
+            <w:r>
+              <w:t>One-hot encoded city</w:t>
+            </w:r>
+          </w:p>
+        </w:tc>
+      </w:tr>
+      <w:tr>
+        <w:tc>
+          <w:tcPr>
+            <w:tcW w:w="3840" w:type="dxa"/>
+          </w:tcPr>
+          <w:p>
+            <w:proofErr w:type="spellStart"/>
+            <w:r>
+              <w:t>City_</w:t>
+            </w:r>
+            <w:r>
+              <w:t>Southlake</w:t>
+            </w:r>
+            <w:proofErr w:type="spellEnd"/>
+          </w:p>
+        </w:tc>
+        <w:tc>
+          <w:tcPr>
+            <w:tcW w:w="5176" w:type="dxa"/>
+          </w:tcPr>
+          <w:p>
+            <w:r>
+              <w:t>One-hot encoded city</w:t>
+            </w:r>
+          </w:p>
+        </w:tc>
+      </w:tr>
+      <w:tr>
+        <w:tc>
+          <w:tcPr>
+            <w:tcW w:w="3840" w:type="dxa"/>
+          </w:tcPr>
+          <w:p>
+            <w:proofErr w:type="spellStart"/>
+            <w:r>
+              <w:t>City_</w:t>
+            </w:r>
+            <w:r>
+              <w:t>Sydney</w:t>
+            </w:r>
+            <w:proofErr w:type="spellEnd"/>
+          </w:p>
+        </w:tc>
+        <w:tc>
+          <w:tcPr>
+            <w:tcW w:w="5176" w:type="dxa"/>
+          </w:tcPr>
+          <w:p>
+            <w:r>
+              <w:t>One-hot encoded city</w:t>
+            </w:r>
+          </w:p>
+        </w:tc>
+      </w:tr>
+      <w:tr>
+        <w:tc>
+          <w:tcPr>
+            <w:tcW w:w="3840" w:type="dxa"/>
+          </w:tcPr>
+          <w:p>
+            <w:proofErr w:type="spellStart"/>
+            <w:r>
+              <w:t>City_</w:t>
+            </w:r>
+            <w:r>
+              <w:t>Toronto</w:t>
+            </w:r>
+            <w:proofErr w:type="spellEnd"/>
+          </w:p>
+        </w:tc>
+        <w:tc>
+          <w:tcPr>
+            <w:tcW w:w="5176" w:type="dxa"/>
+          </w:tcPr>
+          <w:p>
+            <w:r>
+              <w:t>One-hot encoded city</w:t>
+            </w:r>
+          </w:p>
+        </w:tc>
+      </w:tr>
+      <w:tr>
+        <w:tc>
+          <w:tcPr>
+            <w:tcW w:w="3840" w:type="dxa"/>
+          </w:tcPr>
+          <w:p>
+            <w:proofErr w:type="spellStart"/>
+            <w:r>
+              <w:t>CategoryName</w:t>
+            </w:r>
+            <w:r>
+              <w:t>_Mother</w:t>
+            </w:r>
+            <w:proofErr w:type="spellEnd"/>
+            <w:r>
+              <w:t xml:space="preserve"> Board</w:t>
+            </w:r>
+          </w:p>
+        </w:tc>
+        <w:tc>
+          <w:tcPr>
+            <w:tcW w:w="5176" w:type="dxa"/>
+          </w:tcPr>
+          <w:p>
+            <w:r>
+              <w:t>One</w:t>
+            </w:r>
+            <w:r>
+              <w:t>-</w:t>
+            </w:r>
+            <w:r>
+              <w:t>hot encoded product category</w:t>
+            </w:r>
+          </w:p>
+        </w:tc>
+      </w:tr>
+      <w:tr>
+        <w:tc>
+          <w:tcPr>
+            <w:tcW w:w="3840" w:type="dxa"/>
+          </w:tcPr>
+          <w:p>
+            <w:proofErr w:type="spellStart"/>
+            <w:r>
+              <w:t>CategoryName_</w:t>
+            </w:r>
+            <w:r>
+              <w:t>RAM</w:t>
+            </w:r>
+            <w:proofErr w:type="spellEnd"/>
+          </w:p>
+        </w:tc>
+        <w:tc>
+          <w:tcPr>
+            <w:tcW w:w="5176" w:type="dxa"/>
+          </w:tcPr>
+          <w:p>
+            <w:r>
+              <w:t>One-hot encoded product category</w:t>
+            </w:r>
+          </w:p>
+        </w:tc>
+      </w:tr>
+      <w:tr>
+        <w:tc>
+          <w:tcPr>
+            <w:tcW w:w="3840" w:type="dxa"/>
+          </w:tcPr>
+          <w:p>
+            <w:proofErr w:type="spellStart"/>
+            <w:r>
+              <w:t>CategoryName_</w:t>
+            </w:r>
+            <w:r>
+              <w:t>Storage</w:t>
+            </w:r>
+            <w:proofErr w:type="spellEnd"/>
+          </w:p>
+        </w:tc>
+        <w:tc>
+          <w:tcPr>
+            <w:tcW w:w="5176" w:type="dxa"/>
+          </w:tcPr>
+          <w:p>
+            <w:r>
+              <w:t>One-hot encoded product category</w:t>
+            </w:r>
+          </w:p>
+        </w:tc>
+      </w:tr>
+      <w:tr>
+        <w:tc>
+          <w:tcPr>
+            <w:tcW w:w="3840" w:type="dxa"/>
+          </w:tcPr>
+          <w:p>
+            <w:proofErr w:type="spellStart"/>
+            <w:r>
+              <w:t>CategoryName_</w:t>
+            </w:r>
+            <w:r>
+              <w:t>Video</w:t>
+            </w:r>
+            <w:proofErr w:type="spellEnd"/>
+            <w:r>
+              <w:t xml:space="preserve"> Card</w:t>
+            </w:r>
+          </w:p>
+        </w:tc>
+        <w:tc>
+          <w:tcPr>
+            <w:tcW w:w="5176" w:type="dxa"/>
+          </w:tcPr>
+          <w:p>
+            <w:r>
+              <w:t>One-hot encoded product category</w:t>
+            </w:r>
+          </w:p>
+        </w:tc>
+      </w:tr>
+    </w:tbl>
+    <w:p>
+      <w:r>
+        <w:br w:type="page"/>
+      </w:r>
     </w:p>
     <w:p>
       <w:pPr>
         <w:pStyle w:val="Heading1"/>
       </w:pPr>
+      <w:bookmarkStart w:id="4" w:name="_Toc196019948"/>
       <w:r>
         <w:lastRenderedPageBreak/>
+        <w:t>Hypothesis Generation</w:t>
+      </w:r>
+      <w:bookmarkEnd w:id="4"/>
+    </w:p>
+    <w:p>
+      <w:pPr>
+        <w:pStyle w:val="Heading2"/>
+      </w:pPr>
+      <w:bookmarkStart w:id="5" w:name="_Toc196019949"/>
+      <w:r>
+        <w:t>H</w:t>
+      </w:r>
+      <w:r>
+        <w:rPr>
+          <w:vertAlign w:val="subscript"/>
+        </w:rPr>
+        <w:t xml:space="preserve">0 </w:t>
+      </w:r>
+      <w:r>
+        <w:t>(Null Hypothesis):</w:t>
+      </w:r>
+      <w:bookmarkEnd w:id="5"/>
+    </w:p>
+    <w:p>
+      <w:r>
+        <w:t>There is no significant correlation between product pricing, product category, regional factors and overall profitability.</w:t>
+      </w:r>
+    </w:p>
+    <w:p/>
+    <w:p>
+      <w:pPr>
+        <w:pStyle w:val="Heading2"/>
+      </w:pPr>
+      <w:bookmarkStart w:id="6" w:name="_Toc196019950"/>
+      <w:r>
+        <w:t>H</w:t>
+      </w:r>
+      <w:r>
+        <w:rPr>
+          <w:vertAlign w:val="subscript"/>
+        </w:rPr>
+        <w:t>1</w:t>
+      </w:r>
+      <w:r>
+        <w:rPr>
+          <w:vertAlign w:val="subscript"/>
+        </w:rPr>
         <w:t xml:space="preserve"> </w:t>
       </w:r>
-      <w:bookmarkStart w:id="3" w:name="_Toc195534677"/>
-      <w:r>
+      <w:r>
+        <w:t>(</w:t>
+      </w:r>
+      <w:r>
+        <w:t xml:space="preserve">Alternative </w:t>
+      </w:r>
+      <w:r>
+        <w:t>Hypothesis)</w:t>
+      </w:r>
+      <w:r>
+        <w:t>:</w:t>
+      </w:r>
+      <w:bookmarkEnd w:id="6"/>
+    </w:p>
+    <w:p>
+      <w:r>
+        <w:t>Profitability is significantly affected by factors such as product list price, standard cost, regional factors. An example of this is that certain products and specific markets tend to have an increase in profits, where other products and regions would have a negative effect on profitability.</w:t>
+      </w:r>
+    </w:p>
+    <w:p>
+      <w:r>
+        <w:br w:type="page"/>
+      </w:r>
+    </w:p>
+    <w:p>
+      <w:pPr>
+        <w:pStyle w:val="Heading1"/>
+      </w:pPr>
+      <w:bookmarkStart w:id="7" w:name="_Toc196019951"/>
+      <w:r>
+        <w:lastRenderedPageBreak/>
+        <w:t>Correlation Data</w:t>
+      </w:r>
+      <w:bookmarkEnd w:id="7"/>
+    </w:p>
+    <w:p>
+      <w:pPr>
+        <w:pStyle w:val="Heading2"/>
+      </w:pPr>
+      <w:bookmarkStart w:id="8" w:name="_Toc196019952"/>
+      <w:r>
+        <w:t>Features that increase profits:</w:t>
+      </w:r>
+      <w:bookmarkEnd w:id="8"/>
+    </w:p>
+    <w:tbl>
+      <w:tblPr>
+        <w:tblStyle w:val="TableGrid"/>
+        <w:tblW w:w="0" w:type="auto"/>
+        <w:tblLook w:val="04A0" w:firstRow="1" w:lastRow="0" w:firstColumn="1" w:lastColumn="0" w:noHBand="0" w:noVBand="1"/>
+      </w:tblPr>
+      <w:tblGrid>
+        <w:gridCol w:w="2981"/>
+        <w:gridCol w:w="1310"/>
+        <w:gridCol w:w="4725"/>
+      </w:tblGrid>
+      <w:tr>
+        <w:tc>
+          <w:tcPr>
+            <w:tcW w:w="3005" w:type="dxa"/>
+          </w:tcPr>
+          <w:p>
+            <w:pPr>
+              <w:spacing w:line="360" w:lineRule="auto"/>
+            </w:pPr>
+            <w:r>
+              <w:t>Feature</w:t>
+            </w:r>
+          </w:p>
+        </w:tc>
+        <w:tc>
+          <w:tcPr>
+            <w:tcW w:w="1243" w:type="dxa"/>
+          </w:tcPr>
+          <w:p>
+            <w:pPr>
+              <w:spacing w:line="360" w:lineRule="auto"/>
+            </w:pPr>
+            <w:r>
+              <w:t>Correlation</w:t>
+            </w:r>
+          </w:p>
+        </w:tc>
+        <w:tc>
+          <w:tcPr>
+            <w:tcW w:w="4768" w:type="dxa"/>
+          </w:tcPr>
+          <w:p>
+            <w:pPr>
+              <w:spacing w:line="360" w:lineRule="auto"/>
+            </w:pPr>
+            <w:r>
+              <w:t>Description</w:t>
+            </w:r>
+          </w:p>
+        </w:tc>
+      </w:tr>
+      <w:tr>
+        <w:tc>
+          <w:tcPr>
+            <w:tcW w:w="3005" w:type="dxa"/>
+          </w:tcPr>
+          <w:p>
+            <w:pPr>
+              <w:spacing w:line="360" w:lineRule="auto"/>
+            </w:pPr>
+            <w:r>
+              <w:t>Product</w:t>
+            </w:r>
+            <w:r>
+              <w:t xml:space="preserve"> </w:t>
+            </w:r>
+            <w:r>
+              <w:t>List</w:t>
+            </w:r>
+            <w:r>
+              <w:t xml:space="preserve"> </w:t>
+            </w:r>
+            <w:r>
+              <w:t>Price</w:t>
+            </w:r>
+          </w:p>
+        </w:tc>
+        <w:tc>
+          <w:tcPr>
+            <w:tcW w:w="1243" w:type="dxa"/>
+          </w:tcPr>
+          <w:p>
+            <w:pPr>
+              <w:spacing w:line="360" w:lineRule="auto"/>
+            </w:pPr>
+            <w:r>
+              <w:t>+0.</w:t>
+            </w:r>
+            <w:r>
+              <w:t>85</w:t>
+            </w:r>
+          </w:p>
+        </w:tc>
+        <w:tc>
+          <w:tcPr>
+            <w:tcW w:w="4768" w:type="dxa"/>
+          </w:tcPr>
+          <w:p>
+            <w:pPr>
+              <w:spacing w:line="360" w:lineRule="auto"/>
+            </w:pPr>
+            <w:r>
+              <w:t xml:space="preserve">Selling higher-priced products brings significantly more profit. </w:t>
+            </w:r>
+          </w:p>
+        </w:tc>
+      </w:tr>
+      <w:tr>
+        <w:tc>
+          <w:tcPr>
+            <w:tcW w:w="3005" w:type="dxa"/>
+          </w:tcPr>
+          <w:p>
+            <w:pPr>
+              <w:spacing w:line="360" w:lineRule="auto"/>
+            </w:pPr>
+            <w:r>
+              <w:t>Product</w:t>
+            </w:r>
+            <w:r>
+              <w:t xml:space="preserve"> </w:t>
+            </w:r>
+            <w:r>
+              <w:t>Standard</w:t>
+            </w:r>
+            <w:r>
+              <w:t xml:space="preserve"> </w:t>
+            </w:r>
+            <w:r>
+              <w:t>Cost</w:t>
+            </w:r>
+          </w:p>
+        </w:tc>
+        <w:tc>
+          <w:tcPr>
+            <w:tcW w:w="1243" w:type="dxa"/>
+          </w:tcPr>
+          <w:p>
+            <w:pPr>
+              <w:spacing w:line="360" w:lineRule="auto"/>
+            </w:pPr>
+            <w:r>
+              <w:t>+0.77</w:t>
+            </w:r>
+          </w:p>
+        </w:tc>
+        <w:tc>
+          <w:tcPr>
+            <w:tcW w:w="4768" w:type="dxa"/>
+          </w:tcPr>
+          <w:p>
+            <w:pPr>
+              <w:spacing w:line="360" w:lineRule="auto"/>
+            </w:pPr>
+            <w:r>
+              <w:t>More expensive source products (high end tech) yield better profits when sold correctly.</w:t>
+            </w:r>
+          </w:p>
+        </w:tc>
+      </w:tr>
+      <w:tr>
+        <w:tc>
+          <w:tcPr>
+            <w:tcW w:w="3005" w:type="dxa"/>
+          </w:tcPr>
+          <w:p>
+            <w:pPr>
+              <w:spacing w:line="360" w:lineRule="auto"/>
+            </w:pPr>
+            <w:r>
+              <w:t>USA as Country</w:t>
+            </w:r>
+          </w:p>
+        </w:tc>
+        <w:tc>
+          <w:tcPr>
+            <w:tcW w:w="1243" w:type="dxa"/>
+          </w:tcPr>
+          <w:p>
+            <w:pPr>
+              <w:spacing w:line="360" w:lineRule="auto"/>
+            </w:pPr>
+            <w:r>
+              <w:t>+0.59</w:t>
+            </w:r>
+          </w:p>
+        </w:tc>
+        <w:tc>
+          <w:tcPr>
+            <w:tcW w:w="4768" w:type="dxa"/>
+          </w:tcPr>
+          <w:p>
+            <w:pPr>
+              <w:spacing w:line="360" w:lineRule="auto"/>
+            </w:pPr>
+            <w:r>
+              <w:t>U.S. market is a major profit centre. More sales should be targeted here.</w:t>
+            </w:r>
+          </w:p>
+        </w:tc>
+      </w:tr>
+      <w:tr>
+        <w:tc>
+          <w:tcPr>
+            <w:tcW w:w="3005" w:type="dxa"/>
+          </w:tcPr>
+          <w:p>
+            <w:pPr>
+              <w:spacing w:line="360" w:lineRule="auto"/>
+            </w:pPr>
+            <w:r>
+              <w:t>Category: Video Card</w:t>
+            </w:r>
+          </w:p>
+        </w:tc>
+        <w:tc>
+          <w:tcPr>
+            <w:tcW w:w="1243" w:type="dxa"/>
+          </w:tcPr>
+          <w:p>
+            <w:pPr>
+              <w:spacing w:line="360" w:lineRule="auto"/>
+            </w:pPr>
+            <w:r>
+              <w:t>+0.38</w:t>
+            </w:r>
+          </w:p>
+        </w:tc>
+        <w:tc>
+          <w:tcPr>
+            <w:tcW w:w="4768" w:type="dxa"/>
+          </w:tcPr>
+          <w:p>
+            <w:pPr>
+              <w:spacing w:line="360" w:lineRule="auto"/>
+            </w:pPr>
+            <w:r>
+              <w:t>These are among the most profitable items. Increase marketing and inventory for these items.</w:t>
+            </w:r>
+          </w:p>
+        </w:tc>
+      </w:tr>
+      <w:tr>
+        <w:tc>
+          <w:tcPr>
+            <w:tcW w:w="3005" w:type="dxa"/>
+          </w:tcPr>
+          <w:p>
+            <w:pPr>
+              <w:spacing w:line="360" w:lineRule="auto"/>
+            </w:pPr>
+            <w:r>
+              <w:t>State: New Jersey</w:t>
+            </w:r>
+          </w:p>
+        </w:tc>
+        <w:tc>
+          <w:tcPr>
+            <w:tcW w:w="1243" w:type="dxa"/>
+          </w:tcPr>
+          <w:p>
+            <w:pPr>
+              <w:spacing w:line="360" w:lineRule="auto"/>
+            </w:pPr>
+            <w:r>
+              <w:t>+0.34</w:t>
+            </w:r>
+          </w:p>
+        </w:tc>
+        <w:tc>
+          <w:tcPr>
+            <w:tcW w:w="4768" w:type="dxa"/>
+          </w:tcPr>
+          <w:p>
+            <w:pPr>
+              <w:spacing w:line="360" w:lineRule="auto"/>
+            </w:pPr>
+            <w:r>
+              <w:t>Customers in this state are consistently providing higher profits.</w:t>
+            </w:r>
+          </w:p>
+        </w:tc>
+      </w:tr>
+    </w:tbl>
+    <w:p>
+      <w:pPr>
+        <w:spacing w:line="360" w:lineRule="auto"/>
+      </w:pPr>
+    </w:p>
+    <w:p>
+      <w:pPr>
+        <w:pStyle w:val="Heading2"/>
+      </w:pPr>
+      <w:bookmarkStart w:id="9" w:name="_Toc196019953"/>
+      <w:r>
+        <w:t>Features that decrease profits:</w:t>
+      </w:r>
+      <w:bookmarkEnd w:id="9"/>
+    </w:p>
+    <w:tbl>
+      <w:tblPr>
+        <w:tblStyle w:val="TableGrid"/>
+        <w:tblW w:w="0" w:type="auto"/>
+        <w:tblLook w:val="04A0" w:firstRow="1" w:lastRow="0" w:firstColumn="1" w:lastColumn="0" w:noHBand="0" w:noVBand="1"/>
+      </w:tblPr>
+      <w:tblGrid>
+        <w:gridCol w:w="3005"/>
+        <w:gridCol w:w="1526"/>
+        <w:gridCol w:w="4485"/>
+      </w:tblGrid>
+      <w:tr>
+        <w:tc>
+          <w:tcPr>
+            <w:tcW w:w="3005" w:type="dxa"/>
+          </w:tcPr>
+          <w:p>
+            <w:pPr>
+              <w:spacing w:line="360" w:lineRule="auto"/>
+            </w:pPr>
+            <w:r>
+              <w:t>Feature</w:t>
+            </w:r>
+          </w:p>
+        </w:tc>
+        <w:tc>
+          <w:tcPr>
+            <w:tcW w:w="1526" w:type="dxa"/>
+          </w:tcPr>
+          <w:p>
+            <w:pPr>
+              <w:spacing w:line="360" w:lineRule="auto"/>
+            </w:pPr>
+            <w:r>
+              <w:t>Correlation</w:t>
+            </w:r>
+          </w:p>
+        </w:tc>
+        <w:tc>
+          <w:tcPr>
+            <w:tcW w:w="4485" w:type="dxa"/>
+          </w:tcPr>
+          <w:p>
+            <w:pPr>
+              <w:spacing w:line="360" w:lineRule="auto"/>
+            </w:pPr>
+            <w:r>
+              <w:t>Description</w:t>
+            </w:r>
+          </w:p>
+        </w:tc>
+      </w:tr>
+      <w:tr>
+        <w:tc>
+          <w:tcPr>
+            <w:tcW w:w="3005" w:type="dxa"/>
+          </w:tcPr>
+          <w:p>
+            <w:pPr>
+              <w:spacing w:line="360" w:lineRule="auto"/>
+            </w:pPr>
+            <w:r>
+              <w:t>Category: Mother Board</w:t>
+            </w:r>
+          </w:p>
+        </w:tc>
+        <w:tc>
+          <w:tcPr>
+            <w:tcW w:w="1526" w:type="dxa"/>
+          </w:tcPr>
+          <w:p>
+            <w:pPr>
+              <w:spacing w:line="360" w:lineRule="auto"/>
+            </w:pPr>
+            <w:r>
+              <w:t>-0.48</w:t>
+            </w:r>
+          </w:p>
+        </w:tc>
+        <w:tc>
+          <w:tcPr>
+            <w:tcW w:w="4485" w:type="dxa"/>
+          </w:tcPr>
+          <w:p>
+            <w:pPr>
+              <w:spacing w:line="360" w:lineRule="auto"/>
+            </w:pPr>
+            <w:r>
+              <w:t xml:space="preserve">These items generate poor profits. Investigate inventory and pricing </w:t>
+            </w:r>
+          </w:p>
+        </w:tc>
+      </w:tr>
+      <w:tr>
+        <w:tc>
+          <w:tcPr>
+            <w:tcW w:w="3005" w:type="dxa"/>
+          </w:tcPr>
+          <w:p>
+            <w:pPr>
+              <w:spacing w:line="360" w:lineRule="auto"/>
+            </w:pPr>
+            <w:r>
+              <w:t>Region: Australia / City: Sydney / State: NSW</w:t>
+            </w:r>
+          </w:p>
+        </w:tc>
+        <w:tc>
+          <w:tcPr>
+            <w:tcW w:w="1526" w:type="dxa"/>
+          </w:tcPr>
+          <w:p>
+            <w:pPr>
+              <w:spacing w:line="360" w:lineRule="auto"/>
+            </w:pPr>
+            <w:r>
+              <w:t>-0.41</w:t>
+            </w:r>
+          </w:p>
+        </w:tc>
+        <w:tc>
+          <w:tcPr>
+            <w:tcW w:w="4485" w:type="dxa"/>
+          </w:tcPr>
+          <w:p>
+            <w:pPr>
+              <w:spacing w:line="360" w:lineRule="auto"/>
+            </w:pPr>
+            <w:r>
+              <w:t>Sales in this region drag down profit. Investigate reasons (low demand, taxes, shipping costs)</w:t>
+            </w:r>
+          </w:p>
+        </w:tc>
+      </w:tr>
+      <w:tr>
+        <w:tc>
+          <w:tcPr>
+            <w:tcW w:w="3005" w:type="dxa"/>
+          </w:tcPr>
+          <w:p>
+            <w:pPr>
+              <w:spacing w:line="360" w:lineRule="auto"/>
+            </w:pPr>
+            <w:r>
+              <w:t>Total Item Quantity</w:t>
+            </w:r>
+          </w:p>
+        </w:tc>
+        <w:tc>
+          <w:tcPr>
+            <w:tcW w:w="1526" w:type="dxa"/>
+          </w:tcPr>
+          <w:p>
+            <w:pPr>
+              <w:spacing w:line="360" w:lineRule="auto"/>
+            </w:pPr>
+            <w:r>
+              <w:t>-0.40</w:t>
+            </w:r>
+          </w:p>
+        </w:tc>
+        <w:tc>
+          <w:tcPr>
+            <w:tcW w:w="4485" w:type="dxa"/>
+          </w:tcPr>
+          <w:p>
+            <w:pPr>
+              <w:spacing w:line="360" w:lineRule="auto"/>
+            </w:pPr>
+            <w:r>
+              <w:t>Selling large quantities lowers profits due to bulk discounts or shopping costs</w:t>
+            </w:r>
+          </w:p>
+        </w:tc>
+      </w:tr>
+    </w:tbl>
+    <w:p>
+      <w:pPr>
+        <w:spacing w:line="360" w:lineRule="auto"/>
+      </w:pPr>
+      <w:r>
+        <w:br w:type="page"/>
+      </w:r>
+    </w:p>
+    <w:p>
+      <w:pPr>
+        <w:pStyle w:val="Heading1"/>
+      </w:pPr>
+      <w:bookmarkStart w:id="10" w:name="_Toc196019954"/>
+      <w:r>
+        <w:lastRenderedPageBreak/>
         <w:t>ML Model(s)</w:t>
       </w:r>
-      <w:bookmarkEnd w:id="3"/>
+      <w:bookmarkEnd w:id="10"/>
     </w:p>
     <w:p>
       <w:pPr>
@@ -2403,12 +4670,12 @@
         <w:pStyle w:val="Heading1"/>
         <w:spacing w:line="360" w:lineRule="auto"/>
       </w:pPr>
-      <w:bookmarkStart w:id="4" w:name="_Toc195534678"/>
+      <w:bookmarkStart w:id="11" w:name="_Toc196019955"/>
       <w:r>
         <w:lastRenderedPageBreak/>
         <w:t>Web Application</w:t>
       </w:r>
-      <w:bookmarkEnd w:id="4"/>
+      <w:bookmarkEnd w:id="11"/>
     </w:p>
     <w:p>
       <w:pPr>
@@ -2433,12 +4700,12 @@
         <w:pStyle w:val="Heading1"/>
         <w:spacing w:line="360" w:lineRule="auto"/>
       </w:pPr>
-      <w:bookmarkStart w:id="5" w:name="_Toc195534679"/>
+      <w:bookmarkStart w:id="12" w:name="_Toc196019956"/>
       <w:r>
         <w:lastRenderedPageBreak/>
         <w:t>Development Process</w:t>
       </w:r>
-      <w:bookmarkEnd w:id="5"/>
+      <w:bookmarkEnd w:id="12"/>
     </w:p>
     <w:p>
       <w:pPr>
@@ -2463,12 +4730,12 @@
         <w:pStyle w:val="Heading1"/>
         <w:spacing w:line="360" w:lineRule="auto"/>
       </w:pPr>
-      <w:bookmarkStart w:id="6" w:name="_Toc195534680"/>
+      <w:bookmarkStart w:id="13" w:name="_Toc196019957"/>
       <w:r>
         <w:lastRenderedPageBreak/>
         <w:t>Deployment Steps</w:t>
       </w:r>
-      <w:bookmarkEnd w:id="6"/>
+      <w:bookmarkEnd w:id="13"/>
     </w:p>
     <w:p>
       <w:pPr>
@@ -2493,12 +4760,12 @@
         <w:pStyle w:val="Heading1"/>
         <w:spacing w:line="360" w:lineRule="auto"/>
       </w:pPr>
-      <w:bookmarkStart w:id="7" w:name="_Toc195534681"/>
+      <w:bookmarkStart w:id="14" w:name="_Toc196019958"/>
       <w:r>
         <w:lastRenderedPageBreak/>
         <w:t>Conclusion</w:t>
       </w:r>
-      <w:bookmarkEnd w:id="7"/>
+      <w:bookmarkEnd w:id="14"/>
     </w:p>
     <w:p>
       <w:pPr>
@@ -2523,7 +4790,7 @@
         <w:br w:type="page"/>
       </w:r>
     </w:p>
-    <w:bookmarkStart w:id="8" w:name="_Toc195534682" w:displacedByCustomXml="next"/>
+    <w:bookmarkStart w:id="15" w:name="_Toc196019959" w:displacedByCustomXml="next"/>
     <w:sdt>
       <w:sdtPr>
         <w:rPr>
@@ -2555,14 +4822,13 @@
             </w:rPr>
             <w:t>References</w:t>
           </w:r>
-          <w:bookmarkEnd w:id="8"/>
+          <w:bookmarkEnd w:id="15"/>
         </w:p>
         <w:sdt>
           <w:sdtPr>
             <w:id w:val="-573587230"/>
             <w:bibliography/>
           </w:sdtPr>
-          <w:sdtEndPr/>
           <w:sdtContent>
             <w:p>
               <w:pPr>
@@ -2586,6 +4852,34 @@
                 <w:rPr>
                   <w:noProof/>
                 </w:rPr>
+                <w:t xml:space="preserve">Chaudhary, V. et al. (2023) 'Exploring the Use of Machine Learning in Inventory Management for Increased Profitability', </w:t>
+              </w:r>
+              <w:r>
+                <w:rPr>
+                  <w:i/>
+                  <w:iCs/>
+                  <w:noProof/>
+                </w:rPr>
+                <w:t>New Zealand Herpetology</w:t>
+              </w:r>
+              <w:r>
+                <w:rPr>
+                  <w:noProof/>
+                </w:rPr>
+                <w:t>, 12(1), pp.658-66.</w:t>
+              </w:r>
+            </w:p>
+            <w:p>
+              <w:pPr>
+                <w:pStyle w:val="Bibliography"/>
+                <w:rPr>
+                  <w:noProof/>
+                </w:rPr>
+              </w:pPr>
+              <w:r>
+                <w:rPr>
+                  <w:noProof/>
+                </w:rPr>
                 <w:t xml:space="preserve">Praveen, K.B. et al. (2020) 'Inventory Management using Machine Learning', </w:t>
               </w:r>
               <w:r>
@@ -2600,7 +4894,35 @@
                 <w:rPr>
                   <w:noProof/>
                 </w:rPr>
-                <w:t>.</w:t>
+                <w:t>, 9(06), pp.866-69.</w:t>
+              </w:r>
+            </w:p>
+            <w:p>
+              <w:pPr>
+                <w:pStyle w:val="Bibliography"/>
+                <w:rPr>
+                  <w:noProof/>
+                </w:rPr>
+              </w:pPr>
+              <w:r>
+                <w:rPr>
+                  <w:noProof/>
+                </w:rPr>
+                <w:t xml:space="preserve">Sudirjo, F. (2023) 'Marketing Strategy in Improving Product Competitiveness in the Global Market', </w:t>
+              </w:r>
+              <w:r>
+                <w:rPr>
+                  <w:i/>
+                  <w:iCs/>
+                  <w:noProof/>
+                </w:rPr>
+                <w:t>Journal of Contemporary Administration and Management (ADMAN)</w:t>
+              </w:r>
+              <w:r>
+                <w:rPr>
+                  <w:noProof/>
+                </w:rPr>
+                <w:t>, 1(2), pp.63-69.</w:t>
               </w:r>
             </w:p>
             <w:p>
@@ -2675,7 +4997,6 @@
         <w:docPartUnique/>
       </w:docPartObj>
     </w:sdtPr>
-    <w:sdtEndPr/>
     <w:sdtContent>
       <w:p>
         <w:pPr>
@@ -3300,7 +5621,6 @@
     <w:next w:val="Normal"/>
     <w:link w:val="Heading2Char"/>
     <w:uiPriority w:val="9"/>
-    <w:semiHidden/>
     <w:unhideWhenUsed/>
     <w:qFormat/>
     <w:rsid w:val="00484F68"/>
@@ -3515,7 +5835,6 @@
     <w:basedOn w:val="DefaultParagraphFont"/>
     <w:link w:val="Heading2"/>
     <w:uiPriority w:val="9"/>
-    <w:semiHidden/>
     <w:rsid w:val="00484F68"/>
     <w:rPr>
       <w:rFonts w:ascii="Times New Roman" w:eastAsiaTheme="majorEastAsia" w:hAnsi="Times New Roman" w:cstheme="majorBidi"/>
@@ -3964,6 +6283,19 @@
     <w:unhideWhenUsed/>
     <w:rsid w:val="00597ED7"/>
   </w:style>
+  <w:style w:type="paragraph" w:styleId="TOC2">
+    <w:name w:val="toc 2"/>
+    <w:basedOn w:val="Normal"/>
+    <w:next w:val="Normal"/>
+    <w:autoRedefine/>
+    <w:uiPriority w:val="39"/>
+    <w:unhideWhenUsed/>
+    <w:rsid w:val="001939CE"/>
+    <w:pPr>
+      <w:spacing w:after="100"/>
+      <w:ind w:left="240"/>
+    </w:pPr>
+  </w:style>
 </w:styles>
 </file>
 
@@ -4130,9 +6462,12 @@
   </w:compat>
   <w:rsids>
     <w:rsidRoot w:val="003B4DAB"/>
+    <w:rsid w:val="00134444"/>
     <w:rsid w:val="002206DD"/>
     <w:rsid w:val="003B4DAB"/>
     <w:rsid w:val="009643BA"/>
+    <w:rsid w:val="00B61701"/>
+    <w:rsid w:val="00B641D7"/>
   </w:rsids>
   <m:mathPr>
     <m:mathFont m:val="Cambria Math"/>
@@ -4912,23 +7247,6 @@
 </file>
 
 <file path=customXml/item2.xml><?xml version="1.0" encoding="utf-8"?>
-<p:properties xmlns:p="http://schemas.microsoft.com/office/2006/metadata/properties" xmlns:xsi="http://www.w3.org/2001/XMLSchema-instance" xmlns:pc="http://schemas.microsoft.com/office/infopath/2007/PartnerControls">
-  <documentManagement>
-    <_activity xmlns="8d4b968c-375e-4716-91b1-d52fdcc5f61e" xsi:nil="true"/>
-  </documentManagement>
-</p:properties>
-</file>
-
-<file path=customXml/item3.xml><?xml version="1.0" encoding="utf-8"?>
-<?mso-contentType ?>
-<FormTemplates xmlns="http://schemas.microsoft.com/sharepoint/v3/contenttype/forms">
-  <Display>DocumentLibraryForm</Display>
-  <Edit>DocumentLibraryForm</Edit>
-  <New>DocumentLibraryForm</New>
-</FormTemplates>
-</file>
-
-<file path=customXml/item4.xml><?xml version="1.0" encoding="utf-8"?>
 <ct:contentTypeSchema xmlns:ct="http://schemas.microsoft.com/office/2006/metadata/contentType" xmlns:ma="http://schemas.microsoft.com/office/2006/metadata/properties/metaAttributes" ct:_="" ma:_="" ma:contentTypeName="Document" ma:contentTypeID="0x010100E2FA6E743AEC794E865BDF027FDEB026" ma:contentTypeVersion="15" ma:contentTypeDescription="Create a new document." ma:contentTypeScope="" ma:versionID="ba37cb7608ff3d85af341926ab303556">
   <xsd:schema xmlns:xsd="http://www.w3.org/2001/XMLSchema" xmlns:xs="http://www.w3.org/2001/XMLSchema" xmlns:p="http://schemas.microsoft.com/office/2006/metadata/properties" xmlns:ns3="b3f8beba-ab19-4567-b0c6-82235e192ac9" xmlns:ns4="8d4b968c-375e-4716-91b1-d52fdcc5f61e" targetNamespace="http://schemas.microsoft.com/office/2006/metadata/properties" ma:root="true" ma:fieldsID="87fe01e2ff38946045346b908cb3259c" ns3:_="" ns4:_="">
     <xsd:import namespace="b3f8beba-ab19-4567-b0c6-82235e192ac9"/>
@@ -5161,6 +7479,23 @@
 </ct:contentTypeSchema>
 </file>
 
+<file path=customXml/item3.xml><?xml version="1.0" encoding="utf-8"?>
+<?mso-contentType ?>
+<FormTemplates xmlns="http://schemas.microsoft.com/sharepoint/v3/contenttype/forms">
+  <Display>DocumentLibraryForm</Display>
+  <Edit>DocumentLibraryForm</Edit>
+  <New>DocumentLibraryForm</New>
+</FormTemplates>
+</file>
+
+<file path=customXml/item4.xml><?xml version="1.0" encoding="utf-8"?>
+<p:properties xmlns:p="http://schemas.microsoft.com/office/2006/metadata/properties" xmlns:xsi="http://www.w3.org/2001/XMLSchema-instance" xmlns:pc="http://schemas.microsoft.com/office/infopath/2007/PartnerControls">
+  <documentManagement>
+    <_activity xmlns="8d4b968c-375e-4716-91b1-d52fdcc5f61e" xsi:nil="true"/>
+  </documentManagement>
+</p:properties>
+</file>
+
 <file path=customXml/item5.xml><?xml version="1.0" encoding="utf-8"?>
 <b:Sources xmlns:b="http://schemas.openxmlformats.org/officeDocument/2006/bibliography" xmlns="http://schemas.openxmlformats.org/officeDocument/2006/bibliography" SelectedStyle="\CTRHarvard_.xsl" StyleName="Harvard - UHI CTR" Version="1">
   <b:Source>
@@ -5200,41 +7535,6 @@
     <b:Volume>9</b:Volume>
     <b:Issue>06</b:Issue>
     <b:RefOrder>1</b:RefOrder>
-  </b:Source>
-  <b:Source>
-    <b:Tag>Pas24</b:Tag>
-    <b:SourceType>JournalArticle</b:SourceType>
-    <b:Guid>{AFBDE653-EB35-4966-AE57-D0978A1041AA}</b:Guid>
-    <b:Title>Enhancing Supply Chain Agility and Sustainability through Machine Learning: Optimization Techniques for Logistics and Inventory Management</b:Title>
-    <b:JournalName>Logistics </b:JournalName>
-    <b:Year>2024</b:Year>
-    <b:Pages>1-16</b:Pages>
-    <b:Volume>8</b:Volume>
-    <b:Issue>73</b:Issue>
-    <b:Author>
-      <b:Author>
-        <b:NameList>
-          <b:Person>
-            <b:Last>Pasupuleti</b:Last>
-            <b:First>Vikram</b:First>
-          </b:Person>
-          <b:Person>
-            <b:Last>Thuraka</b:Last>
-            <b:First>Bharadwaj</b:First>
-          </b:Person>
-          <b:Person>
-            <b:Last>Kodete</b:Last>
-            <b:Middle>Shikhi</b:Middle>
-            <b:First>Chandra</b:First>
-          </b:Person>
-          <b:Person>
-            <b:Last>Malisetty</b:Last>
-            <b:First>Saiteja</b:First>
-          </b:Person>
-        </b:NameList>
-      </b:Author>
-    </b:Author>
-    <b:RefOrder>3</b:RefOrder>
   </b:Source>
   <b:Source>
     <b:Tag>Cha23</b:Tag>
@@ -5281,6 +7581,28 @@
     </b:Author>
     <b:RefOrder>2</b:RefOrder>
   </b:Source>
+  <b:Source>
+    <b:Tag>Fra23</b:Tag>
+    <b:SourceType>JournalArticle</b:SourceType>
+    <b:Guid>{CE9C6148-F2EC-4D48-B005-EB58A327595B}</b:Guid>
+    <b:Author>
+      <b:Author>
+        <b:NameList>
+          <b:Person>
+            <b:Last>Sudirjo</b:Last>
+            <b:First>Frans</b:First>
+          </b:Person>
+        </b:NameList>
+      </b:Author>
+    </b:Author>
+    <b:Title>Marketing Strategy in Improving Product Competitiveness in the Global Market</b:Title>
+    <b:JournalName>Journal of Contemporary Administration and Management (ADMAN)</b:JournalName>
+    <b:Year>2023</b:Year>
+    <b:Pages>63-69</b:Pages>
+    <b:Volume>1</b:Volume>
+    <b:Issue>2</b:Issue>
+    <b:RefOrder>3</b:RefOrder>
+  </b:Source>
 </b:Sources>
 </file>
 
@@ -5293,31 +7615,6 @@
 </file>
 
 <file path=customXml/itemProps2.xml><?xml version="1.0" encoding="utf-8"?>
-<ds:datastoreItem xmlns:ds="http://schemas.openxmlformats.org/officeDocument/2006/customXml" ds:itemID="{E10B0689-84B9-4EB4-A0BD-017AF71764BD}">
-  <ds:schemaRefs>
-    <ds:schemaRef ds:uri="http://purl.org/dc/terms/"/>
-    <ds:schemaRef ds:uri="http://purl.org/dc/dcmitype/"/>
-    <ds:schemaRef ds:uri="b3f8beba-ab19-4567-b0c6-82235e192ac9"/>
-    <ds:schemaRef ds:uri="http://purl.org/dc/elements/1.1/"/>
-    <ds:schemaRef ds:uri="http://schemas.microsoft.com/office/2006/metadata/properties"/>
-    <ds:schemaRef ds:uri="http://schemas.microsoft.com/office/2006/documentManagement/types"/>
-    <ds:schemaRef ds:uri="http://schemas.openxmlformats.org/package/2006/metadata/core-properties"/>
-    <ds:schemaRef ds:uri="http://schemas.microsoft.com/office/infopath/2007/PartnerControls"/>
-    <ds:schemaRef ds:uri="8d4b968c-375e-4716-91b1-d52fdcc5f61e"/>
-    <ds:schemaRef ds:uri="http://www.w3.org/XML/1998/namespace"/>
-  </ds:schemaRefs>
-</ds:datastoreItem>
-</file>
-
-<file path=customXml/itemProps3.xml><?xml version="1.0" encoding="utf-8"?>
-<ds:datastoreItem xmlns:ds="http://schemas.openxmlformats.org/officeDocument/2006/customXml" ds:itemID="{1A8DAC6C-0A93-45AF-868B-EFF448287E3A}">
-  <ds:schemaRefs>
-    <ds:schemaRef ds:uri="http://schemas.microsoft.com/sharepoint/v3/contenttype/forms"/>
-  </ds:schemaRefs>
-</ds:datastoreItem>
-</file>
-
-<file path=customXml/itemProps4.xml><?xml version="1.0" encoding="utf-8"?>
 <ds:datastoreItem xmlns:ds="http://schemas.openxmlformats.org/officeDocument/2006/customXml" ds:itemID="{5EB5F3A6-9EB8-4D54-A5B7-59BB1379F9A4}">
   <ds:schemaRefs>
     <ds:schemaRef ds:uri="http://schemas.microsoft.com/office/2006/metadata/contentType"/>
@@ -5336,8 +7633,26 @@
 </ds:datastoreItem>
 </file>
 
+<file path=customXml/itemProps3.xml><?xml version="1.0" encoding="utf-8"?>
+<ds:datastoreItem xmlns:ds="http://schemas.openxmlformats.org/officeDocument/2006/customXml" ds:itemID="{1A8DAC6C-0A93-45AF-868B-EFF448287E3A}">
+  <ds:schemaRefs>
+    <ds:schemaRef ds:uri="http://schemas.microsoft.com/sharepoint/v3/contenttype/forms"/>
+  </ds:schemaRefs>
+</ds:datastoreItem>
+</file>
+
+<file path=customXml/itemProps4.xml><?xml version="1.0" encoding="utf-8"?>
+<ds:datastoreItem xmlns:ds="http://schemas.openxmlformats.org/officeDocument/2006/customXml" ds:itemID="{E10B0689-84B9-4EB4-A0BD-017AF71764BD}">
+  <ds:schemaRefs>
+    <ds:schemaRef ds:uri="http://schemas.microsoft.com/office/2006/metadata/properties"/>
+    <ds:schemaRef ds:uri="http://schemas.microsoft.com/office/infopath/2007/PartnerControls"/>
+    <ds:schemaRef ds:uri="8d4b968c-375e-4716-91b1-d52fdcc5f61e"/>
+  </ds:schemaRefs>
+</ds:datastoreItem>
+</file>
+
 <file path=customXml/itemProps5.xml><?xml version="1.0" encoding="utf-8"?>
-<ds:datastoreItem xmlns:ds="http://schemas.openxmlformats.org/officeDocument/2006/customXml" ds:itemID="{C56AB3BE-F522-4F00-9401-58A3F6FB9921}">
+<ds:datastoreItem xmlns:ds="http://schemas.openxmlformats.org/officeDocument/2006/customXml" ds:itemID="{DFFBF2A3-106E-48D1-B097-0938C7AC349F}">
   <ds:schemaRefs>
     <ds:schemaRef ds:uri="http://schemas.openxmlformats.org/officeDocument/2006/bibliography"/>
   </ds:schemaRefs>

</xml_diff>

<commit_message>
added more paperwork and a webapp test file
</commit_message>
<xml_diff>
--- a/Documentation/ProblemStatement.docx
+++ b/Documentation/ProblemStatement.docx
@@ -37,7 +37,6 @@
               <w:sdtPr>
                 <w:rPr>
                   <w:rFonts w:ascii="Times New Roman" w:hAnsi="Times New Roman" w:cs="Times New Roman"/>
-                  <w:color w:val="0F4761" w:themeColor="accent1" w:themeShade="BF"/>
                   <w:sz w:val="24"/>
                   <w:szCs w:val="24"/>
                 </w:rPr>
@@ -72,7 +71,6 @@
                     <w:r>
                       <w:rPr>
                         <w:rFonts w:ascii="Times New Roman" w:hAnsi="Times New Roman" w:cs="Times New Roman"/>
-                        <w:color w:val="0F4761" w:themeColor="accent1" w:themeShade="BF"/>
                         <w:sz w:val="24"/>
                         <w:szCs w:val="24"/>
                       </w:rPr>
@@ -92,7 +90,6 @@
                 <w:sdtPr>
                   <w:rPr>
                     <w:rFonts w:ascii="Times New Roman" w:eastAsiaTheme="majorEastAsia" w:hAnsi="Times New Roman" w:cs="Times New Roman"/>
-                    <w:color w:val="156082" w:themeColor="accent1"/>
                     <w:sz w:val="88"/>
                     <w:szCs w:val="88"/>
                   </w:rPr>
@@ -119,7 +116,6 @@
                     <w:r>
                       <w:rPr>
                         <w:rFonts w:ascii="Times New Roman" w:eastAsiaTheme="majorEastAsia" w:hAnsi="Times New Roman" w:cs="Times New Roman"/>
-                        <w:color w:val="156082" w:themeColor="accent1"/>
                         <w:sz w:val="88"/>
                         <w:szCs w:val="88"/>
                       </w:rPr>
@@ -199,7 +195,6 @@
                         <w:spacing w:line="360" w:lineRule="auto"/>
                         <w:rPr>
                           <w:rFonts w:ascii="Times New Roman" w:hAnsi="Times New Roman" w:cs="Times New Roman"/>
-                          <w:color w:val="156082" w:themeColor="accent1"/>
                           <w:sz w:val="28"/>
                           <w:szCs w:val="28"/>
                         </w:rPr>
@@ -207,7 +202,6 @@
                       <w:r>
                         <w:rPr>
                           <w:rFonts w:ascii="Times New Roman" w:hAnsi="Times New Roman" w:cs="Times New Roman"/>
-                          <w:color w:val="156082" w:themeColor="accent1"/>
                           <w:sz w:val="28"/>
                           <w:szCs w:val="28"/>
                         </w:rPr>
@@ -226,7 +220,6 @@
                         <w:spacing w:line="360" w:lineRule="auto"/>
                         <w:rPr>
                           <w:rFonts w:ascii="Times New Roman" w:hAnsi="Times New Roman" w:cs="Times New Roman"/>
-                          <w:color w:val="156082" w:themeColor="accent1"/>
                           <w:sz w:val="28"/>
                           <w:szCs w:val="28"/>
                         </w:rPr>
@@ -234,7 +227,6 @@
                       <w:r>
                         <w:rPr>
                           <w:rFonts w:ascii="Times New Roman" w:hAnsi="Times New Roman" w:cs="Times New Roman"/>
-                          <w:color w:val="156082" w:themeColor="accent1"/>
                           <w:sz w:val="28"/>
                           <w:szCs w:val="28"/>
                         </w:rPr>
@@ -399,7 +391,6 @@
                 <w:sdtPr>
                   <w:rPr>
                     <w:rFonts w:ascii="Times New Roman" w:hAnsi="Times New Roman" w:cs="Times New Roman"/>
-                    <w:color w:val="156082" w:themeColor="accent1"/>
                     <w:sz w:val="28"/>
                     <w:szCs w:val="28"/>
                   </w:rPr>
@@ -432,7 +423,6 @@
                     <w:r>
                       <w:rPr>
                         <w:rFonts w:ascii="Times New Roman" w:hAnsi="Times New Roman" w:cs="Times New Roman"/>
-                        <w:color w:val="156082" w:themeColor="accent1"/>
                         <w:sz w:val="28"/>
                         <w:szCs w:val="28"/>
                         <w:lang w:val="en-GB"/>
@@ -527,7 +517,7 @@
           <w:r>
             <w:fldChar w:fldCharType="separate"/>
           </w:r>
-          <w:hyperlink w:anchor="_Toc196019944" w:history="1">
+          <w:hyperlink w:anchor="_Toc196104209" w:history="1">
             <w:r>
               <w:rPr>
                 <w:rStyle w:val="Hyperlink"/>
@@ -554,7 +544,7 @@
                 <w:noProof/>
                 <w:webHidden/>
               </w:rPr>
-              <w:instrText xml:space="preserve"> PAGEREF _Toc196019944 \h </w:instrText>
+              <w:instrText xml:space="preserve"> PAGEREF _Toc196104209 \h </w:instrText>
             </w:r>
             <w:r>
               <w:rPr>
@@ -597,7 +587,7 @@
               <w:lang w:eastAsia="en-ZA"/>
             </w:rPr>
           </w:pPr>
-          <w:hyperlink w:anchor="_Toc196019945" w:history="1">
+          <w:hyperlink w:anchor="_Toc196104210" w:history="1">
             <w:r>
               <w:rPr>
                 <w:rStyle w:val="Hyperlink"/>
@@ -624,7 +614,7 @@
                 <w:noProof/>
                 <w:webHidden/>
               </w:rPr>
-              <w:instrText xml:space="preserve"> PAGEREF _Toc196019945 \h </w:instrText>
+              <w:instrText xml:space="preserve"> PAGEREF _Toc196104210 \h </w:instrText>
             </w:r>
             <w:r>
               <w:rPr>
@@ -667,7 +657,7 @@
               <w:lang w:eastAsia="en-ZA"/>
             </w:rPr>
           </w:pPr>
-          <w:hyperlink w:anchor="_Toc196019946" w:history="1">
+          <w:hyperlink w:anchor="_Toc196104211" w:history="1">
             <w:r>
               <w:rPr>
                 <w:rStyle w:val="Hyperlink"/>
@@ -694,7 +684,7 @@
                 <w:noProof/>
                 <w:webHidden/>
               </w:rPr>
-              <w:instrText xml:space="preserve"> PAGEREF _Toc196019946 \h </w:instrText>
+              <w:instrText xml:space="preserve"> PAGEREF _Toc196104211 \h </w:instrText>
             </w:r>
             <w:r>
               <w:rPr>
@@ -737,7 +727,7 @@
               <w:lang w:eastAsia="en-ZA"/>
             </w:rPr>
           </w:pPr>
-          <w:hyperlink w:anchor="_Toc196019947" w:history="1">
+          <w:hyperlink w:anchor="_Toc196104212" w:history="1">
             <w:r>
               <w:rPr>
                 <w:rStyle w:val="Hyperlink"/>
@@ -764,7 +754,7 @@
                 <w:noProof/>
                 <w:webHidden/>
               </w:rPr>
-              <w:instrText xml:space="preserve"> PAGEREF _Toc196019947 \h </w:instrText>
+              <w:instrText xml:space="preserve"> PAGEREF _Toc196104212 \h </w:instrText>
             </w:r>
             <w:r>
               <w:rPr>
@@ -807,7 +797,7 @@
               <w:lang w:eastAsia="en-ZA"/>
             </w:rPr>
           </w:pPr>
-          <w:hyperlink w:anchor="_Toc196019948" w:history="1">
+          <w:hyperlink w:anchor="_Toc196104213" w:history="1">
             <w:r>
               <w:rPr>
                 <w:rStyle w:val="Hyperlink"/>
@@ -834,7 +824,7 @@
                 <w:noProof/>
                 <w:webHidden/>
               </w:rPr>
-              <w:instrText xml:space="preserve"> PAGEREF _Toc196019948 \h </w:instrText>
+              <w:instrText xml:space="preserve"> PAGEREF _Toc196104213 \h </w:instrText>
             </w:r>
             <w:r>
               <w:rPr>
@@ -877,7 +867,7 @@
               <w:lang w:eastAsia="en-ZA"/>
             </w:rPr>
           </w:pPr>
-          <w:hyperlink w:anchor="_Toc196019949" w:history="1">
+          <w:hyperlink w:anchor="_Toc196104214" w:history="1">
             <w:r>
               <w:rPr>
                 <w:rStyle w:val="Hyperlink"/>
@@ -919,7 +909,7 @@
                 <w:noProof/>
                 <w:webHidden/>
               </w:rPr>
-              <w:instrText xml:space="preserve"> PAGEREF _Toc196019949 \h </w:instrText>
+              <w:instrText xml:space="preserve"> PAGEREF _Toc196104214 \h </w:instrText>
             </w:r>
             <w:r>
               <w:rPr>
@@ -962,7 +952,7 @@
               <w:lang w:eastAsia="en-ZA"/>
             </w:rPr>
           </w:pPr>
-          <w:hyperlink w:anchor="_Toc196019950" w:history="1">
+          <w:hyperlink w:anchor="_Toc196104215" w:history="1">
             <w:r>
               <w:rPr>
                 <w:rStyle w:val="Hyperlink"/>
@@ -1004,7 +994,7 @@
                 <w:noProof/>
                 <w:webHidden/>
               </w:rPr>
-              <w:instrText xml:space="preserve"> PAGEREF _Toc196019950 \h </w:instrText>
+              <w:instrText xml:space="preserve"> PAGEREF _Toc196104215 \h </w:instrText>
             </w:r>
             <w:r>
               <w:rPr>
@@ -1047,7 +1037,7 @@
               <w:lang w:eastAsia="en-ZA"/>
             </w:rPr>
           </w:pPr>
-          <w:hyperlink w:anchor="_Toc196019951" w:history="1">
+          <w:hyperlink w:anchor="_Toc196104216" w:history="1">
             <w:r>
               <w:rPr>
                 <w:rStyle w:val="Hyperlink"/>
@@ -1074,7 +1064,7 @@
                 <w:noProof/>
                 <w:webHidden/>
               </w:rPr>
-              <w:instrText xml:space="preserve"> PAGEREF _Toc196019951 \h </w:instrText>
+              <w:instrText xml:space="preserve"> PAGEREF _Toc196104216 \h </w:instrText>
             </w:r>
             <w:r>
               <w:rPr>
@@ -1117,7 +1107,7 @@
               <w:lang w:eastAsia="en-ZA"/>
             </w:rPr>
           </w:pPr>
-          <w:hyperlink w:anchor="_Toc196019952" w:history="1">
+          <w:hyperlink w:anchor="_Toc196104217" w:history="1">
             <w:r>
               <w:rPr>
                 <w:rStyle w:val="Hyperlink"/>
@@ -1144,7 +1134,7 @@
                 <w:noProof/>
                 <w:webHidden/>
               </w:rPr>
-              <w:instrText xml:space="preserve"> PAGEREF _Toc196019952 \h </w:instrText>
+              <w:instrText xml:space="preserve"> PAGEREF _Toc196104217 \h </w:instrText>
             </w:r>
             <w:r>
               <w:rPr>
@@ -1187,7 +1177,7 @@
               <w:lang w:eastAsia="en-ZA"/>
             </w:rPr>
           </w:pPr>
-          <w:hyperlink w:anchor="_Toc196019953" w:history="1">
+          <w:hyperlink w:anchor="_Toc196104218" w:history="1">
             <w:r>
               <w:rPr>
                 <w:rStyle w:val="Hyperlink"/>
@@ -1214,7 +1204,7 @@
                 <w:noProof/>
                 <w:webHidden/>
               </w:rPr>
-              <w:instrText xml:space="preserve"> PAGEREF _Toc196019953 \h </w:instrText>
+              <w:instrText xml:space="preserve"> PAGEREF _Toc196104218 \h </w:instrText>
             </w:r>
             <w:r>
               <w:rPr>
@@ -1257,7 +1247,7 @@
               <w:lang w:eastAsia="en-ZA"/>
             </w:rPr>
           </w:pPr>
-          <w:hyperlink w:anchor="_Toc196019954" w:history="1">
+          <w:hyperlink w:anchor="_Toc196104219" w:history="1">
             <w:r>
               <w:rPr>
                 <w:rStyle w:val="Hyperlink"/>
@@ -1284,7 +1274,7 @@
                 <w:noProof/>
                 <w:webHidden/>
               </w:rPr>
-              <w:instrText xml:space="preserve"> PAGEREF _Toc196019954 \h </w:instrText>
+              <w:instrText xml:space="preserve"> PAGEREF _Toc196104219 \h </w:instrText>
             </w:r>
             <w:r>
               <w:rPr>
@@ -1305,6 +1295,286 @@
                 <w:webHidden/>
               </w:rPr>
               <w:t>8</w:t>
+            </w:r>
+            <w:r>
+              <w:rPr>
+                <w:noProof/>
+                <w:webHidden/>
+              </w:rPr>
+              <w:fldChar w:fldCharType="end"/>
+            </w:r>
+          </w:hyperlink>
+        </w:p>
+        <w:p>
+          <w:pPr>
+            <w:pStyle w:val="TOC2"/>
+            <w:tabs>
+              <w:tab w:val="right" w:leader="dot" w:pos="9016"/>
+            </w:tabs>
+            <w:rPr>
+              <w:rFonts w:asciiTheme="minorHAnsi" w:eastAsiaTheme="minorEastAsia" w:hAnsiTheme="minorHAnsi"/>
+              <w:noProof/>
+              <w:lang w:eastAsia="en-ZA"/>
+            </w:rPr>
+          </w:pPr>
+          <w:hyperlink w:anchor="_Toc196104220" w:history="1">
+            <w:r>
+              <w:rPr>
+                <w:rStyle w:val="Hyperlink"/>
+                <w:noProof/>
+              </w:rPr>
+              <w:t>Objective of Model Development</w:t>
+            </w:r>
+            <w:r>
+              <w:rPr>
+                <w:noProof/>
+                <w:webHidden/>
+              </w:rPr>
+              <w:tab/>
+            </w:r>
+            <w:r>
+              <w:rPr>
+                <w:noProof/>
+                <w:webHidden/>
+              </w:rPr>
+              <w:fldChar w:fldCharType="begin"/>
+            </w:r>
+            <w:r>
+              <w:rPr>
+                <w:noProof/>
+                <w:webHidden/>
+              </w:rPr>
+              <w:instrText xml:space="preserve"> PAGEREF _Toc196104220 \h </w:instrText>
+            </w:r>
+            <w:r>
+              <w:rPr>
+                <w:noProof/>
+                <w:webHidden/>
+              </w:rPr>
+            </w:r>
+            <w:r>
+              <w:rPr>
+                <w:noProof/>
+                <w:webHidden/>
+              </w:rPr>
+              <w:fldChar w:fldCharType="separate"/>
+            </w:r>
+            <w:r>
+              <w:rPr>
+                <w:noProof/>
+                <w:webHidden/>
+              </w:rPr>
+              <w:t>8</w:t>
+            </w:r>
+            <w:r>
+              <w:rPr>
+                <w:noProof/>
+                <w:webHidden/>
+              </w:rPr>
+              <w:fldChar w:fldCharType="end"/>
+            </w:r>
+          </w:hyperlink>
+        </w:p>
+        <w:p>
+          <w:pPr>
+            <w:pStyle w:val="TOC2"/>
+            <w:tabs>
+              <w:tab w:val="right" w:leader="dot" w:pos="9016"/>
+            </w:tabs>
+            <w:rPr>
+              <w:rFonts w:asciiTheme="minorHAnsi" w:eastAsiaTheme="minorEastAsia" w:hAnsiTheme="minorHAnsi"/>
+              <w:noProof/>
+              <w:lang w:eastAsia="en-ZA"/>
+            </w:rPr>
+          </w:pPr>
+          <w:hyperlink w:anchor="_Toc196104221" w:history="1">
+            <w:r>
+              <w:rPr>
+                <w:rStyle w:val="Hyperlink"/>
+                <w:noProof/>
+              </w:rPr>
+              <w:t>Models Implemented</w:t>
+            </w:r>
+            <w:r>
+              <w:rPr>
+                <w:noProof/>
+                <w:webHidden/>
+              </w:rPr>
+              <w:tab/>
+            </w:r>
+            <w:r>
+              <w:rPr>
+                <w:noProof/>
+                <w:webHidden/>
+              </w:rPr>
+              <w:fldChar w:fldCharType="begin"/>
+            </w:r>
+            <w:r>
+              <w:rPr>
+                <w:noProof/>
+                <w:webHidden/>
+              </w:rPr>
+              <w:instrText xml:space="preserve"> PAGEREF _Toc196104221 \h </w:instrText>
+            </w:r>
+            <w:r>
+              <w:rPr>
+                <w:noProof/>
+                <w:webHidden/>
+              </w:rPr>
+            </w:r>
+            <w:r>
+              <w:rPr>
+                <w:noProof/>
+                <w:webHidden/>
+              </w:rPr>
+              <w:fldChar w:fldCharType="separate"/>
+            </w:r>
+            <w:r>
+              <w:rPr>
+                <w:noProof/>
+                <w:webHidden/>
+              </w:rPr>
+              <w:t>8</w:t>
+            </w:r>
+            <w:r>
+              <w:rPr>
+                <w:noProof/>
+                <w:webHidden/>
+              </w:rPr>
+              <w:fldChar w:fldCharType="end"/>
+            </w:r>
+          </w:hyperlink>
+        </w:p>
+        <w:p>
+          <w:pPr>
+            <w:pStyle w:val="TOC2"/>
+            <w:tabs>
+              <w:tab w:val="right" w:leader="dot" w:pos="9016"/>
+            </w:tabs>
+            <w:rPr>
+              <w:rFonts w:asciiTheme="minorHAnsi" w:eastAsiaTheme="minorEastAsia" w:hAnsiTheme="minorHAnsi"/>
+              <w:noProof/>
+              <w:lang w:eastAsia="en-ZA"/>
+            </w:rPr>
+          </w:pPr>
+          <w:hyperlink w:anchor="_Toc196104222" w:history="1">
+            <w:r>
+              <w:rPr>
+                <w:rStyle w:val="Hyperlink"/>
+                <w:noProof/>
+              </w:rPr>
+              <w:t>Model Evaluation (Metrics)</w:t>
+            </w:r>
+            <w:r>
+              <w:rPr>
+                <w:noProof/>
+                <w:webHidden/>
+              </w:rPr>
+              <w:tab/>
+            </w:r>
+            <w:r>
+              <w:rPr>
+                <w:noProof/>
+                <w:webHidden/>
+              </w:rPr>
+              <w:fldChar w:fldCharType="begin"/>
+            </w:r>
+            <w:r>
+              <w:rPr>
+                <w:noProof/>
+                <w:webHidden/>
+              </w:rPr>
+              <w:instrText xml:space="preserve"> PAGEREF _Toc196104222 \h </w:instrText>
+            </w:r>
+            <w:r>
+              <w:rPr>
+                <w:noProof/>
+                <w:webHidden/>
+              </w:rPr>
+            </w:r>
+            <w:r>
+              <w:rPr>
+                <w:noProof/>
+                <w:webHidden/>
+              </w:rPr>
+              <w:fldChar w:fldCharType="separate"/>
+            </w:r>
+            <w:r>
+              <w:rPr>
+                <w:noProof/>
+                <w:webHidden/>
+              </w:rPr>
+              <w:t>8</w:t>
+            </w:r>
+            <w:r>
+              <w:rPr>
+                <w:noProof/>
+                <w:webHidden/>
+              </w:rPr>
+              <w:fldChar w:fldCharType="end"/>
+            </w:r>
+          </w:hyperlink>
+        </w:p>
+        <w:p>
+          <w:pPr>
+            <w:pStyle w:val="TOC2"/>
+            <w:tabs>
+              <w:tab w:val="right" w:leader="dot" w:pos="9016"/>
+            </w:tabs>
+            <w:rPr>
+              <w:rFonts w:asciiTheme="minorHAnsi" w:eastAsiaTheme="minorEastAsia" w:hAnsiTheme="minorHAnsi"/>
+              <w:noProof/>
+              <w:lang w:eastAsia="en-ZA"/>
+            </w:rPr>
+          </w:pPr>
+          <w:hyperlink w:anchor="_Toc196104223" w:history="1">
+            <w:r>
+              <w:rPr>
+                <w:rStyle w:val="Hyperlink"/>
+                <w:noProof/>
+              </w:rPr>
+              <w:t>Model Performance</w:t>
+            </w:r>
+            <w:r>
+              <w:rPr>
+                <w:noProof/>
+                <w:webHidden/>
+              </w:rPr>
+              <w:tab/>
+            </w:r>
+            <w:r>
+              <w:rPr>
+                <w:noProof/>
+                <w:webHidden/>
+              </w:rPr>
+              <w:fldChar w:fldCharType="begin"/>
+            </w:r>
+            <w:r>
+              <w:rPr>
+                <w:noProof/>
+                <w:webHidden/>
+              </w:rPr>
+              <w:instrText xml:space="preserve"> PAGEREF _Toc196104223 \h </w:instrText>
+            </w:r>
+            <w:r>
+              <w:rPr>
+                <w:noProof/>
+                <w:webHidden/>
+              </w:rPr>
+            </w:r>
+            <w:r>
+              <w:rPr>
+                <w:noProof/>
+                <w:webHidden/>
+              </w:rPr>
+              <w:fldChar w:fldCharType="separate"/>
+            </w:r>
+            <w:r>
+              <w:rPr>
+                <w:noProof/>
+                <w:webHidden/>
+              </w:rPr>
+              <w:t>9</w:t>
             </w:r>
             <w:r>
               <w:rPr>
@@ -1327,7 +1597,7 @@
               <w:lang w:eastAsia="en-ZA"/>
             </w:rPr>
           </w:pPr>
-          <w:hyperlink w:anchor="_Toc196019955" w:history="1">
+          <w:hyperlink w:anchor="_Toc196104224" w:history="1">
             <w:r>
               <w:rPr>
                 <w:rStyle w:val="Hyperlink"/>
@@ -1354,7 +1624,7 @@
                 <w:noProof/>
                 <w:webHidden/>
               </w:rPr>
-              <w:instrText xml:space="preserve"> PAGEREF _Toc196019955 \h </w:instrText>
+              <w:instrText xml:space="preserve"> PAGEREF _Toc196104224 \h </w:instrText>
             </w:r>
             <w:r>
               <w:rPr>
@@ -1374,7 +1644,7 @@
                 <w:noProof/>
                 <w:webHidden/>
               </w:rPr>
-              <w:t>9</w:t>
+              <w:t>10</w:t>
             </w:r>
             <w:r>
               <w:rPr>
@@ -1397,13 +1667,13 @@
               <w:lang w:eastAsia="en-ZA"/>
             </w:rPr>
           </w:pPr>
-          <w:hyperlink w:anchor="_Toc196019956" w:history="1">
+          <w:hyperlink w:anchor="_Toc196104225" w:history="1">
             <w:r>
               <w:rPr>
                 <w:rStyle w:val="Hyperlink"/>
                 <w:noProof/>
               </w:rPr>
-              <w:t>Development Process</w:t>
+              <w:t>Deployment Steps</w:t>
             </w:r>
             <w:r>
               <w:rPr>
@@ -1424,7 +1694,7 @@
                 <w:noProof/>
                 <w:webHidden/>
               </w:rPr>
-              <w:instrText xml:space="preserve"> PAGEREF _Toc196019956 \h </w:instrText>
+              <w:instrText xml:space="preserve"> PAGEREF _Toc196104225 \h </w:instrText>
             </w:r>
             <w:r>
               <w:rPr>
@@ -1444,7 +1714,7 @@
                 <w:noProof/>
                 <w:webHidden/>
               </w:rPr>
-              <w:t>10</w:t>
+              <w:t>11</w:t>
             </w:r>
             <w:r>
               <w:rPr>
@@ -1467,13 +1737,13 @@
               <w:lang w:eastAsia="en-ZA"/>
             </w:rPr>
           </w:pPr>
-          <w:hyperlink w:anchor="_Toc196019957" w:history="1">
+          <w:hyperlink w:anchor="_Toc196104226" w:history="1">
             <w:r>
               <w:rPr>
                 <w:rStyle w:val="Hyperlink"/>
                 <w:noProof/>
               </w:rPr>
-              <w:t>Deployment Steps</w:t>
+              <w:t>Development Process</w:t>
             </w:r>
             <w:r>
               <w:rPr>
@@ -1494,7 +1764,7 @@
                 <w:noProof/>
                 <w:webHidden/>
               </w:rPr>
-              <w:instrText xml:space="preserve"> PAGEREF _Toc196019957 \h </w:instrText>
+              <w:instrText xml:space="preserve"> PAGEREF _Toc196104226 \h </w:instrText>
             </w:r>
             <w:r>
               <w:rPr>
@@ -1514,7 +1784,7 @@
                 <w:noProof/>
                 <w:webHidden/>
               </w:rPr>
-              <w:t>11</w:t>
+              <w:t>12</w:t>
             </w:r>
             <w:r>
               <w:rPr>
@@ -1537,7 +1807,7 @@
               <w:lang w:eastAsia="en-ZA"/>
             </w:rPr>
           </w:pPr>
-          <w:hyperlink w:anchor="_Toc196019958" w:history="1">
+          <w:hyperlink w:anchor="_Toc196104227" w:history="1">
             <w:r>
               <w:rPr>
                 <w:rStyle w:val="Hyperlink"/>
@@ -1564,7 +1834,7 @@
                 <w:noProof/>
                 <w:webHidden/>
               </w:rPr>
-              <w:instrText xml:space="preserve"> PAGEREF _Toc196019958 \h </w:instrText>
+              <w:instrText xml:space="preserve"> PAGEREF _Toc196104227 \h </w:instrText>
             </w:r>
             <w:r>
               <w:rPr>
@@ -1584,7 +1854,7 @@
                 <w:noProof/>
                 <w:webHidden/>
               </w:rPr>
-              <w:t>12</w:t>
+              <w:t>13</w:t>
             </w:r>
             <w:r>
               <w:rPr>
@@ -1607,7 +1877,7 @@
               <w:lang w:eastAsia="en-ZA"/>
             </w:rPr>
           </w:pPr>
-          <w:hyperlink w:anchor="_Toc196019959" w:history="1">
+          <w:hyperlink w:anchor="_Toc196104228" w:history="1">
             <w:r>
               <w:rPr>
                 <w:rStyle w:val="Hyperlink"/>
@@ -1635,7 +1905,7 @@
                 <w:noProof/>
                 <w:webHidden/>
               </w:rPr>
-              <w:instrText xml:space="preserve"> PAGEREF _Toc196019959 \h </w:instrText>
+              <w:instrText xml:space="preserve"> PAGEREF _Toc196104228 \h </w:instrText>
             </w:r>
             <w:r>
               <w:rPr>
@@ -1655,7 +1925,7 @@
                 <w:noProof/>
                 <w:webHidden/>
               </w:rPr>
-              <w:t>13</w:t>
+              <w:t>14</w:t>
             </w:r>
             <w:r>
               <w:rPr>
@@ -1689,6 +1959,95 @@
     <w:p>
       <w:pPr>
         <w:spacing w:line="360" w:lineRule="auto"/>
+        <w:jc w:val="center"/>
+        <w:rPr>
+          <w:sz w:val="32"/>
+          <w:szCs w:val="32"/>
+        </w:rPr>
+      </w:pPr>
+      <w:r>
+        <w:rPr>
+          <w:sz w:val="32"/>
+          <w:szCs w:val="32"/>
+        </w:rPr>
+        <w:t>Git</w:t>
+      </w:r>
+      <w:r>
+        <w:rPr>
+          <w:sz w:val="32"/>
+          <w:szCs w:val="32"/>
+        </w:rPr>
+        <w:t>H</w:t>
+      </w:r>
+      <w:r>
+        <w:rPr>
+          <w:sz w:val="32"/>
+          <w:szCs w:val="32"/>
+        </w:rPr>
+        <w:t>ub Link:</w:t>
+      </w:r>
+    </w:p>
+    <w:p>
+      <w:pPr>
+        <w:spacing w:line="360" w:lineRule="auto"/>
+        <w:jc w:val="center"/>
+        <w:rPr>
+          <w:sz w:val="32"/>
+          <w:szCs w:val="32"/>
+        </w:rPr>
+      </w:pPr>
+      <w:hyperlink r:id="rId12" w:history="1">
+        <w:r>
+          <w:rPr>
+            <w:rStyle w:val="Hyperlink"/>
+            <w:sz w:val="32"/>
+            <w:szCs w:val="32"/>
+          </w:rPr>
+          <w:t>MLG382_ProjectC</w:t>
+        </w:r>
+        <w:r>
+          <w:rPr>
+            <w:rStyle w:val="Hyperlink"/>
+            <w:sz w:val="32"/>
+            <w:szCs w:val="32"/>
+          </w:rPr>
+          <w:t>Y</w:t>
+        </w:r>
+        <w:r>
+          <w:rPr>
+            <w:rStyle w:val="Hyperlink"/>
+            <w:sz w:val="32"/>
+            <w:szCs w:val="32"/>
+          </w:rPr>
+          <w:t>O_GroupX</w:t>
+        </w:r>
+      </w:hyperlink>
+    </w:p>
+    <w:p>
+      <w:pPr>
+        <w:spacing w:line="360" w:lineRule="auto"/>
+        <w:jc w:val="center"/>
+        <w:rPr>
+          <w:sz w:val="32"/>
+          <w:szCs w:val="32"/>
+        </w:rPr>
+      </w:pPr>
+      <w:r>
+        <w:rPr>
+          <w:sz w:val="32"/>
+          <w:szCs w:val="32"/>
+        </w:rPr>
+        <w:t>Render Link:</w:t>
+      </w:r>
+    </w:p>
+    <w:p>
+      <w:pPr>
+        <w:spacing w:line="360" w:lineRule="auto"/>
+        <w:jc w:val="center"/>
+        <w:rPr>
+          <w:sz w:val="32"/>
+          <w:szCs w:val="32"/>
+        </w:rPr>
       </w:pPr>
     </w:p>
     <w:p>
@@ -1704,7 +2063,7 @@
         <w:pStyle w:val="Heading1"/>
         <w:spacing w:line="360" w:lineRule="auto"/>
       </w:pPr>
-      <w:bookmarkStart w:id="0" w:name="_Toc196019944"/>
+      <w:bookmarkStart w:id="0" w:name="_Toc196104209"/>
       <w:r>
         <w:lastRenderedPageBreak/>
         <w:t>Introduction</w:t>
@@ -1849,7 +2208,7 @@
         <w:pStyle w:val="Heading1"/>
         <w:spacing w:line="360" w:lineRule="auto"/>
       </w:pPr>
-      <w:bookmarkStart w:id="1" w:name="_Toc196019945"/>
+      <w:bookmarkStart w:id="1" w:name="_Toc196104210"/>
       <w:r>
         <w:lastRenderedPageBreak/>
         <w:t>Research Problem</w:t>
@@ -2175,7 +2534,7 @@
         <w:pStyle w:val="Heading1"/>
         <w:spacing w:line="360" w:lineRule="auto"/>
       </w:pPr>
-      <w:bookmarkStart w:id="2" w:name="_Toc196019946"/>
+      <w:bookmarkStart w:id="2" w:name="_Toc196104211"/>
       <w:r>
         <w:lastRenderedPageBreak/>
         <w:t>Dataset Details</w:t>
@@ -2807,7 +3166,7 @@
       <w:r>
         <w:t xml:space="preserve">The dataset provided by </w:t>
       </w:r>
-      <w:hyperlink r:id="rId12" w:history="1">
+      <w:hyperlink r:id="rId13" w:history="1">
         <w:r>
           <w:rPr>
             <w:rStyle w:val="Hyperlink"/>
@@ -2826,7 +3185,7 @@
       <w:pPr>
         <w:pStyle w:val="Heading2"/>
       </w:pPr>
-      <w:bookmarkStart w:id="3" w:name="_Toc196019947"/>
+      <w:bookmarkStart w:id="3" w:name="_Toc196104212"/>
       <w:r>
         <w:lastRenderedPageBreak/>
         <w:t>Dataset (Cleaned)</w:t>
@@ -3278,10 +3637,7 @@
           <w:p>
             <w:proofErr w:type="spellStart"/>
             <w:r>
-              <w:t>RegionName_</w:t>
-            </w:r>
-            <w:r>
-              <w:t>North</w:t>
+              <w:t>RegionName_North</w:t>
             </w:r>
             <w:proofErr w:type="spellEnd"/>
             <w:r>
@@ -3308,10 +3664,7 @@
           <w:p>
             <w:proofErr w:type="spellStart"/>
             <w:r>
-              <w:t>RegionName_</w:t>
-            </w:r>
-            <w:r>
-              <w:t>South</w:t>
+              <w:t>RegionName_South</w:t>
             </w:r>
             <w:proofErr w:type="spellEnd"/>
             <w:r>
@@ -3365,10 +3718,7 @@
           <w:p>
             <w:proofErr w:type="spellStart"/>
             <w:r>
-              <w:t>RegionName_</w:t>
-            </w:r>
-            <w:r>
-              <w:t>China</w:t>
+              <w:t>RegionName_China</w:t>
             </w:r>
             <w:proofErr w:type="spellEnd"/>
           </w:p>
@@ -3392,10 +3742,7 @@
           <w:p>
             <w:proofErr w:type="spellStart"/>
             <w:r>
-              <w:t>RegionName_</w:t>
-            </w:r>
-            <w:r>
-              <w:t>India</w:t>
+              <w:t>RegionName_India</w:t>
             </w:r>
             <w:proofErr w:type="spellEnd"/>
           </w:p>
@@ -3419,10 +3766,7 @@
           <w:p>
             <w:proofErr w:type="spellStart"/>
             <w:r>
-              <w:t>RegionName_</w:t>
-            </w:r>
-            <w:r>
-              <w:t>Mexico</w:t>
+              <w:t>RegionName_Mexico</w:t>
             </w:r>
             <w:proofErr w:type="spellEnd"/>
           </w:p>
@@ -3509,10 +3853,7 @@
           <w:p>
             <w:proofErr w:type="spellStart"/>
             <w:r>
-              <w:t>State_</w:t>
-            </w:r>
-            <w:r>
-              <w:t>Distrito</w:t>
+              <w:t>State_Distrito</w:t>
             </w:r>
             <w:proofErr w:type="spellEnd"/>
             <w:r>
@@ -3539,10 +3880,7 @@
           <w:p>
             <w:proofErr w:type="spellStart"/>
             <w:r>
-              <w:t>State_</w:t>
-            </w:r>
-            <w:r>
-              <w:t>Maharashtra</w:t>
+              <w:t>State_Maharashtra</w:t>
             </w:r>
             <w:proofErr w:type="spellEnd"/>
           </w:p>
@@ -3566,10 +3904,7 @@
           <w:p>
             <w:proofErr w:type="spellStart"/>
             <w:r>
-              <w:t>State_</w:t>
-            </w:r>
-            <w:r>
-              <w:t>New</w:t>
+              <w:t>State_New</w:t>
             </w:r>
             <w:proofErr w:type="spellEnd"/>
             <w:r>
@@ -3596,10 +3931,7 @@
           <w:p>
             <w:proofErr w:type="spellStart"/>
             <w:r>
-              <w:t>State_</w:t>
-            </w:r>
-            <w:r>
-              <w:t>New</w:t>
+              <w:t>State_New</w:t>
             </w:r>
             <w:proofErr w:type="spellEnd"/>
             <w:r>
@@ -3648,10 +3980,7 @@
           <w:p>
             <w:proofErr w:type="spellStart"/>
             <w:r>
-              <w:t>State_</w:t>
-            </w:r>
-            <w:r>
-              <w:t>Texas</w:t>
+              <w:t>State_Texas</w:t>
             </w:r>
             <w:proofErr w:type="spellEnd"/>
           </w:p>
@@ -3675,10 +4004,7 @@
           <w:p>
             <w:proofErr w:type="spellStart"/>
             <w:r>
-              <w:t>State_</w:t>
-            </w:r>
-            <w:r>
-              <w:t>Washington</w:t>
+              <w:t>State_Washington</w:t>
             </w:r>
             <w:proofErr w:type="spellEnd"/>
           </w:p>
@@ -3735,10 +4061,7 @@
           <w:p>
             <w:proofErr w:type="spellStart"/>
             <w:r>
-              <w:t>City_</w:t>
-            </w:r>
-            <w:r>
-              <w:t>Mexico</w:t>
+              <w:t>City_Mexico</w:t>
             </w:r>
             <w:proofErr w:type="spellEnd"/>
             <w:r>
@@ -3765,10 +4088,7 @@
           <w:p>
             <w:proofErr w:type="spellStart"/>
             <w:r>
-              <w:t>City_</w:t>
-            </w:r>
-            <w:r>
-              <w:t>Seattle</w:t>
+              <w:t>City_Seattle</w:t>
             </w:r>
             <w:proofErr w:type="spellEnd"/>
           </w:p>
@@ -3792,10 +4112,7 @@
           <w:p>
             <w:proofErr w:type="spellStart"/>
             <w:r>
-              <w:t>City_</w:t>
-            </w:r>
-            <w:r>
-              <w:t>South</w:t>
+              <w:t>City_South</w:t>
             </w:r>
             <w:proofErr w:type="spellEnd"/>
             <w:r>
@@ -3822,10 +4139,7 @@
           <w:p>
             <w:proofErr w:type="spellStart"/>
             <w:r>
-              <w:t>City_</w:t>
-            </w:r>
-            <w:r>
-              <w:t>South</w:t>
+              <w:t>City_South</w:t>
             </w:r>
             <w:proofErr w:type="spellEnd"/>
             <w:r>
@@ -3852,10 +4166,7 @@
           <w:p>
             <w:proofErr w:type="spellStart"/>
             <w:r>
-              <w:t>City_</w:t>
-            </w:r>
-            <w:r>
-              <w:t>Southlake</w:t>
+              <w:t>City_Southlake</w:t>
             </w:r>
             <w:proofErr w:type="spellEnd"/>
           </w:p>
@@ -3879,10 +4190,7 @@
           <w:p>
             <w:proofErr w:type="spellStart"/>
             <w:r>
-              <w:t>City_</w:t>
-            </w:r>
-            <w:r>
-              <w:t>Sydney</w:t>
+              <w:t>City_Sydney</w:t>
             </w:r>
             <w:proofErr w:type="spellEnd"/>
           </w:p>
@@ -3906,10 +4214,7 @@
           <w:p>
             <w:proofErr w:type="spellStart"/>
             <w:r>
-              <w:t>City_</w:t>
-            </w:r>
-            <w:r>
-              <w:t>Toronto</w:t>
+              <w:t>City_Toronto</w:t>
             </w:r>
             <w:proofErr w:type="spellEnd"/>
           </w:p>
@@ -3969,10 +4274,7 @@
           <w:p>
             <w:proofErr w:type="spellStart"/>
             <w:r>
-              <w:t>CategoryName_</w:t>
-            </w:r>
-            <w:r>
-              <w:t>RAM</w:t>
+              <w:t>CategoryName_RAM</w:t>
             </w:r>
             <w:proofErr w:type="spellEnd"/>
           </w:p>
@@ -3996,10 +4298,7 @@
           <w:p>
             <w:proofErr w:type="spellStart"/>
             <w:r>
-              <w:t>CategoryName_</w:t>
-            </w:r>
-            <w:r>
-              <w:t>Storage</w:t>
+              <w:t>CategoryName_Storage</w:t>
             </w:r>
             <w:proofErr w:type="spellEnd"/>
           </w:p>
@@ -4023,10 +4322,7 @@
           <w:p>
             <w:proofErr w:type="spellStart"/>
             <w:r>
-              <w:t>CategoryName_</w:t>
-            </w:r>
-            <w:r>
-              <w:t>Video</w:t>
+              <w:t>CategoryName_Video</w:t>
             </w:r>
             <w:proofErr w:type="spellEnd"/>
             <w:r>
@@ -4055,7 +4351,7 @@
       <w:pPr>
         <w:pStyle w:val="Heading1"/>
       </w:pPr>
-      <w:bookmarkStart w:id="4" w:name="_Toc196019948"/>
+      <w:bookmarkStart w:id="4" w:name="_Toc196104213"/>
       <w:r>
         <w:lastRenderedPageBreak/>
         <w:t>Hypothesis Generation</w:t>
@@ -4066,7 +4362,7 @@
       <w:pPr>
         <w:pStyle w:val="Heading2"/>
       </w:pPr>
-      <w:bookmarkStart w:id="5" w:name="_Toc196019949"/>
+      <w:bookmarkStart w:id="5" w:name="_Toc196104214"/>
       <w:r>
         <w:t>H</w:t>
       </w:r>
@@ -4091,7 +4387,7 @@
       <w:pPr>
         <w:pStyle w:val="Heading2"/>
       </w:pPr>
-      <w:bookmarkStart w:id="6" w:name="_Toc196019950"/>
+      <w:bookmarkStart w:id="6" w:name="_Toc196104215"/>
       <w:r>
         <w:t>H</w:t>
       </w:r>
@@ -4099,25 +4395,10 @@
         <w:rPr>
           <w:vertAlign w:val="subscript"/>
         </w:rPr>
-        <w:t>1</w:t>
-      </w:r>
-      <w:r>
-        <w:rPr>
-          <w:vertAlign w:val="subscript"/>
-        </w:rPr>
-        <w:t xml:space="preserve"> </w:t>
-      </w:r>
-      <w:r>
-        <w:t>(</w:t>
-      </w:r>
-      <w:r>
-        <w:t xml:space="preserve">Alternative </w:t>
-      </w:r>
-      <w:r>
-        <w:t>Hypothesis)</w:t>
-      </w:r>
-      <w:r>
-        <w:t>:</w:t>
+        <w:t xml:space="preserve">1 </w:t>
+      </w:r>
+      <w:r>
+        <w:t>(Alternative Hypothesis):</w:t>
       </w:r>
       <w:bookmarkEnd w:id="6"/>
     </w:p>
@@ -4135,7 +4416,7 @@
       <w:pPr>
         <w:pStyle w:val="Heading1"/>
       </w:pPr>
-      <w:bookmarkStart w:id="7" w:name="_Toc196019951"/>
+      <w:bookmarkStart w:id="7" w:name="_Toc196104216"/>
       <w:r>
         <w:lastRenderedPageBreak/>
         <w:t>Correlation Data</w:t>
@@ -4146,7 +4427,7 @@
       <w:pPr>
         <w:pStyle w:val="Heading2"/>
       </w:pPr>
-      <w:bookmarkStart w:id="8" w:name="_Toc196019952"/>
+      <w:bookmarkStart w:id="8" w:name="_Toc196104217"/>
       <w:r>
         <w:t>Features that increase profits:</w:t>
       </w:r>
@@ -4446,7 +4727,7 @@
       <w:pPr>
         <w:pStyle w:val="Heading2"/>
       </w:pPr>
-      <w:bookmarkStart w:id="9" w:name="_Toc196019953"/>
+      <w:bookmarkStart w:id="9" w:name="_Toc196104218"/>
       <w:r>
         <w:t>Features that decrease profits:</w:t>
       </w:r>
@@ -4640,7 +4921,7 @@
       <w:pPr>
         <w:pStyle w:val="Heading1"/>
       </w:pPr>
-      <w:bookmarkStart w:id="10" w:name="_Toc196019954"/>
+      <w:bookmarkStart w:id="10" w:name="_Toc196104219"/>
       <w:r>
         <w:lastRenderedPageBreak/>
         <w:t>ML Model(s)</w:t>
@@ -4648,6 +4929,561 @@
       <w:bookmarkEnd w:id="10"/>
     </w:p>
     <w:p>
+      <w:r>
+        <w:t>To effectively address the inventory management and profitability forecasting objectives, multiple supervised machine learning models were developed and used during this project.</w:t>
+      </w:r>
+    </w:p>
+    <w:p/>
+    <w:p>
+      <w:pPr>
+        <w:pStyle w:val="Heading2"/>
+      </w:pPr>
+      <w:bookmarkStart w:id="11" w:name="_Toc196104220"/>
+      <w:r>
+        <w:t>Objective of Model Development</w:t>
+      </w:r>
+      <w:bookmarkEnd w:id="11"/>
+    </w:p>
+    <w:p>
+      <w:r>
+        <w:t>The primary objective was to generate accurate predictions of order profitability based on key features such as product pricing, category, regional data and order quantity. These insights allow for Vertex PC Supply to prioritize strong fields (product and regional based combinations). This approach optimizes profits and decreases risk.</w:t>
+      </w:r>
+    </w:p>
+    <w:p/>
+    <w:p>
+      <w:pPr>
+        <w:pStyle w:val="Heading2"/>
+      </w:pPr>
+      <w:bookmarkStart w:id="12" w:name="_Toc196104221"/>
+      <w:r>
+        <w:t>Models Implemented</w:t>
+      </w:r>
+      <w:bookmarkEnd w:id="12"/>
+    </w:p>
+    <w:p>
+      <w:pPr>
+        <w:pStyle w:val="ListParagraph"/>
+        <w:numPr>
+          <w:ilvl w:val="0"/>
+          <w:numId w:val="2"/>
+        </w:numPr>
+      </w:pPr>
+      <w:r>
+        <w:t>Random Forest Regressor</w:t>
+      </w:r>
+    </w:p>
+    <w:p>
+      <w:pPr>
+        <w:pStyle w:val="ListParagraph"/>
+        <w:numPr>
+          <w:ilvl w:val="1"/>
+          <w:numId w:val="2"/>
+        </w:numPr>
+      </w:pPr>
+      <w:r>
+        <w:t xml:space="preserve">An ensemble learning technique renowned for its robustness in modelling complex data interactions and </w:t>
+      </w:r>
+      <w:r>
+        <w:t>its calculated resistance to overfitting data.</w:t>
+      </w:r>
+    </w:p>
+    <w:p>
+      <w:pPr>
+        <w:pStyle w:val="ListParagraph"/>
+        <w:numPr>
+          <w:ilvl w:val="0"/>
+          <w:numId w:val="2"/>
+        </w:numPr>
+      </w:pPr>
+      <w:r>
+        <w:t>Gradient Boosting Regressor</w:t>
+      </w:r>
+    </w:p>
+    <w:p>
+      <w:pPr>
+        <w:pStyle w:val="ListParagraph"/>
+        <w:numPr>
+          <w:ilvl w:val="1"/>
+          <w:numId w:val="2"/>
+        </w:numPr>
+      </w:pPr>
+      <w:r>
+        <w:t>An iterative approach that sequentially improves prediction accuracy. This is achieved by correcting prior errors, suitable for our dataset for use.</w:t>
+      </w:r>
+    </w:p>
+    <w:p>
+      <w:pPr>
+        <w:pStyle w:val="ListParagraph"/>
+        <w:numPr>
+          <w:ilvl w:val="0"/>
+          <w:numId w:val="2"/>
+        </w:numPr>
+      </w:pPr>
+      <w:r>
+        <w:t>AdaBoost Regressor</w:t>
+      </w:r>
+    </w:p>
+    <w:p>
+      <w:pPr>
+        <w:pStyle w:val="ListParagraph"/>
+        <w:numPr>
+          <w:ilvl w:val="1"/>
+          <w:numId w:val="2"/>
+        </w:numPr>
+      </w:pPr>
+      <w:r>
+        <w:t>An ensemble method that emphasizes difficult to predict instances. Very effective in managing noisy data.</w:t>
+      </w:r>
+    </w:p>
+    <w:p>
+      <w:pPr>
+        <w:pStyle w:val="ListParagraph"/>
+        <w:numPr>
+          <w:ilvl w:val="0"/>
+          <w:numId w:val="2"/>
+        </w:numPr>
+      </w:pPr>
+      <w:r>
+        <w:t>XGBoost Regressor</w:t>
+      </w:r>
+    </w:p>
+    <w:p>
+      <w:pPr>
+        <w:pStyle w:val="ListParagraph"/>
+        <w:numPr>
+          <w:ilvl w:val="1"/>
+          <w:numId w:val="2"/>
+        </w:numPr>
+      </w:pPr>
+      <w:r>
+        <w:t>An advanced optimized boosting algorithm. It is recognized for its speed and high predictive accuracy.</w:t>
+      </w:r>
+    </w:p>
+    <w:p>
+      <w:pPr>
+        <w:pStyle w:val="ListParagraph"/>
+        <w:numPr>
+          <w:ilvl w:val="0"/>
+          <w:numId w:val="2"/>
+        </w:numPr>
+      </w:pPr>
+      <w:r>
+        <w:t>Deep Learning (Neural Network)</w:t>
+      </w:r>
+    </w:p>
+    <w:p>
+      <w:pPr>
+        <w:pStyle w:val="ListParagraph"/>
+        <w:numPr>
+          <w:ilvl w:val="1"/>
+          <w:numId w:val="2"/>
+        </w:numPr>
+      </w:pPr>
+      <w:r>
+        <w:t>A feedforward neural network was employed to model nonlinear relationships between features and profit metrics.</w:t>
+      </w:r>
+    </w:p>
+    <w:p>
+      <w:pPr>
+        <w:pStyle w:val="Heading2"/>
+      </w:pPr>
+      <w:bookmarkStart w:id="13" w:name="_Toc196104222"/>
+      <w:r>
+        <w:t>Model Evaluation</w:t>
+      </w:r>
+      <w:r>
+        <w:t xml:space="preserve"> (Metrics)</w:t>
+      </w:r>
+      <w:bookmarkEnd w:id="13"/>
+    </w:p>
+    <w:p>
+      <w:r>
+        <w:t>Each model’s performance was assessed by employing standard regression evaluation metrics:</w:t>
+      </w:r>
+    </w:p>
+    <w:p>
+      <w:pPr>
+        <w:pStyle w:val="ListParagraph"/>
+        <w:numPr>
+          <w:ilvl w:val="0"/>
+          <w:numId w:val="3"/>
+        </w:numPr>
+      </w:pPr>
+      <w:r>
+        <w:t>R</w:t>
+      </w:r>
+      <w:r>
+        <w:rPr>
+          <w:vertAlign w:val="superscript"/>
+        </w:rPr>
+        <w:t>2</w:t>
+      </w:r>
+      <w:r>
+        <w:t xml:space="preserve"> Score:</w:t>
+      </w:r>
+    </w:p>
+    <w:p>
+      <w:pPr>
+        <w:pStyle w:val="ListParagraph"/>
+        <w:numPr>
+          <w:ilvl w:val="1"/>
+          <w:numId w:val="3"/>
+        </w:numPr>
+      </w:pPr>
+      <w:r>
+        <w:t>Provides the proportion of the variance in the target variable defined by the model.</w:t>
+      </w:r>
+    </w:p>
+    <w:p>
+      <w:pPr>
+        <w:pStyle w:val="ListParagraph"/>
+        <w:numPr>
+          <w:ilvl w:val="0"/>
+          <w:numId w:val="3"/>
+        </w:numPr>
+      </w:pPr>
+      <w:r>
+        <w:t>Mean Absolute Error (MAE):</w:t>
+      </w:r>
+    </w:p>
+    <w:p>
+      <w:pPr>
+        <w:pStyle w:val="ListParagraph"/>
+        <w:numPr>
+          <w:ilvl w:val="1"/>
+          <w:numId w:val="3"/>
+        </w:numPr>
+      </w:pPr>
+      <w:r>
+        <w:t>Represents the average absolute difference between predicted and actual values.</w:t>
+      </w:r>
+    </w:p>
+    <w:p>
+      <w:pPr>
+        <w:pStyle w:val="ListParagraph"/>
+        <w:numPr>
+          <w:ilvl w:val="0"/>
+          <w:numId w:val="3"/>
+        </w:numPr>
+      </w:pPr>
+      <w:r>
+        <w:t>Mean Squared Error (MSE):</w:t>
+      </w:r>
+    </w:p>
+    <w:p>
+      <w:pPr>
+        <w:pStyle w:val="ListParagraph"/>
+        <w:numPr>
+          <w:ilvl w:val="1"/>
+          <w:numId w:val="3"/>
+        </w:numPr>
+      </w:pPr>
+      <w:r>
+        <w:t>Measures the average squared difference, penalizing larger errors to a greater extent.</w:t>
+      </w:r>
+    </w:p>
+    <w:p>
+      <w:pPr>
+        <w:pStyle w:val="Heading2"/>
+      </w:pPr>
+      <w:bookmarkStart w:id="14" w:name="_Toc196104223"/>
+      <w:r>
+        <w:lastRenderedPageBreak/>
+        <w:t>Model Performance</w:t>
+      </w:r>
+      <w:bookmarkEnd w:id="14"/>
+    </w:p>
+    <w:tbl>
+      <w:tblPr>
+        <w:tblStyle w:val="TableGrid"/>
+        <w:tblW w:w="0" w:type="auto"/>
+        <w:tblLook w:val="04A0" w:firstRow="1" w:lastRow="0" w:firstColumn="1" w:lastColumn="0" w:noHBand="0" w:noVBand="1"/>
+      </w:tblPr>
+      <w:tblGrid>
+        <w:gridCol w:w="2254"/>
+        <w:gridCol w:w="2254"/>
+        <w:gridCol w:w="2254"/>
+        <w:gridCol w:w="2254"/>
+      </w:tblGrid>
+      <w:tr>
+        <w:tc>
+          <w:tcPr>
+            <w:tcW w:w="2254" w:type="dxa"/>
+          </w:tcPr>
+          <w:p>
+            <w:r>
+              <w:t>Model</w:t>
+            </w:r>
+          </w:p>
+        </w:tc>
+        <w:tc>
+          <w:tcPr>
+            <w:tcW w:w="2254" w:type="dxa"/>
+          </w:tcPr>
+          <w:p>
+            <w:r>
+              <w:t>R</w:t>
+            </w:r>
+            <w:r>
+              <w:rPr>
+                <w:vertAlign w:val="superscript"/>
+              </w:rPr>
+              <w:t>2</w:t>
+            </w:r>
+            <w:r>
+              <w:t xml:space="preserve"> Score</w:t>
+            </w:r>
+          </w:p>
+        </w:tc>
+        <w:tc>
+          <w:tcPr>
+            <w:tcW w:w="2254" w:type="dxa"/>
+          </w:tcPr>
+          <w:p>
+            <w:r>
+              <w:t>MAE</w:t>
+            </w:r>
+          </w:p>
+        </w:tc>
+        <w:tc>
+          <w:tcPr>
+            <w:tcW w:w="2254" w:type="dxa"/>
+          </w:tcPr>
+          <w:p>
+            <w:r>
+              <w:t>MSE</w:t>
+            </w:r>
+          </w:p>
+        </w:tc>
+      </w:tr>
+      <w:tr>
+        <w:tc>
+          <w:tcPr>
+            <w:tcW w:w="2254" w:type="dxa"/>
+          </w:tcPr>
+          <w:p>
+            <w:r>
+              <w:t>Random Forest</w:t>
+            </w:r>
+          </w:p>
+        </w:tc>
+        <w:tc>
+          <w:tcPr>
+            <w:tcW w:w="2254" w:type="dxa"/>
+          </w:tcPr>
+          <w:p>
+            <w:r>
+              <w:t>0.9628</w:t>
+            </w:r>
+          </w:p>
+        </w:tc>
+        <w:tc>
+          <w:tcPr>
+            <w:tcW w:w="2254" w:type="dxa"/>
+          </w:tcPr>
+          <w:p>
+            <w:r>
+              <w:t>0.15</w:t>
+            </w:r>
+          </w:p>
+        </w:tc>
+        <w:tc>
+          <w:tcPr>
+            <w:tcW w:w="2254" w:type="dxa"/>
+          </w:tcPr>
+          <w:p>
+            <w:r>
+              <w:t>0.04</w:t>
+            </w:r>
+          </w:p>
+        </w:tc>
+      </w:tr>
+      <w:tr>
+        <w:tc>
+          <w:tcPr>
+            <w:tcW w:w="2254" w:type="dxa"/>
+          </w:tcPr>
+          <w:p>
+            <w:r>
+              <w:t>Gradient Boosting</w:t>
+            </w:r>
+          </w:p>
+        </w:tc>
+        <w:tc>
+          <w:tcPr>
+            <w:tcW w:w="2254" w:type="dxa"/>
+          </w:tcPr>
+          <w:p>
+            <w:r>
+              <w:t>0.9880</w:t>
+            </w:r>
+          </w:p>
+        </w:tc>
+        <w:tc>
+          <w:tcPr>
+            <w:tcW w:w="2254" w:type="dxa"/>
+          </w:tcPr>
+          <w:p>
+            <w:r>
+              <w:t>0.09</w:t>
+            </w:r>
+          </w:p>
+        </w:tc>
+        <w:tc>
+          <w:tcPr>
+            <w:tcW w:w="2254" w:type="dxa"/>
+          </w:tcPr>
+          <w:p>
+            <w:r>
+              <w:t>0.01</w:t>
+            </w:r>
+          </w:p>
+        </w:tc>
+      </w:tr>
+      <w:tr>
+        <w:tc>
+          <w:tcPr>
+            <w:tcW w:w="2254" w:type="dxa"/>
+          </w:tcPr>
+          <w:p>
+            <w:r>
+              <w:t>AdaBoost</w:t>
+            </w:r>
+          </w:p>
+        </w:tc>
+        <w:tc>
+          <w:tcPr>
+            <w:tcW w:w="2254" w:type="dxa"/>
+          </w:tcPr>
+          <w:p>
+            <w:r>
+              <w:t>0.9324</w:t>
+            </w:r>
+          </w:p>
+        </w:tc>
+        <w:tc>
+          <w:tcPr>
+            <w:tcW w:w="2254" w:type="dxa"/>
+          </w:tcPr>
+          <w:p>
+            <w:r>
+              <w:t>0.23</w:t>
+            </w:r>
+          </w:p>
+        </w:tc>
+        <w:tc>
+          <w:tcPr>
+            <w:tcW w:w="2254" w:type="dxa"/>
+          </w:tcPr>
+          <w:p>
+            <w:r>
+              <w:t>0.07</w:t>
+            </w:r>
+          </w:p>
+        </w:tc>
+      </w:tr>
+      <w:tr>
+        <w:tc>
+          <w:tcPr>
+            <w:tcW w:w="2254" w:type="dxa"/>
+          </w:tcPr>
+          <w:p>
+            <w:r>
+              <w:t>XGBoost</w:t>
+            </w:r>
+          </w:p>
+        </w:tc>
+        <w:tc>
+          <w:tcPr>
+            <w:tcW w:w="2254" w:type="dxa"/>
+          </w:tcPr>
+          <w:p>
+            <w:r>
+              <w:t>0.9738</w:t>
+            </w:r>
+          </w:p>
+        </w:tc>
+        <w:tc>
+          <w:tcPr>
+            <w:tcW w:w="2254" w:type="dxa"/>
+          </w:tcPr>
+          <w:p>
+            <w:r>
+              <w:t>0.12</w:t>
+            </w:r>
+          </w:p>
+        </w:tc>
+        <w:tc>
+          <w:tcPr>
+            <w:tcW w:w="2254" w:type="dxa"/>
+          </w:tcPr>
+          <w:p>
+            <w:r>
+              <w:t>0.03</w:t>
+            </w:r>
+          </w:p>
+        </w:tc>
+      </w:tr>
+      <w:tr>
+        <w:tc>
+          <w:tcPr>
+            <w:tcW w:w="2254" w:type="dxa"/>
+          </w:tcPr>
+          <w:p>
+            <w:r>
+              <w:t>Deep Learning</w:t>
+            </w:r>
+          </w:p>
+        </w:tc>
+        <w:tc>
+          <w:tcPr>
+            <w:tcW w:w="2254" w:type="dxa"/>
+          </w:tcPr>
+          <w:p>
+            <w:r>
+              <w:t>0.9523</w:t>
+            </w:r>
+          </w:p>
+        </w:tc>
+        <w:tc>
+          <w:tcPr>
+            <w:tcW w:w="2254" w:type="dxa"/>
+          </w:tcPr>
+          <w:p>
+            <w:r>
+              <w:t>0.17</w:t>
+            </w:r>
+          </w:p>
+        </w:tc>
+        <w:tc>
+          <w:tcPr>
+            <w:tcW w:w="2254" w:type="dxa"/>
+          </w:tcPr>
+          <w:p>
+            <w:r>
+              <w:t>0.05</w:t>
+            </w:r>
+          </w:p>
+        </w:tc>
+      </w:tr>
+    </w:tbl>
+    <w:p/>
+    <w:p>
+      <w:r>
+        <w:t xml:space="preserve">With the results above the best model for our dataset was </w:t>
+      </w:r>
+      <w:r>
+        <w:rPr>
+          <w:b/>
+          <w:bCs/>
+        </w:rPr>
+        <w:t>Gradient Boosting Regressor</w:t>
+      </w:r>
+      <w:r>
+        <w:t>. This training model achieved the highest performance across all metrics.</w:t>
+      </w:r>
+    </w:p>
+    <w:p>
       <w:pPr>
         <w:spacing w:line="360" w:lineRule="auto"/>
       </w:pPr>
@@ -4670,12 +5506,12 @@
         <w:pStyle w:val="Heading1"/>
         <w:spacing w:line="360" w:lineRule="auto"/>
       </w:pPr>
-      <w:bookmarkStart w:id="11" w:name="_Toc196019955"/>
+      <w:bookmarkStart w:id="15" w:name="_Toc196104224"/>
       <w:r>
         <w:lastRenderedPageBreak/>
         <w:t>Web Application</w:t>
       </w:r>
-      <w:bookmarkEnd w:id="11"/>
+      <w:bookmarkEnd w:id="15"/>
     </w:p>
     <w:p>
       <w:pPr>
@@ -4700,22 +5536,121 @@
         <w:pStyle w:val="Heading1"/>
         <w:spacing w:line="360" w:lineRule="auto"/>
       </w:pPr>
-      <w:bookmarkStart w:id="12" w:name="_Toc196019956"/>
+      <w:bookmarkStart w:id="16" w:name="_Toc196104225"/>
+      <w:r>
+        <w:lastRenderedPageBreak/>
+        <w:t>Deployment Steps</w:t>
+      </w:r>
+      <w:bookmarkEnd w:id="16"/>
+    </w:p>
+    <w:p>
+      <w:pPr>
+        <w:spacing w:line="360" w:lineRule="auto"/>
+      </w:pPr>
+    </w:p>
+    <w:p>
+      <w:pPr>
+        <w:spacing w:line="360" w:lineRule="auto"/>
+      </w:pPr>
+    </w:p>
+    <w:p>
+      <w:pPr>
+        <w:spacing w:line="360" w:lineRule="auto"/>
+      </w:pPr>
+      <w:r>
+        <w:br w:type="page"/>
+      </w:r>
+    </w:p>
+    <w:p>
+      <w:pPr>
+        <w:pStyle w:val="Heading1"/>
+        <w:spacing w:line="360" w:lineRule="auto"/>
+      </w:pPr>
+      <w:bookmarkStart w:id="17" w:name="_Toc196104226"/>
       <w:r>
         <w:lastRenderedPageBreak/>
         <w:t>Development Process</w:t>
       </w:r>
-      <w:bookmarkEnd w:id="12"/>
-    </w:p>
-    <w:p>
-      <w:pPr>
-        <w:spacing w:line="360" w:lineRule="auto"/>
-      </w:pPr>
-    </w:p>
-    <w:p>
-      <w:pPr>
-        <w:spacing w:line="360" w:lineRule="auto"/>
-      </w:pPr>
+      <w:bookmarkEnd w:id="17"/>
+    </w:p>
+    <w:p>
+      <w:r>
+        <w:t xml:space="preserve">The development of this project was conducted through an iterative and collaborative process that kept improving substantially over time. Initially, all code, visualizations, and models existed within a single </w:t>
+      </w:r>
+      <w:proofErr w:type="spellStart"/>
+      <w:r>
+        <w:t>Jupyter</w:t>
+      </w:r>
+      <w:proofErr w:type="spellEnd"/>
+      <w:r>
+        <w:t xml:space="preserve"> notebook. This method proved challenging to maintain as the project lifespan continued.</w:t>
+      </w:r>
+    </w:p>
+    <w:p/>
+    <w:p>
+      <w:r>
+        <w:t>Following team discussions and strategic planning, the project’s structure was redesigned into a more structured and organized framework. Each machine learning model was moved to its own dedicated notebook, and a central notebook was established for data analysis and visualization interpretation. This restructuring improved clarity, ease of maintenance, and overall presentation quality.</w:t>
+      </w:r>
+    </w:p>
+    <w:p/>
+    <w:p>
+      <w:r>
+        <w:t>Furthermore, reusable data preparation, preprocessing and modelling functionalities were encapsulated into standalone Python scripts. These are discussed below:</w:t>
+      </w:r>
+    </w:p>
+    <w:p>
+      <w:pPr>
+        <w:pStyle w:val="ListParagraph"/>
+        <w:numPr>
+          <w:ilvl w:val="0"/>
+          <w:numId w:val="4"/>
+        </w:numPr>
+      </w:pPr>
+      <w:r>
+        <w:t>A python script file ‘prepare_data.py’ exists of functions that split columns of the dataset to target the column that is used for prediction as well as splitting train &amp; test data.</w:t>
+      </w:r>
+    </w:p>
+    <w:p>
+      <w:pPr>
+        <w:pStyle w:val="ListParagraph"/>
+        <w:numPr>
+          <w:ilvl w:val="0"/>
+          <w:numId w:val="4"/>
+        </w:numPr>
+      </w:pPr>
+      <w:r>
+        <w:t>Another python script file ‘preprocess_data.py’ uses functions for data cleaning, encoding and feature engineering.</w:t>
+      </w:r>
+    </w:p>
+    <w:p>
+      <w:pPr>
+        <w:pStyle w:val="ListParagraph"/>
+        <w:numPr>
+          <w:ilvl w:val="0"/>
+          <w:numId w:val="4"/>
+        </w:numPr>
+      </w:pPr>
+      <w:r>
+        <w:t>The last python file ‘train_models.py’ includes reusable functions for training various machine learning models, such as Random Forest, AdaBoost and Deep Learning architectures.</w:t>
+      </w:r>
+    </w:p>
+    <w:p/>
+    <w:p>
+      <w:r>
+        <w:t>This object-oriented programming-inspired modular design allowed notebooks to remain focused and easily interpretable, allowed for consistent logic reuse, and simplified debugging processes. The resulting directory structure presents the project in a professional manner, ensuring scalability and maintainability.</w:t>
+      </w:r>
+    </w:p>
+    <w:p/>
+    <w:p>
+      <w:r>
+        <w:t>Throughout development, issues such as data transformation errors, encoding issues, and model performance limitations were identified and addressed through rigorous testing. Leading to restructuring of data pipelines and continuous parameter tuning.</w:t>
+      </w:r>
+    </w:p>
+    <w:p/>
+    <w:p>
+      <w:r>
+        <w:t>After multiple development cycles and collaborative refinements, the project successfully achieved high accuracy and fulfilled the team’s initial performance and usability objectives.</w:t>
+      </w:r>
     </w:p>
     <w:p>
       <w:pPr>
@@ -4730,42 +5665,12 @@
         <w:pStyle w:val="Heading1"/>
         <w:spacing w:line="360" w:lineRule="auto"/>
       </w:pPr>
-      <w:bookmarkStart w:id="13" w:name="_Toc196019957"/>
-      <w:r>
-        <w:lastRenderedPageBreak/>
-        <w:t>Deployment Steps</w:t>
-      </w:r>
-      <w:bookmarkEnd w:id="13"/>
-    </w:p>
-    <w:p>
-      <w:pPr>
-        <w:spacing w:line="360" w:lineRule="auto"/>
-      </w:pPr>
-    </w:p>
-    <w:p>
-      <w:pPr>
-        <w:spacing w:line="360" w:lineRule="auto"/>
-      </w:pPr>
-    </w:p>
-    <w:p>
-      <w:pPr>
-        <w:spacing w:line="360" w:lineRule="auto"/>
-      </w:pPr>
-      <w:r>
-        <w:br w:type="page"/>
-      </w:r>
-    </w:p>
-    <w:p>
-      <w:pPr>
-        <w:pStyle w:val="Heading1"/>
-        <w:spacing w:line="360" w:lineRule="auto"/>
-      </w:pPr>
-      <w:bookmarkStart w:id="14" w:name="_Toc196019958"/>
+      <w:bookmarkStart w:id="18" w:name="_Toc196104227"/>
       <w:r>
         <w:lastRenderedPageBreak/>
         <w:t>Conclusion</w:t>
       </w:r>
-      <w:bookmarkEnd w:id="14"/>
+      <w:bookmarkEnd w:id="18"/>
     </w:p>
     <w:p>
       <w:pPr>
@@ -4790,7 +5695,7 @@
         <w:br w:type="page"/>
       </w:r>
     </w:p>
-    <w:bookmarkStart w:id="15" w:name="_Toc196019959" w:displacedByCustomXml="next"/>
+    <w:bookmarkStart w:id="19" w:name="_Toc196104228" w:displacedByCustomXml="next"/>
     <w:sdt>
       <w:sdtPr>
         <w:rPr>
@@ -4822,7 +5727,7 @@
             </w:rPr>
             <w:t>References</w:t>
           </w:r>
-          <w:bookmarkEnd w:id="15"/>
+          <w:bookmarkEnd w:id="19"/>
         </w:p>
         <w:sdt>
           <w:sdtPr>
@@ -4947,7 +5852,7 @@
       </w:pPr>
     </w:p>
     <w:sectPr>
-      <w:footerReference w:type="default" r:id="rId13"/>
+      <w:footerReference w:type="default" r:id="rId14"/>
       <w:pgSz w:w="11906" w:h="16838"/>
       <w:pgMar w:top="1440" w:right="1440" w:bottom="1440" w:left="1440" w:header="708" w:footer="708" w:gutter="0"/>
       <w:pgNumType w:start="0"/>
@@ -5184,8 +6089,356 @@
       </w:rPr>
     </w:lvl>
   </w:abstractNum>
+  <w:abstractNum w:abstractNumId="1" w15:restartNumberingAfterBreak="0">
+    <w:nsid w:val="3D79021F"/>
+    <w:multiLevelType w:val="hybridMultilevel"/>
+    <w:tmpl w:val="755AA0B0"/>
+    <w:lvl w:ilvl="0" w:tplc="1C090001">
+      <w:start w:val="1"/>
+      <w:numFmt w:val="bullet"/>
+      <w:lvlText w:val=""/>
+      <w:lvlJc w:val="left"/>
+      <w:pPr>
+        <w:ind w:left="720" w:hanging="360"/>
+      </w:pPr>
+      <w:rPr>
+        <w:rFonts w:ascii="Symbol" w:hAnsi="Symbol" w:hint="default"/>
+      </w:rPr>
+    </w:lvl>
+    <w:lvl w:ilvl="1" w:tplc="1C09000B">
+      <w:start w:val="1"/>
+      <w:numFmt w:val="bullet"/>
+      <w:lvlText w:val=""/>
+      <w:lvlJc w:val="left"/>
+      <w:pPr>
+        <w:ind w:left="1440" w:hanging="360"/>
+      </w:pPr>
+      <w:rPr>
+        <w:rFonts w:ascii="Wingdings" w:hAnsi="Wingdings" w:hint="default"/>
+      </w:rPr>
+    </w:lvl>
+    <w:lvl w:ilvl="2" w:tplc="1C090005" w:tentative="1">
+      <w:start w:val="1"/>
+      <w:numFmt w:val="bullet"/>
+      <w:lvlText w:val=""/>
+      <w:lvlJc w:val="left"/>
+      <w:pPr>
+        <w:ind w:left="2160" w:hanging="360"/>
+      </w:pPr>
+      <w:rPr>
+        <w:rFonts w:ascii="Wingdings" w:hAnsi="Wingdings" w:hint="default"/>
+      </w:rPr>
+    </w:lvl>
+    <w:lvl w:ilvl="3" w:tplc="1C090001" w:tentative="1">
+      <w:start w:val="1"/>
+      <w:numFmt w:val="bullet"/>
+      <w:lvlText w:val=""/>
+      <w:lvlJc w:val="left"/>
+      <w:pPr>
+        <w:ind w:left="2880" w:hanging="360"/>
+      </w:pPr>
+      <w:rPr>
+        <w:rFonts w:ascii="Symbol" w:hAnsi="Symbol" w:hint="default"/>
+      </w:rPr>
+    </w:lvl>
+    <w:lvl w:ilvl="4" w:tplc="1C090003" w:tentative="1">
+      <w:start w:val="1"/>
+      <w:numFmt w:val="bullet"/>
+      <w:lvlText w:val="o"/>
+      <w:lvlJc w:val="left"/>
+      <w:pPr>
+        <w:ind w:left="3600" w:hanging="360"/>
+      </w:pPr>
+      <w:rPr>
+        <w:rFonts w:ascii="Courier New" w:hAnsi="Courier New" w:cs="Courier New" w:hint="default"/>
+      </w:rPr>
+    </w:lvl>
+    <w:lvl w:ilvl="5" w:tplc="1C090005" w:tentative="1">
+      <w:start w:val="1"/>
+      <w:numFmt w:val="bullet"/>
+      <w:lvlText w:val=""/>
+      <w:lvlJc w:val="left"/>
+      <w:pPr>
+        <w:ind w:left="4320" w:hanging="360"/>
+      </w:pPr>
+      <w:rPr>
+        <w:rFonts w:ascii="Wingdings" w:hAnsi="Wingdings" w:hint="default"/>
+      </w:rPr>
+    </w:lvl>
+    <w:lvl w:ilvl="6" w:tplc="1C090001" w:tentative="1">
+      <w:start w:val="1"/>
+      <w:numFmt w:val="bullet"/>
+      <w:lvlText w:val=""/>
+      <w:lvlJc w:val="left"/>
+      <w:pPr>
+        <w:ind w:left="5040" w:hanging="360"/>
+      </w:pPr>
+      <w:rPr>
+        <w:rFonts w:ascii="Symbol" w:hAnsi="Symbol" w:hint="default"/>
+      </w:rPr>
+    </w:lvl>
+    <w:lvl w:ilvl="7" w:tplc="1C090003" w:tentative="1">
+      <w:start w:val="1"/>
+      <w:numFmt w:val="bullet"/>
+      <w:lvlText w:val="o"/>
+      <w:lvlJc w:val="left"/>
+      <w:pPr>
+        <w:ind w:left="5760" w:hanging="360"/>
+      </w:pPr>
+      <w:rPr>
+        <w:rFonts w:ascii="Courier New" w:hAnsi="Courier New" w:cs="Courier New" w:hint="default"/>
+      </w:rPr>
+    </w:lvl>
+    <w:lvl w:ilvl="8" w:tplc="1C090005" w:tentative="1">
+      <w:start w:val="1"/>
+      <w:numFmt w:val="bullet"/>
+      <w:lvlText w:val=""/>
+      <w:lvlJc w:val="left"/>
+      <w:pPr>
+        <w:ind w:left="6480" w:hanging="360"/>
+      </w:pPr>
+      <w:rPr>
+        <w:rFonts w:ascii="Wingdings" w:hAnsi="Wingdings" w:hint="default"/>
+      </w:rPr>
+    </w:lvl>
+  </w:abstractNum>
+  <w:abstractNum w:abstractNumId="2" w15:restartNumberingAfterBreak="0">
+    <w:nsid w:val="44373E35"/>
+    <w:multiLevelType w:val="hybridMultilevel"/>
+    <w:tmpl w:val="73562C9E"/>
+    <w:lvl w:ilvl="0" w:tplc="1C090001">
+      <w:start w:val="1"/>
+      <w:numFmt w:val="bullet"/>
+      <w:lvlText w:val=""/>
+      <w:lvlJc w:val="left"/>
+      <w:pPr>
+        <w:ind w:left="720" w:hanging="360"/>
+      </w:pPr>
+      <w:rPr>
+        <w:rFonts w:ascii="Symbol" w:hAnsi="Symbol" w:hint="default"/>
+      </w:rPr>
+    </w:lvl>
+    <w:lvl w:ilvl="1" w:tplc="1C09000B">
+      <w:start w:val="1"/>
+      <w:numFmt w:val="bullet"/>
+      <w:lvlText w:val=""/>
+      <w:lvlJc w:val="left"/>
+      <w:pPr>
+        <w:ind w:left="1440" w:hanging="360"/>
+      </w:pPr>
+      <w:rPr>
+        <w:rFonts w:ascii="Wingdings" w:hAnsi="Wingdings" w:hint="default"/>
+      </w:rPr>
+    </w:lvl>
+    <w:lvl w:ilvl="2" w:tplc="1C090005" w:tentative="1">
+      <w:start w:val="1"/>
+      <w:numFmt w:val="bullet"/>
+      <w:lvlText w:val=""/>
+      <w:lvlJc w:val="left"/>
+      <w:pPr>
+        <w:ind w:left="2160" w:hanging="360"/>
+      </w:pPr>
+      <w:rPr>
+        <w:rFonts w:ascii="Wingdings" w:hAnsi="Wingdings" w:hint="default"/>
+      </w:rPr>
+    </w:lvl>
+    <w:lvl w:ilvl="3" w:tplc="1C090001" w:tentative="1">
+      <w:start w:val="1"/>
+      <w:numFmt w:val="bullet"/>
+      <w:lvlText w:val=""/>
+      <w:lvlJc w:val="left"/>
+      <w:pPr>
+        <w:ind w:left="2880" w:hanging="360"/>
+      </w:pPr>
+      <w:rPr>
+        <w:rFonts w:ascii="Symbol" w:hAnsi="Symbol" w:hint="default"/>
+      </w:rPr>
+    </w:lvl>
+    <w:lvl w:ilvl="4" w:tplc="1C090003" w:tentative="1">
+      <w:start w:val="1"/>
+      <w:numFmt w:val="bullet"/>
+      <w:lvlText w:val="o"/>
+      <w:lvlJc w:val="left"/>
+      <w:pPr>
+        <w:ind w:left="3600" w:hanging="360"/>
+      </w:pPr>
+      <w:rPr>
+        <w:rFonts w:ascii="Courier New" w:hAnsi="Courier New" w:cs="Courier New" w:hint="default"/>
+      </w:rPr>
+    </w:lvl>
+    <w:lvl w:ilvl="5" w:tplc="1C090005" w:tentative="1">
+      <w:start w:val="1"/>
+      <w:numFmt w:val="bullet"/>
+      <w:lvlText w:val=""/>
+      <w:lvlJc w:val="left"/>
+      <w:pPr>
+        <w:ind w:left="4320" w:hanging="360"/>
+      </w:pPr>
+      <w:rPr>
+        <w:rFonts w:ascii="Wingdings" w:hAnsi="Wingdings" w:hint="default"/>
+      </w:rPr>
+    </w:lvl>
+    <w:lvl w:ilvl="6" w:tplc="1C090001" w:tentative="1">
+      <w:start w:val="1"/>
+      <w:numFmt w:val="bullet"/>
+      <w:lvlText w:val=""/>
+      <w:lvlJc w:val="left"/>
+      <w:pPr>
+        <w:ind w:left="5040" w:hanging="360"/>
+      </w:pPr>
+      <w:rPr>
+        <w:rFonts w:ascii="Symbol" w:hAnsi="Symbol" w:hint="default"/>
+      </w:rPr>
+    </w:lvl>
+    <w:lvl w:ilvl="7" w:tplc="1C090003" w:tentative="1">
+      <w:start w:val="1"/>
+      <w:numFmt w:val="bullet"/>
+      <w:lvlText w:val="o"/>
+      <w:lvlJc w:val="left"/>
+      <w:pPr>
+        <w:ind w:left="5760" w:hanging="360"/>
+      </w:pPr>
+      <w:rPr>
+        <w:rFonts w:ascii="Courier New" w:hAnsi="Courier New" w:cs="Courier New" w:hint="default"/>
+      </w:rPr>
+    </w:lvl>
+    <w:lvl w:ilvl="8" w:tplc="1C090005" w:tentative="1">
+      <w:start w:val="1"/>
+      <w:numFmt w:val="bullet"/>
+      <w:lvlText w:val=""/>
+      <w:lvlJc w:val="left"/>
+      <w:pPr>
+        <w:ind w:left="6480" w:hanging="360"/>
+      </w:pPr>
+      <w:rPr>
+        <w:rFonts w:ascii="Wingdings" w:hAnsi="Wingdings" w:hint="default"/>
+      </w:rPr>
+    </w:lvl>
+  </w:abstractNum>
+  <w:abstractNum w:abstractNumId="3" w15:restartNumberingAfterBreak="0">
+    <w:nsid w:val="44DC6622"/>
+    <w:multiLevelType w:val="hybridMultilevel"/>
+    <w:tmpl w:val="53182244"/>
+    <w:lvl w:ilvl="0" w:tplc="1C090001">
+      <w:start w:val="1"/>
+      <w:numFmt w:val="bullet"/>
+      <w:lvlText w:val=""/>
+      <w:lvlJc w:val="left"/>
+      <w:pPr>
+        <w:ind w:left="842" w:hanging="360"/>
+      </w:pPr>
+      <w:rPr>
+        <w:rFonts w:ascii="Symbol" w:hAnsi="Symbol" w:hint="default"/>
+      </w:rPr>
+    </w:lvl>
+    <w:lvl w:ilvl="1" w:tplc="1C090003" w:tentative="1">
+      <w:start w:val="1"/>
+      <w:numFmt w:val="bullet"/>
+      <w:lvlText w:val="o"/>
+      <w:lvlJc w:val="left"/>
+      <w:pPr>
+        <w:ind w:left="1562" w:hanging="360"/>
+      </w:pPr>
+      <w:rPr>
+        <w:rFonts w:ascii="Courier New" w:hAnsi="Courier New" w:cs="Courier New" w:hint="default"/>
+      </w:rPr>
+    </w:lvl>
+    <w:lvl w:ilvl="2" w:tplc="1C090005" w:tentative="1">
+      <w:start w:val="1"/>
+      <w:numFmt w:val="bullet"/>
+      <w:lvlText w:val=""/>
+      <w:lvlJc w:val="left"/>
+      <w:pPr>
+        <w:ind w:left="2282" w:hanging="360"/>
+      </w:pPr>
+      <w:rPr>
+        <w:rFonts w:ascii="Wingdings" w:hAnsi="Wingdings" w:hint="default"/>
+      </w:rPr>
+    </w:lvl>
+    <w:lvl w:ilvl="3" w:tplc="1C090001" w:tentative="1">
+      <w:start w:val="1"/>
+      <w:numFmt w:val="bullet"/>
+      <w:lvlText w:val=""/>
+      <w:lvlJc w:val="left"/>
+      <w:pPr>
+        <w:ind w:left="3002" w:hanging="360"/>
+      </w:pPr>
+      <w:rPr>
+        <w:rFonts w:ascii="Symbol" w:hAnsi="Symbol" w:hint="default"/>
+      </w:rPr>
+    </w:lvl>
+    <w:lvl w:ilvl="4" w:tplc="1C090003" w:tentative="1">
+      <w:start w:val="1"/>
+      <w:numFmt w:val="bullet"/>
+      <w:lvlText w:val="o"/>
+      <w:lvlJc w:val="left"/>
+      <w:pPr>
+        <w:ind w:left="3722" w:hanging="360"/>
+      </w:pPr>
+      <w:rPr>
+        <w:rFonts w:ascii="Courier New" w:hAnsi="Courier New" w:cs="Courier New" w:hint="default"/>
+      </w:rPr>
+    </w:lvl>
+    <w:lvl w:ilvl="5" w:tplc="1C090005" w:tentative="1">
+      <w:start w:val="1"/>
+      <w:numFmt w:val="bullet"/>
+      <w:lvlText w:val=""/>
+      <w:lvlJc w:val="left"/>
+      <w:pPr>
+        <w:ind w:left="4442" w:hanging="360"/>
+      </w:pPr>
+      <w:rPr>
+        <w:rFonts w:ascii="Wingdings" w:hAnsi="Wingdings" w:hint="default"/>
+      </w:rPr>
+    </w:lvl>
+    <w:lvl w:ilvl="6" w:tplc="1C090001" w:tentative="1">
+      <w:start w:val="1"/>
+      <w:numFmt w:val="bullet"/>
+      <w:lvlText w:val=""/>
+      <w:lvlJc w:val="left"/>
+      <w:pPr>
+        <w:ind w:left="5162" w:hanging="360"/>
+      </w:pPr>
+      <w:rPr>
+        <w:rFonts w:ascii="Symbol" w:hAnsi="Symbol" w:hint="default"/>
+      </w:rPr>
+    </w:lvl>
+    <w:lvl w:ilvl="7" w:tplc="1C090003" w:tentative="1">
+      <w:start w:val="1"/>
+      <w:numFmt w:val="bullet"/>
+      <w:lvlText w:val="o"/>
+      <w:lvlJc w:val="left"/>
+      <w:pPr>
+        <w:ind w:left="5882" w:hanging="360"/>
+      </w:pPr>
+      <w:rPr>
+        <w:rFonts w:ascii="Courier New" w:hAnsi="Courier New" w:cs="Courier New" w:hint="default"/>
+      </w:rPr>
+    </w:lvl>
+    <w:lvl w:ilvl="8" w:tplc="1C090005" w:tentative="1">
+      <w:start w:val="1"/>
+      <w:numFmt w:val="bullet"/>
+      <w:lvlText w:val=""/>
+      <w:lvlJc w:val="left"/>
+      <w:pPr>
+        <w:ind w:left="6602" w:hanging="360"/>
+      </w:pPr>
+      <w:rPr>
+        <w:rFonts w:ascii="Wingdings" w:hAnsi="Wingdings" w:hint="default"/>
+      </w:rPr>
+    </w:lvl>
+  </w:abstractNum>
   <w:num w:numId="1" w16cid:durableId="684400352">
     <w:abstractNumId w:val="0"/>
+  </w:num>
+  <w:num w:numId="2" w16cid:durableId="145586589">
+    <w:abstractNumId w:val="2"/>
+  </w:num>
+  <w:num w:numId="3" w16cid:durableId="446899463">
+    <w:abstractNumId w:val="1"/>
+  </w:num>
+  <w:num w:numId="4" w16cid:durableId="1659452991">
+    <w:abstractNumId w:val="3"/>
   </w:num>
 </w:numbering>
 </file>
@@ -6463,9 +7716,12 @@
   <w:rsids>
     <w:rsidRoot w:val="003B4DAB"/>
     <w:rsid w:val="00134444"/>
+    <w:rsid w:val="00193335"/>
     <w:rsid w:val="002206DD"/>
     <w:rsid w:val="003B4DAB"/>
+    <w:rsid w:val="004D5161"/>
     <w:rsid w:val="009643BA"/>
+    <w:rsid w:val="0099013A"/>
     <w:rsid w:val="00B61701"/>
     <w:rsid w:val="00B641D7"/>
   </w:rsids>
@@ -7247,6 +8503,23 @@
 </file>
 
 <file path=customXml/item2.xml><?xml version="1.0" encoding="utf-8"?>
+<p:properties xmlns:p="http://schemas.microsoft.com/office/2006/metadata/properties" xmlns:xsi="http://www.w3.org/2001/XMLSchema-instance" xmlns:pc="http://schemas.microsoft.com/office/infopath/2007/PartnerControls">
+  <documentManagement>
+    <_activity xmlns="8d4b968c-375e-4716-91b1-d52fdcc5f61e" xsi:nil="true"/>
+  </documentManagement>
+</p:properties>
+</file>
+
+<file path=customXml/item3.xml><?xml version="1.0" encoding="utf-8"?>
+<?mso-contentType ?>
+<FormTemplates xmlns="http://schemas.microsoft.com/sharepoint/v3/contenttype/forms">
+  <Display>DocumentLibraryForm</Display>
+  <Edit>DocumentLibraryForm</Edit>
+  <New>DocumentLibraryForm</New>
+</FormTemplates>
+</file>
+
+<file path=customXml/item4.xml><?xml version="1.0" encoding="utf-8"?>
 <ct:contentTypeSchema xmlns:ct="http://schemas.microsoft.com/office/2006/metadata/contentType" xmlns:ma="http://schemas.microsoft.com/office/2006/metadata/properties/metaAttributes" ct:_="" ma:_="" ma:contentTypeName="Document" ma:contentTypeID="0x010100E2FA6E743AEC794E865BDF027FDEB026" ma:contentTypeVersion="15" ma:contentTypeDescription="Create a new document." ma:contentTypeScope="" ma:versionID="ba37cb7608ff3d85af341926ab303556">
   <xsd:schema xmlns:xsd="http://www.w3.org/2001/XMLSchema" xmlns:xs="http://www.w3.org/2001/XMLSchema" xmlns:p="http://schemas.microsoft.com/office/2006/metadata/properties" xmlns:ns3="b3f8beba-ab19-4567-b0c6-82235e192ac9" xmlns:ns4="8d4b968c-375e-4716-91b1-d52fdcc5f61e" targetNamespace="http://schemas.microsoft.com/office/2006/metadata/properties" ma:root="true" ma:fieldsID="87fe01e2ff38946045346b908cb3259c" ns3:_="" ns4:_="">
     <xsd:import namespace="b3f8beba-ab19-4567-b0c6-82235e192ac9"/>
@@ -7479,23 +8752,6 @@
 </ct:contentTypeSchema>
 </file>
 
-<file path=customXml/item3.xml><?xml version="1.0" encoding="utf-8"?>
-<?mso-contentType ?>
-<FormTemplates xmlns="http://schemas.microsoft.com/sharepoint/v3/contenttype/forms">
-  <Display>DocumentLibraryForm</Display>
-  <Edit>DocumentLibraryForm</Edit>
-  <New>DocumentLibraryForm</New>
-</FormTemplates>
-</file>
-
-<file path=customXml/item4.xml><?xml version="1.0" encoding="utf-8"?>
-<p:properties xmlns:p="http://schemas.microsoft.com/office/2006/metadata/properties" xmlns:xsi="http://www.w3.org/2001/XMLSchema-instance" xmlns:pc="http://schemas.microsoft.com/office/infopath/2007/PartnerControls">
-  <documentManagement>
-    <_activity xmlns="8d4b968c-375e-4716-91b1-d52fdcc5f61e" xsi:nil="true"/>
-  </documentManagement>
-</p:properties>
-</file>
-
 <file path=customXml/item5.xml><?xml version="1.0" encoding="utf-8"?>
 <b:Sources xmlns:b="http://schemas.openxmlformats.org/officeDocument/2006/bibliography" xmlns="http://schemas.openxmlformats.org/officeDocument/2006/bibliography" SelectedStyle="\CTRHarvard_.xsl" StyleName="Harvard - UHI CTR" Version="1">
   <b:Source>
@@ -7615,6 +8871,24 @@
 </file>
 
 <file path=customXml/itemProps2.xml><?xml version="1.0" encoding="utf-8"?>
+<ds:datastoreItem xmlns:ds="http://schemas.openxmlformats.org/officeDocument/2006/customXml" ds:itemID="{E10B0689-84B9-4EB4-A0BD-017AF71764BD}">
+  <ds:schemaRefs>
+    <ds:schemaRef ds:uri="http://schemas.microsoft.com/office/2006/metadata/properties"/>
+    <ds:schemaRef ds:uri="http://schemas.microsoft.com/office/infopath/2007/PartnerControls"/>
+    <ds:schemaRef ds:uri="8d4b968c-375e-4716-91b1-d52fdcc5f61e"/>
+  </ds:schemaRefs>
+</ds:datastoreItem>
+</file>
+
+<file path=customXml/itemProps3.xml><?xml version="1.0" encoding="utf-8"?>
+<ds:datastoreItem xmlns:ds="http://schemas.openxmlformats.org/officeDocument/2006/customXml" ds:itemID="{1A8DAC6C-0A93-45AF-868B-EFF448287E3A}">
+  <ds:schemaRefs>
+    <ds:schemaRef ds:uri="http://schemas.microsoft.com/sharepoint/v3/contenttype/forms"/>
+  </ds:schemaRefs>
+</ds:datastoreItem>
+</file>
+
+<file path=customXml/itemProps4.xml><?xml version="1.0" encoding="utf-8"?>
 <ds:datastoreItem xmlns:ds="http://schemas.openxmlformats.org/officeDocument/2006/customXml" ds:itemID="{5EB5F3A6-9EB8-4D54-A5B7-59BB1379F9A4}">
   <ds:schemaRefs>
     <ds:schemaRef ds:uri="http://schemas.microsoft.com/office/2006/metadata/contentType"/>
@@ -7633,24 +8907,6 @@
 </ds:datastoreItem>
 </file>
 
-<file path=customXml/itemProps3.xml><?xml version="1.0" encoding="utf-8"?>
-<ds:datastoreItem xmlns:ds="http://schemas.openxmlformats.org/officeDocument/2006/customXml" ds:itemID="{1A8DAC6C-0A93-45AF-868B-EFF448287E3A}">
-  <ds:schemaRefs>
-    <ds:schemaRef ds:uri="http://schemas.microsoft.com/sharepoint/v3/contenttype/forms"/>
-  </ds:schemaRefs>
-</ds:datastoreItem>
-</file>
-
-<file path=customXml/itemProps4.xml><?xml version="1.0" encoding="utf-8"?>
-<ds:datastoreItem xmlns:ds="http://schemas.openxmlformats.org/officeDocument/2006/customXml" ds:itemID="{E10B0689-84B9-4EB4-A0BD-017AF71764BD}">
-  <ds:schemaRefs>
-    <ds:schemaRef ds:uri="http://schemas.microsoft.com/office/2006/metadata/properties"/>
-    <ds:schemaRef ds:uri="http://schemas.microsoft.com/office/infopath/2007/PartnerControls"/>
-    <ds:schemaRef ds:uri="8d4b968c-375e-4716-91b1-d52fdcc5f61e"/>
-  </ds:schemaRefs>
-</ds:datastoreItem>
-</file>
-
 <file path=customXml/itemProps5.xml><?xml version="1.0" encoding="utf-8"?>
 <ds:datastoreItem xmlns:ds="http://schemas.openxmlformats.org/officeDocument/2006/customXml" ds:itemID="{DFFBF2A3-106E-48D1-B097-0938C7AC349F}">
   <ds:schemaRefs>

</xml_diff>